<commit_message>
squashed the Spatial discretization bug
</commit_message>
<xml_diff>
--- a/report.docx
+++ b/report.docx
@@ -7,6 +7,7 @@
         <w:rPr>
           <w:rFonts w:asciiTheme="majorHAnsi" w:eastAsiaTheme="majorEastAsia" w:hAnsiTheme="majorHAnsi" w:cstheme="majorBidi"/>
           <w:caps/>
+          <w:lang w:eastAsia="en-US"/>
         </w:rPr>
         <w:id w:val="-1108194214"/>
         <w:docPartObj>
@@ -18,7 +19,6 @@
         <w:rPr>
           <w:rFonts w:asciiTheme="minorHAnsi" w:eastAsiaTheme="minorHAnsi" w:hAnsiTheme="minorHAnsi" w:cstheme="minorBidi"/>
           <w:caps w:val="0"/>
-          <w:lang w:eastAsia="en-US"/>
         </w:rPr>
       </w:sdtEndPr>
       <w:sdtContent>
@@ -41,6 +41,7 @@
                 <w:rPr>
                   <w:rFonts w:asciiTheme="majorHAnsi" w:eastAsiaTheme="majorEastAsia" w:hAnsiTheme="majorHAnsi" w:cstheme="majorBidi"/>
                   <w:caps/>
+                  <w:lang w:eastAsia="en-US"/>
                 </w:rPr>
                 <w:alias w:val="Company"/>
                 <w:id w:val="15524243"/>
@@ -50,6 +51,11 @@
                 <w:dataBinding w:prefixMappings="xmlns:ns0='http://schemas.openxmlformats.org/officeDocument/2006/extended-properties'" w:xpath="/ns0:Properties[1]/ns0:Company[1]" w:storeItemID="{6668398D-A668-4E3E-A5EB-62B293D839F1}"/>
                 <w:text/>
               </w:sdtPr>
+              <w:sdtEndPr>
+                <w:rPr>
+                  <w:lang w:eastAsia="ja-JP"/>
+                </w:rPr>
+              </w:sdtEndPr>
               <w:sdtContent>
                 <w:tc>
                   <w:tcPr>
@@ -96,6 +102,7 @@
                 <w:dataBinding w:prefixMappings="xmlns:ns0='http://schemas.openxmlformats.org/package/2006/metadata/core-properties' xmlns:ns1='http://purl.org/dc/elements/1.1/'" w:xpath="/ns0:coreProperties[1]/ns1:title[1]" w:storeItemID="{6C3C8BC8-F283-45AE-878A-BAB7291924A1}"/>
                 <w:text/>
               </w:sdtPr>
+              <w:sdtEndPr/>
               <w:sdtContent>
                 <w:tc>
                   <w:tcPr>
@@ -148,6 +155,7 @@
                 <w:dataBinding w:prefixMappings="xmlns:ns0='http://schemas.openxmlformats.org/package/2006/metadata/core-properties' xmlns:ns1='http://purl.org/dc/elements/1.1/'" w:xpath="/ns0:coreProperties[1]/ns1:subject[1]" w:storeItemID="{6C3C8BC8-F283-45AE-878A-BAB7291924A1}"/>
                 <w:text/>
               </w:sdtPr>
+              <w:sdtEndPr/>
               <w:sdtContent>
                 <w:tc>
                   <w:tcPr>
@@ -244,6 +252,7 @@
                   <w:calendar w:val="gregorian"/>
                 </w:date>
               </w:sdtPr>
+              <w:sdtEndPr/>
               <w:sdtContent>
                 <w:tc>
                   <w:tcPr>
@@ -426,47 +435,39 @@
             <w:gridCol w:w="9576"/>
           </w:tblGrid>
           <w:tr>
-            <w:sdt>
-              <w:sdtPr>
-                <w:alias w:val="Abstract"/>
-                <w:id w:val="8276291"/>
-                <w:placeholder>
-                  <w:docPart w:val="55C11DA5BA99414E996EFF22491232C0"/>
-                </w:placeholder>
-                <w:dataBinding w:prefixMappings="xmlns:ns0='http://schemas.microsoft.com/office/2006/coverPageProps'" w:xpath="/ns0:CoverPageProperties[1]/ns0:Abstract[1]" w:storeItemID="{55AF091B-3C7A-41E3-B477-F2FDAA23CFDA}"/>
-                <w:text/>
-              </w:sdtPr>
-              <w:sdtContent>
-                <w:tc>
-                  <w:tcPr>
-                    <w:tcW w:w="5000" w:type="pct"/>
-                  </w:tcPr>
-                  <w:p>
-                    <w:pPr>
-                      <w:pStyle w:val="NoSpacing"/>
-                    </w:pPr>
+            <w:tc>
+              <w:tcPr>
+                <w:tcW w:w="5000" w:type="pct"/>
+              </w:tcPr>
+              <w:p>
+                <w:pPr>
+                  <w:pStyle w:val="NoSpacing"/>
+                </w:pPr>
+                <w:r>
+                  <w:rPr>
+                    <w:b/>
+                  </w:rPr>
+                  <w:t>Abstract</w:t>
+                </w:r>
+                <w:r>
+                  <w:br/>
+                </w:r>
+                <w:sdt>
+                  <w:sdtPr>
+                    <w:alias w:val="Abstract"/>
+                    <w:id w:val="8276291"/>
+                    <w:dataBinding w:prefixMappings="xmlns:ns0='http://schemas.microsoft.com/office/2006/coverPageProps'" w:xpath="/ns0:CoverPageProperties[1]/ns0:Abstract[1]" w:storeItemID="{55AF091B-3C7A-41E3-B477-F2FDAA23CFDA}"/>
+                    <w:text/>
+                  </w:sdtPr>
+                  <w:sdtEndPr/>
+                  <w:sdtContent>
                     <w:r>
-                      <w:t>The theoretical expressions</w:t>
+                      <w:t>The theoretical expressions are limited to the neighborhood of the marginal stability point.  Computer simulations  allow not  only the  verification  of their predictions but  also  the  investigation of  the  behavior  of  the  system  for  larger  deviations  from  the instability point.</w:t>
                     </w:r>
-                    <w:r>
-                      <w:t xml:space="preserve"> </w:t>
-                    </w:r>
-                    <w:r>
-                      <w:t>are limited</w:t>
-                    </w:r>
-                    <w:r>
-                      <w:t xml:space="preserve"> </w:t>
-                    </w:r>
-                    <w:r>
-                      <w:t>to the neighborhood of the</w:t>
-                    </w:r>
-                    <w:r>
-                      <w:t xml:space="preserve"> marginal stability point.  Computer simulations  allow not  only the  verification  of their predictions but  also  the  investigation of  the  behavior  of  the  system  for  larger  deviations  from  the instability point.</w:t>
-                    </w:r>
-                  </w:p>
-                </w:tc>
-              </w:sdtContent>
-            </w:sdt>
+                  </w:sdtContent>
+                </w:sdt>
+              </w:p>
+            </w:tc>
           </w:tr>
         </w:tbl>
         <w:p/>
@@ -491,6 +492,322 @@
           <w:sz w:val="32"/>
         </w:rPr>
         <w:lastRenderedPageBreak/>
+        <w:t>Introduction</w:t>
+      </w:r>
+    </w:p>
+    <w:p>
+      <w:r>
+        <w:t>The  general ideas  underlying the  theory  of dissipative structures  have been illustrated on a  simple  model system involving  the following  set of  coupled chemical reactions:</w:t>
+      </w:r>
+    </w:p>
+    <w:p>
+      <w:r>
+        <w:rPr>
+          <w:noProof/>
+        </w:rPr>
+        <w:drawing>
+          <wp:inline distT="0" distB="0" distL="0" distR="0">
+            <wp:extent cx="5943600" cy="1266825"/>
+            <wp:effectExtent l="0" t="0" r="0" b="9525"/>
+            <wp:docPr id="1" name="Picture 1"/>
+            <wp:cNvGraphicFramePr>
+              <a:graphicFrameLocks xmlns:a="http://schemas.openxmlformats.org/drawingml/2006/main" noChangeAspect="1"/>
+            </wp:cNvGraphicFramePr>
+            <a:graphic xmlns:a="http://schemas.openxmlformats.org/drawingml/2006/main">
+              <a:graphicData uri="http://schemas.openxmlformats.org/drawingml/2006/picture">
+                <pic:pic xmlns:pic="http://schemas.openxmlformats.org/drawingml/2006/picture">
+                  <pic:nvPicPr>
+                    <pic:cNvPr id="0" name="equations.JPG"/>
+                    <pic:cNvPicPr/>
+                  </pic:nvPicPr>
+                  <pic:blipFill>
+                    <a:blip r:embed="rId7">
+                      <a:extLst>
+                        <a:ext uri="{28A0092B-C50C-407E-A947-70E740481C1C}">
+                          <a14:useLocalDpi xmlns:a14="http://schemas.microsoft.com/office/drawing/2010/main" val="0"/>
+                        </a:ext>
+                      </a:extLst>
+                    </a:blip>
+                    <a:stretch>
+                      <a:fillRect/>
+                    </a:stretch>
+                  </pic:blipFill>
+                  <pic:spPr>
+                    <a:xfrm>
+                      <a:off x="0" y="0"/>
+                      <a:ext cx="5943600" cy="1266825"/>
+                    </a:xfrm>
+                    <a:prstGeom prst="rect">
+                      <a:avLst/>
+                    </a:prstGeom>
+                  </pic:spPr>
+                </pic:pic>
+              </a:graphicData>
+            </a:graphic>
+          </wp:inline>
+        </w:drawing>
+      </w:r>
+    </w:p>
+    <w:p>
+      <w:r>
+        <w:t>the  system  is  open  to  the  in</w:t>
+      </w:r>
+      <w:r>
+        <w:t>itial  and  final  chemicals  A</w:t>
+      </w:r>
+      <w:r>
+        <w:t>,  B,  D  and  E,  whose concentrations  are  imposed throughout the  system;  nonlinearity  is  introduced  by  the  auto-  and  cross-catalytic  steps  (b) and  (c);</w:t>
+      </w:r>
+    </w:p>
+    <w:p>
+      <w:r>
+        <w:t>We analyze some properties of  the  dissipative structures  arising in  nonlinear  reaction-diffusion  systems,  within  the  framework  of  this  model.</w:t>
+      </w:r>
+      <w:r>
+        <w:t xml:space="preserve"> Assuming a bounded</w:t>
+      </w:r>
+      <w:r>
+        <w:t>, one</w:t>
+      </w:r>
+      <w:r>
+        <w:t>-</w:t>
+      </w:r>
+      <w:r>
+        <w:t>dimensional medium, the rate equations describing (</w:t>
+      </w:r>
+      <w:r>
+        <w:t>1.1</w:t>
+      </w:r>
+      <w:bookmarkStart w:id="0" w:name="_GoBack"/>
+      <w:bookmarkEnd w:id="0"/>
+      <w:r>
+        <w:t>) are</w:t>
+      </w:r>
+      <w:r>
+        <w:t>:</w:t>
+      </w:r>
+    </w:p>
+    <w:p>
+      <w:r>
+        <w:rPr>
+          <w:noProof/>
+        </w:rPr>
+        <w:drawing>
+          <wp:inline distT="0" distB="0" distL="0" distR="0">
+            <wp:extent cx="5943600" cy="1101725"/>
+            <wp:effectExtent l="0" t="0" r="0" b="3175"/>
+            <wp:docPr id="2" name="Picture 2"/>
+            <wp:cNvGraphicFramePr>
+              <a:graphicFrameLocks xmlns:a="http://schemas.openxmlformats.org/drawingml/2006/main" noChangeAspect="1"/>
+            </wp:cNvGraphicFramePr>
+            <a:graphic xmlns:a="http://schemas.openxmlformats.org/drawingml/2006/main">
+              <a:graphicData uri="http://schemas.openxmlformats.org/drawingml/2006/picture">
+                <pic:pic xmlns:pic="http://schemas.openxmlformats.org/drawingml/2006/picture">
+                  <pic:nvPicPr>
+                    <pic:cNvPr id="0" name="diff_eq.JPG"/>
+                    <pic:cNvPicPr/>
+                  </pic:nvPicPr>
+                  <pic:blipFill>
+                    <a:blip r:embed="rId8">
+                      <a:extLst>
+                        <a:ext uri="{28A0092B-C50C-407E-A947-70E740481C1C}">
+                          <a14:useLocalDpi xmlns:a14="http://schemas.microsoft.com/office/drawing/2010/main" val="0"/>
+                        </a:ext>
+                      </a:extLst>
+                    </a:blip>
+                    <a:stretch>
+                      <a:fillRect/>
+                    </a:stretch>
+                  </pic:blipFill>
+                  <pic:spPr>
+                    <a:xfrm>
+                      <a:off x="0" y="0"/>
+                      <a:ext cx="5943600" cy="1101725"/>
+                    </a:xfrm>
+                    <a:prstGeom prst="rect">
+                      <a:avLst/>
+                    </a:prstGeom>
+                  </pic:spPr>
+                </pic:pic>
+              </a:graphicData>
+            </a:graphic>
+          </wp:inline>
+        </w:drawing>
+      </w:r>
+    </w:p>
+    <w:p>
+      <w:r>
+        <w:t xml:space="preserve">where D x  and  D  r  are the  diffusion coefficients  of X  and  Y assuming that  Fick's </w:t>
+      </w:r>
+    </w:p>
+    <w:p>
+      <w:proofErr w:type="gramStart"/>
+      <w:r>
+        <w:t>law  is</w:t>
+      </w:r>
+      <w:proofErr w:type="gramEnd"/>
+      <w:r>
+        <w:t xml:space="preserve">  valid. </w:t>
+      </w:r>
+      <w:proofErr w:type="gramStart"/>
+      <w:r>
+        <w:t>Two  types</w:t>
+      </w:r>
+      <w:proofErr w:type="gramEnd"/>
+      <w:r>
+        <w:t xml:space="preserve">  of boundary  conditions  will  be  considered: </w:t>
+      </w:r>
+    </w:p>
+    <w:p>
+      <w:r>
+        <w:t>1.  Zero flux boundary conditions (Neumann conditions</w:t>
+      </w:r>
+      <w:r>
+        <w:t>):</w:t>
+      </w:r>
+    </w:p>
+    <w:p>
+      <w:r>
+        <w:rPr>
+          <w:noProof/>
+        </w:rPr>
+        <w:drawing>
+          <wp:inline distT="0" distB="0" distL="0" distR="0">
+            <wp:extent cx="5943600" cy="476250"/>
+            <wp:effectExtent l="0" t="0" r="0" b="0"/>
+            <wp:docPr id="3" name="Picture 3"/>
+            <wp:cNvGraphicFramePr>
+              <a:graphicFrameLocks xmlns:a="http://schemas.openxmlformats.org/drawingml/2006/main" noChangeAspect="1"/>
+            </wp:cNvGraphicFramePr>
+            <a:graphic xmlns:a="http://schemas.openxmlformats.org/drawingml/2006/main">
+              <a:graphicData uri="http://schemas.openxmlformats.org/drawingml/2006/picture">
+                <pic:pic xmlns:pic="http://schemas.openxmlformats.org/drawingml/2006/picture">
+                  <pic:nvPicPr>
+                    <pic:cNvPr id="0" name="neumann.JPG"/>
+                    <pic:cNvPicPr/>
+                  </pic:nvPicPr>
+                  <pic:blipFill>
+                    <a:blip r:embed="rId9">
+                      <a:extLst>
+                        <a:ext uri="{28A0092B-C50C-407E-A947-70E740481C1C}">
+                          <a14:useLocalDpi xmlns:a14="http://schemas.microsoft.com/office/drawing/2010/main" val="0"/>
+                        </a:ext>
+                      </a:extLst>
+                    </a:blip>
+                    <a:stretch>
+                      <a:fillRect/>
+                    </a:stretch>
+                  </pic:blipFill>
+                  <pic:spPr>
+                    <a:xfrm>
+                      <a:off x="0" y="0"/>
+                      <a:ext cx="5943600" cy="476250"/>
+                    </a:xfrm>
+                    <a:prstGeom prst="rect">
+                      <a:avLst/>
+                    </a:prstGeom>
+                  </pic:spPr>
+                </pic:pic>
+              </a:graphicData>
+            </a:graphic>
+          </wp:inline>
+        </w:drawing>
+      </w:r>
+    </w:p>
+    <w:p>
+      <w:r>
+        <w:t>2.  Fixed boundary conditions (Dirichlet conditions):</w:t>
+      </w:r>
+    </w:p>
+    <w:p>
+      <w:r>
+        <w:rPr>
+          <w:noProof/>
+        </w:rPr>
+        <w:drawing>
+          <wp:inline distT="0" distB="0" distL="0" distR="0">
+            <wp:extent cx="6010275" cy="542925"/>
+            <wp:effectExtent l="0" t="0" r="9525" b="9525"/>
+            <wp:docPr id="4" name="Picture 4"/>
+            <wp:cNvGraphicFramePr>
+              <a:graphicFrameLocks xmlns:a="http://schemas.openxmlformats.org/drawingml/2006/main" noChangeAspect="1"/>
+            </wp:cNvGraphicFramePr>
+            <a:graphic xmlns:a="http://schemas.openxmlformats.org/drawingml/2006/main">
+              <a:graphicData uri="http://schemas.openxmlformats.org/drawingml/2006/picture">
+                <pic:pic xmlns:pic="http://schemas.openxmlformats.org/drawingml/2006/picture">
+                  <pic:nvPicPr>
+                    <pic:cNvPr id="0" name="dirichlet.JPG"/>
+                    <pic:cNvPicPr/>
+                  </pic:nvPicPr>
+                  <pic:blipFill>
+                    <a:blip r:embed="rId10">
+                      <a:extLst>
+                        <a:ext uri="{28A0092B-C50C-407E-A947-70E740481C1C}">
+                          <a14:useLocalDpi xmlns:a14="http://schemas.microsoft.com/office/drawing/2010/main" val="0"/>
+                        </a:ext>
+                      </a:extLst>
+                    </a:blip>
+                    <a:stretch>
+                      <a:fillRect/>
+                    </a:stretch>
+                  </pic:blipFill>
+                  <pic:spPr>
+                    <a:xfrm>
+                      <a:off x="0" y="0"/>
+                      <a:ext cx="6031364" cy="544830"/>
+                    </a:xfrm>
+                    <a:prstGeom prst="rect">
+                      <a:avLst/>
+                    </a:prstGeom>
+                  </pic:spPr>
+                </pic:pic>
+              </a:graphicData>
+            </a:graphic>
+          </wp:inline>
+        </w:drawing>
+      </w:r>
+    </w:p>
+    <w:p>
+      <w:pPr>
+        <w:jc w:val="center"/>
+        <w:rPr>
+          <w:b/>
+          <w:sz w:val="32"/>
+        </w:rPr>
+      </w:pPr>
+    </w:p>
+    <w:p>
+      <w:pPr>
+        <w:jc w:val="center"/>
+        <w:rPr>
+          <w:b/>
+          <w:sz w:val="32"/>
+        </w:rPr>
+      </w:pPr>
+    </w:p>
+    <w:p>
+      <w:pPr>
+        <w:jc w:val="center"/>
+        <w:rPr>
+          <w:b/>
+          <w:sz w:val="32"/>
+        </w:rPr>
+      </w:pPr>
+    </w:p>
+    <w:p>
+      <w:pPr>
+        <w:jc w:val="center"/>
+        <w:rPr>
+          <w:b/>
+          <w:sz w:val="32"/>
+        </w:rPr>
+      </w:pPr>
+      <w:r>
+        <w:rPr>
+          <w:b/>
+          <w:sz w:val="32"/>
+        </w:rPr>
+        <w:lastRenderedPageBreak/>
         <w:t>MATLAB Code</w:t>
       </w:r>
     </w:p>
@@ -541,6 +858,7 @@
     </w:p>
     <w:p>
       <w:pPr>
+        <w:shd w:val="clear" w:color="auto" w:fill="F2F2F2" w:themeFill="background1" w:themeFillShade="F2"/>
         <w:autoSpaceDE w:val="0"/>
         <w:autoSpaceDN w:val="0"/>
         <w:adjustRightInd w:val="0"/>
@@ -574,6 +892,7 @@
     </w:p>
     <w:p>
       <w:pPr>
+        <w:shd w:val="clear" w:color="auto" w:fill="F2F2F2" w:themeFill="background1" w:themeFillShade="F2"/>
         <w:autoSpaceDE w:val="0"/>
         <w:autoSpaceDN w:val="0"/>
         <w:adjustRightInd w:val="0"/>
@@ -596,6 +915,7 @@
     </w:p>
     <w:p>
       <w:pPr>
+        <w:shd w:val="clear" w:color="auto" w:fill="F2F2F2" w:themeFill="background1" w:themeFillShade="F2"/>
         <w:autoSpaceDE w:val="0"/>
         <w:autoSpaceDN w:val="0"/>
         <w:adjustRightInd w:val="0"/>
@@ -618,6 +938,7 @@
     </w:p>
     <w:p>
       <w:pPr>
+        <w:shd w:val="clear" w:color="auto" w:fill="F2F2F2" w:themeFill="background1" w:themeFillShade="F2"/>
         <w:autoSpaceDE w:val="0"/>
         <w:autoSpaceDN w:val="0"/>
         <w:adjustRightInd w:val="0"/>
@@ -640,6 +961,7 @@
     </w:p>
     <w:p>
       <w:pPr>
+        <w:shd w:val="clear" w:color="auto" w:fill="F2F2F2" w:themeFill="background1" w:themeFillShade="F2"/>
         <w:autoSpaceDE w:val="0"/>
         <w:autoSpaceDN w:val="0"/>
         <w:adjustRightInd w:val="0"/>
@@ -662,6 +984,7 @@
     </w:p>
     <w:p>
       <w:pPr>
+        <w:shd w:val="clear" w:color="auto" w:fill="F2F2F2" w:themeFill="background1" w:themeFillShade="F2"/>
         <w:autoSpaceDE w:val="0"/>
         <w:autoSpaceDN w:val="0"/>
         <w:adjustRightInd w:val="0"/>
@@ -715,6 +1038,7 @@
     </w:p>
     <w:p>
       <w:pPr>
+        <w:shd w:val="clear" w:color="auto" w:fill="F2F2F2" w:themeFill="background1" w:themeFillShade="F2"/>
         <w:autoSpaceDE w:val="0"/>
         <w:autoSpaceDN w:val="0"/>
         <w:adjustRightInd w:val="0"/>
@@ -757,6 +1081,7 @@
     </w:p>
     <w:p>
       <w:pPr>
+        <w:shd w:val="clear" w:color="auto" w:fill="F2F2F2" w:themeFill="background1" w:themeFillShade="F2"/>
         <w:autoSpaceDE w:val="0"/>
         <w:autoSpaceDN w:val="0"/>
         <w:adjustRightInd w:val="0"/>
@@ -799,6 +1124,7 @@
     </w:p>
     <w:p>
       <w:pPr>
+        <w:shd w:val="clear" w:color="auto" w:fill="F2F2F2" w:themeFill="background1" w:themeFillShade="F2"/>
         <w:autoSpaceDE w:val="0"/>
         <w:autoSpaceDN w:val="0"/>
         <w:adjustRightInd w:val="0"/>
@@ -821,6 +1147,7 @@
     </w:p>
     <w:p>
       <w:pPr>
+        <w:shd w:val="clear" w:color="auto" w:fill="F2F2F2" w:themeFill="background1" w:themeFillShade="F2"/>
         <w:autoSpaceDE w:val="0"/>
         <w:autoSpaceDN w:val="0"/>
         <w:adjustRightInd w:val="0"/>
@@ -845,6 +1172,7 @@
     </w:p>
     <w:p>
       <w:pPr>
+        <w:shd w:val="clear" w:color="auto" w:fill="F2F2F2" w:themeFill="background1" w:themeFillShade="F2"/>
         <w:autoSpaceDE w:val="0"/>
         <w:autoSpaceDN w:val="0"/>
         <w:adjustRightInd w:val="0"/>
@@ -878,6 +1206,7 @@
     </w:p>
     <w:p>
       <w:pPr>
+        <w:shd w:val="clear" w:color="auto" w:fill="F2F2F2" w:themeFill="background1" w:themeFillShade="F2"/>
         <w:autoSpaceDE w:val="0"/>
         <w:autoSpaceDN w:val="0"/>
         <w:adjustRightInd w:val="0"/>
@@ -940,6 +1269,7 @@
     </w:p>
     <w:p>
       <w:pPr>
+        <w:shd w:val="clear" w:color="auto" w:fill="F2F2F2" w:themeFill="background1" w:themeFillShade="F2"/>
         <w:autoSpaceDE w:val="0"/>
         <w:autoSpaceDN w:val="0"/>
         <w:adjustRightInd w:val="0"/>
@@ -993,6 +1323,7 @@
     </w:p>
     <w:p>
       <w:pPr>
+        <w:shd w:val="clear" w:color="auto" w:fill="F2F2F2" w:themeFill="background1" w:themeFillShade="F2"/>
         <w:autoSpaceDE w:val="0"/>
         <w:autoSpaceDN w:val="0"/>
         <w:adjustRightInd w:val="0"/>
@@ -1046,6 +1377,7 @@
     </w:p>
     <w:p>
       <w:pPr>
+        <w:shd w:val="clear" w:color="auto" w:fill="F2F2F2" w:themeFill="background1" w:themeFillShade="F2"/>
         <w:autoSpaceDE w:val="0"/>
         <w:autoSpaceDN w:val="0"/>
         <w:adjustRightInd w:val="0"/>
@@ -1068,6 +1400,7 @@
     </w:p>
     <w:p>
       <w:pPr>
+        <w:shd w:val="clear" w:color="auto" w:fill="F2F2F2" w:themeFill="background1" w:themeFillShade="F2"/>
         <w:autoSpaceDE w:val="0"/>
         <w:autoSpaceDN w:val="0"/>
         <w:adjustRightInd w:val="0"/>
@@ -1092,6 +1425,7 @@
     </w:p>
     <w:p>
       <w:pPr>
+        <w:shd w:val="clear" w:color="auto" w:fill="F2F2F2" w:themeFill="background1" w:themeFillShade="F2"/>
         <w:autoSpaceDE w:val="0"/>
         <w:autoSpaceDN w:val="0"/>
         <w:adjustRightInd w:val="0"/>
@@ -1125,6 +1459,7 @@
     </w:p>
     <w:p>
       <w:pPr>
+        <w:shd w:val="clear" w:color="auto" w:fill="F2F2F2" w:themeFill="background1" w:themeFillShade="F2"/>
         <w:autoSpaceDE w:val="0"/>
         <w:autoSpaceDN w:val="0"/>
         <w:adjustRightInd w:val="0"/>
@@ -1187,6 +1522,7 @@
     </w:p>
     <w:p>
       <w:pPr>
+        <w:shd w:val="clear" w:color="auto" w:fill="F2F2F2" w:themeFill="background1" w:themeFillShade="F2"/>
         <w:autoSpaceDE w:val="0"/>
         <w:autoSpaceDN w:val="0"/>
         <w:adjustRightInd w:val="0"/>
@@ -1240,6 +1576,7 @@
     </w:p>
     <w:p>
       <w:pPr>
+        <w:shd w:val="clear" w:color="auto" w:fill="F2F2F2" w:themeFill="background1" w:themeFillShade="F2"/>
         <w:autoSpaceDE w:val="0"/>
         <w:autoSpaceDN w:val="0"/>
         <w:adjustRightInd w:val="0"/>
@@ -1340,6 +1677,7 @@
     </w:p>
     <w:p>
       <w:pPr>
+        <w:shd w:val="clear" w:color="auto" w:fill="F2F2F2" w:themeFill="background1" w:themeFillShade="F2"/>
         <w:autoSpaceDE w:val="0"/>
         <w:autoSpaceDN w:val="0"/>
         <w:adjustRightInd w:val="0"/>
@@ -1413,6 +1751,7 @@
     </w:p>
     <w:p>
       <w:pPr>
+        <w:shd w:val="clear" w:color="auto" w:fill="F2F2F2" w:themeFill="background1" w:themeFillShade="F2"/>
         <w:autoSpaceDE w:val="0"/>
         <w:autoSpaceDN w:val="0"/>
         <w:adjustRightInd w:val="0"/>
@@ -1435,6 +1774,7 @@
     </w:p>
     <w:p>
       <w:pPr>
+        <w:shd w:val="clear" w:color="auto" w:fill="F2F2F2" w:themeFill="background1" w:themeFillShade="F2"/>
         <w:autoSpaceDE w:val="0"/>
         <w:autoSpaceDN w:val="0"/>
         <w:adjustRightInd w:val="0"/>
@@ -1457,6 +1797,7 @@
     </w:p>
     <w:p>
       <w:pPr>
+        <w:shd w:val="clear" w:color="auto" w:fill="F2F2F2" w:themeFill="background1" w:themeFillShade="F2"/>
         <w:autoSpaceDE w:val="0"/>
         <w:autoSpaceDN w:val="0"/>
         <w:adjustRightInd w:val="0"/>
@@ -1510,6 +1851,7 @@
     </w:p>
     <w:p>
       <w:pPr>
+        <w:shd w:val="clear" w:color="auto" w:fill="F2F2F2" w:themeFill="background1" w:themeFillShade="F2"/>
         <w:autoSpaceDE w:val="0"/>
         <w:autoSpaceDN w:val="0"/>
         <w:adjustRightInd w:val="0"/>
@@ -1563,6 +1905,7 @@
     </w:p>
     <w:p>
       <w:pPr>
+        <w:shd w:val="clear" w:color="auto" w:fill="F2F2F2" w:themeFill="background1" w:themeFillShade="F2"/>
         <w:autoSpaceDE w:val="0"/>
         <w:autoSpaceDN w:val="0"/>
         <w:adjustRightInd w:val="0"/>
@@ -1585,6 +1928,7 @@
     </w:p>
     <w:p>
       <w:pPr>
+        <w:shd w:val="clear" w:color="auto" w:fill="F2F2F2" w:themeFill="background1" w:themeFillShade="F2"/>
         <w:autoSpaceDE w:val="0"/>
         <w:autoSpaceDN w:val="0"/>
         <w:adjustRightInd w:val="0"/>
@@ -1607,6 +1951,7 @@
     </w:p>
     <w:p>
       <w:pPr>
+        <w:shd w:val="clear" w:color="auto" w:fill="F2F2F2" w:themeFill="background1" w:themeFillShade="F2"/>
         <w:autoSpaceDE w:val="0"/>
         <w:autoSpaceDN w:val="0"/>
         <w:adjustRightInd w:val="0"/>
@@ -1629,6 +1974,7 @@
     </w:p>
     <w:p>
       <w:pPr>
+        <w:shd w:val="clear" w:color="auto" w:fill="F2F2F2" w:themeFill="background1" w:themeFillShade="F2"/>
         <w:autoSpaceDE w:val="0"/>
         <w:autoSpaceDN w:val="0"/>
         <w:adjustRightInd w:val="0"/>
@@ -1651,6 +1997,7 @@
     </w:p>
     <w:p>
       <w:pPr>
+        <w:shd w:val="clear" w:color="auto" w:fill="F2F2F2" w:themeFill="background1" w:themeFillShade="F2"/>
         <w:autoSpaceDE w:val="0"/>
         <w:autoSpaceDN w:val="0"/>
         <w:adjustRightInd w:val="0"/>
@@ -1693,6 +2040,7 @@
     </w:p>
     <w:p>
       <w:pPr>
+        <w:shd w:val="clear" w:color="auto" w:fill="F2F2F2" w:themeFill="background1" w:themeFillShade="F2"/>
         <w:autoSpaceDE w:val="0"/>
         <w:autoSpaceDN w:val="0"/>
         <w:adjustRightInd w:val="0"/>
@@ -1735,6 +2083,7 @@
     </w:p>
     <w:p>
       <w:pPr>
+        <w:shd w:val="clear" w:color="auto" w:fill="F2F2F2" w:themeFill="background1" w:themeFillShade="F2"/>
         <w:autoSpaceDE w:val="0"/>
         <w:autoSpaceDN w:val="0"/>
         <w:adjustRightInd w:val="0"/>
@@ -1757,6 +2106,7 @@
     </w:p>
     <w:p>
       <w:pPr>
+        <w:shd w:val="clear" w:color="auto" w:fill="F2F2F2" w:themeFill="background1" w:themeFillShade="F2"/>
         <w:autoSpaceDE w:val="0"/>
         <w:autoSpaceDN w:val="0"/>
         <w:adjustRightInd w:val="0"/>
@@ -1788,6 +2138,7 @@
     </w:p>
     <w:p>
       <w:pPr>
+        <w:shd w:val="clear" w:color="auto" w:fill="F2F2F2" w:themeFill="background1" w:themeFillShade="F2"/>
         <w:autoSpaceDE w:val="0"/>
         <w:autoSpaceDN w:val="0"/>
         <w:adjustRightInd w:val="0"/>
@@ -1810,6 +2161,7 @@
     </w:p>
     <w:p>
       <w:pPr>
+        <w:shd w:val="clear" w:color="auto" w:fill="F2F2F2" w:themeFill="background1" w:themeFillShade="F2"/>
         <w:autoSpaceDE w:val="0"/>
         <w:autoSpaceDN w:val="0"/>
         <w:adjustRightInd w:val="0"/>
@@ -1832,6 +2184,7 @@
     </w:p>
     <w:p>
       <w:pPr>
+        <w:shd w:val="clear" w:color="auto" w:fill="F2F2F2" w:themeFill="background1" w:themeFillShade="F2"/>
         <w:autoSpaceDE w:val="0"/>
         <w:autoSpaceDN w:val="0"/>
         <w:adjustRightInd w:val="0"/>
@@ -1925,6 +2278,7 @@
     </w:p>
     <w:p>
       <w:pPr>
+        <w:shd w:val="clear" w:color="auto" w:fill="F2F2F2" w:themeFill="background1" w:themeFillShade="F2"/>
         <w:autoSpaceDE w:val="0"/>
         <w:autoSpaceDN w:val="0"/>
         <w:adjustRightInd w:val="0"/>
@@ -1947,6 +2301,7 @@
     </w:p>
     <w:p>
       <w:pPr>
+        <w:shd w:val="clear" w:color="auto" w:fill="F2F2F2" w:themeFill="background1" w:themeFillShade="F2"/>
         <w:autoSpaceDE w:val="0"/>
         <w:autoSpaceDN w:val="0"/>
         <w:adjustRightInd w:val="0"/>
@@ -1969,6 +2324,7 @@
     </w:p>
     <w:p>
       <w:pPr>
+        <w:shd w:val="clear" w:color="auto" w:fill="F2F2F2" w:themeFill="background1" w:themeFillShade="F2"/>
         <w:autoSpaceDE w:val="0"/>
         <w:autoSpaceDN w:val="0"/>
         <w:adjustRightInd w:val="0"/>
@@ -1991,6 +2347,7 @@
     </w:p>
     <w:p>
       <w:pPr>
+        <w:shd w:val="clear" w:color="auto" w:fill="F2F2F2" w:themeFill="background1" w:themeFillShade="F2"/>
         <w:autoSpaceDE w:val="0"/>
         <w:autoSpaceDN w:val="0"/>
         <w:adjustRightInd w:val="0"/>
@@ -2263,6 +2620,7 @@
     </w:p>
     <w:p>
       <w:pPr>
+        <w:shd w:val="clear" w:color="auto" w:fill="F2F2F2" w:themeFill="background1" w:themeFillShade="F2"/>
         <w:autoSpaceDE w:val="0"/>
         <w:autoSpaceDN w:val="0"/>
         <w:adjustRightInd w:val="0"/>
@@ -2285,6 +2643,7 @@
     </w:p>
     <w:p>
       <w:pPr>
+        <w:shd w:val="clear" w:color="auto" w:fill="F2F2F2" w:themeFill="background1" w:themeFillShade="F2"/>
         <w:autoSpaceDE w:val="0"/>
         <w:autoSpaceDN w:val="0"/>
         <w:adjustRightInd w:val="0"/>
@@ -2307,24 +2666,25 @@
     </w:p>
     <w:p>
       <w:pPr>
-        <w:autoSpaceDE w:val="0"/>
-        <w:autoSpaceDN w:val="0"/>
-        <w:adjustRightInd w:val="0"/>
-        <w:spacing w:after="0" w:line="240" w:lineRule="auto"/>
-        <w:rPr>
-          <w:rFonts w:ascii="Courier New" w:hAnsi="Courier New" w:cs="Courier New"/>
-          <w:sz w:val="24"/>
-          <w:szCs w:val="24"/>
-        </w:rPr>
-      </w:pPr>
-      <w:r>
-        <w:rPr>
-          <w:rFonts w:ascii="Courier New" w:hAnsi="Courier New" w:cs="Courier New"/>
-          <w:color w:val="000000"/>
-          <w:sz w:val="20"/>
-          <w:szCs w:val="20"/>
-        </w:rPr>
-        <w:t xml:space="preserve">B = 1; </w:t>
+        <w:shd w:val="clear" w:color="auto" w:fill="F2F2F2" w:themeFill="background1" w:themeFillShade="F2"/>
+        <w:autoSpaceDE w:val="0"/>
+        <w:autoSpaceDN w:val="0"/>
+        <w:adjustRightInd w:val="0"/>
+        <w:spacing w:after="0" w:line="240" w:lineRule="auto"/>
+        <w:rPr>
+          <w:rFonts w:ascii="Courier New" w:hAnsi="Courier New" w:cs="Courier New"/>
+          <w:sz w:val="24"/>
+          <w:szCs w:val="24"/>
+        </w:rPr>
+      </w:pPr>
+      <w:r>
+        <w:rPr>
+          <w:rFonts w:ascii="Courier New" w:hAnsi="Courier New" w:cs="Courier New"/>
+          <w:color w:val="000000"/>
+          <w:sz w:val="20"/>
+          <w:szCs w:val="20"/>
+        </w:rPr>
+        <w:t xml:space="preserve">B = 0.4; </w:t>
       </w:r>
       <w:r>
         <w:rPr>
@@ -2338,6 +2698,30 @@
     </w:p>
     <w:p>
       <w:pPr>
+        <w:shd w:val="clear" w:color="auto" w:fill="F2F2F2" w:themeFill="background1" w:themeFillShade="F2"/>
+        <w:autoSpaceDE w:val="0"/>
+        <w:autoSpaceDN w:val="0"/>
+        <w:adjustRightInd w:val="0"/>
+        <w:spacing w:after="0" w:line="240" w:lineRule="auto"/>
+        <w:rPr>
+          <w:rFonts w:ascii="Courier New" w:hAnsi="Courier New" w:cs="Courier New"/>
+          <w:sz w:val="24"/>
+          <w:szCs w:val="24"/>
+        </w:rPr>
+      </w:pPr>
+      <w:r>
+        <w:rPr>
+          <w:rFonts w:ascii="Courier New" w:hAnsi="Courier New" w:cs="Courier New"/>
+          <w:color w:val="000000"/>
+          <w:sz w:val="20"/>
+          <w:szCs w:val="20"/>
+        </w:rPr>
+        <w:t xml:space="preserve"> </w:t>
+      </w:r>
+    </w:p>
+    <w:p>
+      <w:pPr>
+        <w:shd w:val="clear" w:color="auto" w:fill="F2F2F2" w:themeFill="background1" w:themeFillShade="F2"/>
         <w:autoSpaceDE w:val="0"/>
         <w:autoSpaceDN w:val="0"/>
         <w:adjustRightInd w:val="0"/>
@@ -2355,58 +2739,28 @@
           <w:sz w:val="20"/>
           <w:szCs w:val="20"/>
         </w:rPr>
-        <w:t xml:space="preserve"> </w:t>
-      </w:r>
-    </w:p>
-    <w:p>
-      <w:pPr>
-        <w:autoSpaceDE w:val="0"/>
-        <w:autoSpaceDN w:val="0"/>
-        <w:adjustRightInd w:val="0"/>
-        <w:spacing w:after="0" w:line="240" w:lineRule="auto"/>
-        <w:rPr>
-          <w:rFonts w:ascii="Courier New" w:hAnsi="Courier New" w:cs="Courier New"/>
-          <w:sz w:val="24"/>
-          <w:szCs w:val="24"/>
-        </w:rPr>
-      </w:pPr>
-      <w:r>
-        <w:rPr>
-          <w:rFonts w:ascii="Courier New" w:hAnsi="Courier New" w:cs="Courier New"/>
-          <w:color w:val="228B22"/>
-          <w:sz w:val="20"/>
-          <w:szCs w:val="20"/>
-        </w:rPr>
         <w:t>% Case 1:- Zero Flux Boundary Conditions (Neumann conditions)</w:t>
       </w:r>
     </w:p>
     <w:p>
       <w:pPr>
-        <w:autoSpaceDE w:val="0"/>
-        <w:autoSpaceDN w:val="0"/>
-        <w:adjustRightInd w:val="0"/>
-        <w:spacing w:after="0" w:line="240" w:lineRule="auto"/>
-        <w:rPr>
-          <w:rFonts w:ascii="Courier New" w:hAnsi="Courier New" w:cs="Courier New"/>
-          <w:sz w:val="24"/>
-          <w:szCs w:val="24"/>
-        </w:rPr>
-      </w:pPr>
-      <w:r>
-        <w:rPr>
-          <w:rFonts w:ascii="Courier New" w:hAnsi="Courier New" w:cs="Courier New"/>
-          <w:color w:val="228B22"/>
-          <w:sz w:val="20"/>
-          <w:szCs w:val="20"/>
-        </w:rPr>
-        <w:t xml:space="preserve">% </w:t>
-      </w:r>
+        <w:shd w:val="clear" w:color="auto" w:fill="F2F2F2" w:themeFill="background1" w:themeFillShade="F2"/>
+        <w:autoSpaceDE w:val="0"/>
+        <w:autoSpaceDN w:val="0"/>
+        <w:adjustRightInd w:val="0"/>
+        <w:spacing w:after="0" w:line="240" w:lineRule="auto"/>
+        <w:rPr>
+          <w:rFonts w:ascii="Courier New" w:hAnsi="Courier New" w:cs="Courier New"/>
+          <w:sz w:val="24"/>
+          <w:szCs w:val="24"/>
+        </w:rPr>
+      </w:pPr>
       <w:proofErr w:type="spellStart"/>
       <w:proofErr w:type="gramStart"/>
       <w:r>
         <w:rPr>
           <w:rFonts w:ascii="Courier New" w:hAnsi="Courier New" w:cs="Courier New"/>
-          <w:color w:val="228B22"/>
+          <w:color w:val="000000"/>
           <w:sz w:val="20"/>
           <w:szCs w:val="20"/>
         </w:rPr>
@@ -2417,7 +2771,7 @@
       <w:r>
         <w:rPr>
           <w:rFonts w:ascii="Courier New" w:hAnsi="Courier New" w:cs="Courier New"/>
-          <w:color w:val="228B22"/>
+          <w:color w:val="000000"/>
           <w:sz w:val="20"/>
           <w:szCs w:val="20"/>
         </w:rPr>
@@ -2426,126 +2780,34 @@
     </w:p>
     <w:p>
       <w:pPr>
-        <w:autoSpaceDE w:val="0"/>
-        <w:autoSpaceDN w:val="0"/>
-        <w:adjustRightInd w:val="0"/>
-        <w:spacing w:after="0" w:line="240" w:lineRule="auto"/>
-        <w:rPr>
-          <w:rFonts w:ascii="Courier New" w:hAnsi="Courier New" w:cs="Courier New"/>
-          <w:sz w:val="24"/>
-          <w:szCs w:val="24"/>
-        </w:rPr>
-      </w:pPr>
-      <w:r>
-        <w:rPr>
-          <w:rFonts w:ascii="Courier New" w:hAnsi="Courier New" w:cs="Courier New"/>
-          <w:color w:val="228B22"/>
-          <w:sz w:val="20"/>
-          <w:szCs w:val="20"/>
-        </w:rPr>
-        <w:t xml:space="preserve">% </w:t>
-      </w:r>
-      <w:proofErr w:type="spellStart"/>
-      <w:r>
-        <w:rPr>
-          <w:rFonts w:ascii="Courier New" w:hAnsi="Courier New" w:cs="Courier New"/>
-          <w:color w:val="228B22"/>
-          <w:sz w:val="20"/>
-          <w:szCs w:val="20"/>
-        </w:rPr>
-        <w:t>ql</w:t>
-      </w:r>
-      <w:proofErr w:type="spellEnd"/>
-      <w:r>
-        <w:rPr>
-          <w:rFonts w:ascii="Courier New" w:hAnsi="Courier New" w:cs="Courier New"/>
-          <w:color w:val="228B22"/>
-          <w:sz w:val="20"/>
-          <w:szCs w:val="20"/>
-        </w:rPr>
-        <w:t xml:space="preserve"> = [1; 1];</w:t>
-      </w:r>
-    </w:p>
-    <w:p>
-      <w:pPr>
-        <w:autoSpaceDE w:val="0"/>
-        <w:autoSpaceDN w:val="0"/>
-        <w:adjustRightInd w:val="0"/>
-        <w:spacing w:after="0" w:line="240" w:lineRule="auto"/>
-        <w:rPr>
-          <w:rFonts w:ascii="Courier New" w:hAnsi="Courier New" w:cs="Courier New"/>
-          <w:sz w:val="24"/>
-          <w:szCs w:val="24"/>
-        </w:rPr>
-      </w:pPr>
-      <w:r>
-        <w:rPr>
-          <w:rFonts w:ascii="Courier New" w:hAnsi="Courier New" w:cs="Courier New"/>
-          <w:color w:val="228B22"/>
-          <w:sz w:val="20"/>
-          <w:szCs w:val="20"/>
-        </w:rPr>
-        <w:t xml:space="preserve">% </w:t>
-      </w:r>
-      <w:proofErr w:type="spellStart"/>
-      <w:r>
-        <w:rPr>
-          <w:rFonts w:ascii="Courier New" w:hAnsi="Courier New" w:cs="Courier New"/>
-          <w:color w:val="228B22"/>
-          <w:sz w:val="20"/>
-          <w:szCs w:val="20"/>
-        </w:rPr>
-        <w:t>pr</w:t>
-      </w:r>
-      <w:proofErr w:type="spellEnd"/>
-      <w:r>
-        <w:rPr>
-          <w:rFonts w:ascii="Courier New" w:hAnsi="Courier New" w:cs="Courier New"/>
-          <w:color w:val="228B22"/>
-          <w:sz w:val="20"/>
-          <w:szCs w:val="20"/>
-        </w:rPr>
-        <w:t xml:space="preserve"> = [0; 0];</w:t>
-      </w:r>
-    </w:p>
-    <w:p>
-      <w:pPr>
-        <w:autoSpaceDE w:val="0"/>
-        <w:autoSpaceDN w:val="0"/>
-        <w:adjustRightInd w:val="0"/>
-        <w:spacing w:after="0" w:line="240" w:lineRule="auto"/>
-        <w:rPr>
-          <w:rFonts w:ascii="Courier New" w:hAnsi="Courier New" w:cs="Courier New"/>
-          <w:sz w:val="24"/>
-          <w:szCs w:val="24"/>
-        </w:rPr>
-      </w:pPr>
-      <w:r>
-        <w:rPr>
-          <w:rFonts w:ascii="Courier New" w:hAnsi="Courier New" w:cs="Courier New"/>
-          <w:color w:val="228B22"/>
-          <w:sz w:val="20"/>
-          <w:szCs w:val="20"/>
-        </w:rPr>
-        <w:t xml:space="preserve">% </w:t>
-      </w:r>
+        <w:shd w:val="clear" w:color="auto" w:fill="F2F2F2" w:themeFill="background1" w:themeFillShade="F2"/>
+        <w:autoSpaceDE w:val="0"/>
+        <w:autoSpaceDN w:val="0"/>
+        <w:adjustRightInd w:val="0"/>
+        <w:spacing w:after="0" w:line="240" w:lineRule="auto"/>
+        <w:rPr>
+          <w:rFonts w:ascii="Courier New" w:hAnsi="Courier New" w:cs="Courier New"/>
+          <w:sz w:val="24"/>
+          <w:szCs w:val="24"/>
+        </w:rPr>
+      </w:pPr>
       <w:proofErr w:type="spellStart"/>
       <w:proofErr w:type="gramStart"/>
       <w:r>
         <w:rPr>
           <w:rFonts w:ascii="Courier New" w:hAnsi="Courier New" w:cs="Courier New"/>
-          <w:color w:val="228B22"/>
-          <w:sz w:val="20"/>
-          <w:szCs w:val="20"/>
-        </w:rPr>
-        <w:t>qr</w:t>
+          <w:color w:val="000000"/>
+          <w:sz w:val="20"/>
+          <w:szCs w:val="20"/>
+        </w:rPr>
+        <w:t>ql</w:t>
       </w:r>
       <w:proofErr w:type="spellEnd"/>
       <w:proofErr w:type="gramEnd"/>
       <w:r>
         <w:rPr>
           <w:rFonts w:ascii="Courier New" w:hAnsi="Courier New" w:cs="Courier New"/>
-          <w:color w:val="228B22"/>
+          <w:color w:val="000000"/>
           <w:sz w:val="20"/>
           <w:szCs w:val="20"/>
         </w:rPr>
@@ -2554,50 +2816,7 @@
     </w:p>
     <w:p>
       <w:pPr>
-        <w:autoSpaceDE w:val="0"/>
-        <w:autoSpaceDN w:val="0"/>
-        <w:adjustRightInd w:val="0"/>
-        <w:spacing w:after="0" w:line="240" w:lineRule="auto"/>
-        <w:rPr>
-          <w:rFonts w:ascii="Courier New" w:hAnsi="Courier New" w:cs="Courier New"/>
-          <w:sz w:val="24"/>
-          <w:szCs w:val="24"/>
-        </w:rPr>
-      </w:pPr>
-      <w:r>
-        <w:rPr>
-          <w:rFonts w:ascii="Courier New" w:hAnsi="Courier New" w:cs="Courier New"/>
-          <w:color w:val="228B22"/>
-          <w:sz w:val="20"/>
-          <w:szCs w:val="20"/>
-        </w:rPr>
-        <w:t xml:space="preserve"> </w:t>
-      </w:r>
-    </w:p>
-    <w:p>
-      <w:pPr>
-        <w:autoSpaceDE w:val="0"/>
-        <w:autoSpaceDN w:val="0"/>
-        <w:adjustRightInd w:val="0"/>
-        <w:spacing w:after="0" w:line="240" w:lineRule="auto"/>
-        <w:rPr>
-          <w:rFonts w:ascii="Courier New" w:hAnsi="Courier New" w:cs="Courier New"/>
-          <w:sz w:val="24"/>
-          <w:szCs w:val="24"/>
-        </w:rPr>
-      </w:pPr>
-      <w:r>
-        <w:rPr>
-          <w:rFonts w:ascii="Courier New" w:hAnsi="Courier New" w:cs="Courier New"/>
-          <w:color w:val="228B22"/>
-          <w:sz w:val="20"/>
-          <w:szCs w:val="20"/>
-        </w:rPr>
-        <w:t>% Case 2:- Fixed Boundary Conditions (Dirichlet conditions)</w:t>
-      </w:r>
-    </w:p>
-    <w:p>
-      <w:pPr>
+        <w:shd w:val="clear" w:color="auto" w:fill="F2F2F2" w:themeFill="background1" w:themeFillShade="F2"/>
         <w:autoSpaceDE w:val="0"/>
         <w:autoSpaceDN w:val="0"/>
         <w:adjustRightInd w:val="0"/>
@@ -2617,7 +2836,7 @@
           <w:sz w:val="20"/>
           <w:szCs w:val="20"/>
         </w:rPr>
-        <w:t>pl</w:t>
+        <w:t>pr</w:t>
       </w:r>
       <w:proofErr w:type="spellEnd"/>
       <w:proofErr w:type="gramEnd"/>
@@ -2628,11 +2847,12 @@
           <w:sz w:val="20"/>
           <w:szCs w:val="20"/>
         </w:rPr>
-        <w:t xml:space="preserve"> = [A; B/A];</w:t>
-      </w:r>
-    </w:p>
-    <w:p>
-      <w:pPr>
+        <w:t xml:space="preserve"> = [0; 0];</w:t>
+      </w:r>
+    </w:p>
+    <w:p>
+      <w:pPr>
+        <w:shd w:val="clear" w:color="auto" w:fill="F2F2F2" w:themeFill="background1" w:themeFillShade="F2"/>
         <w:autoSpaceDE w:val="0"/>
         <w:autoSpaceDN w:val="0"/>
         <w:adjustRightInd w:val="0"/>
@@ -2652,7 +2872,7 @@
           <w:sz w:val="20"/>
           <w:szCs w:val="20"/>
         </w:rPr>
-        <w:t>ql</w:t>
+        <w:t>qr</w:t>
       </w:r>
       <w:proofErr w:type="spellEnd"/>
       <w:proofErr w:type="gramEnd"/>
@@ -2663,38 +2883,94 @@
           <w:sz w:val="20"/>
           <w:szCs w:val="20"/>
         </w:rPr>
-        <w:t xml:space="preserve"> = [0; 0];</w:t>
-      </w:r>
-    </w:p>
-    <w:p>
-      <w:pPr>
-        <w:autoSpaceDE w:val="0"/>
-        <w:autoSpaceDN w:val="0"/>
-        <w:adjustRightInd w:val="0"/>
-        <w:spacing w:after="0" w:line="240" w:lineRule="auto"/>
-        <w:rPr>
-          <w:rFonts w:ascii="Courier New" w:hAnsi="Courier New" w:cs="Courier New"/>
-          <w:sz w:val="24"/>
-          <w:szCs w:val="24"/>
-        </w:rPr>
-      </w:pPr>
+        <w:t xml:space="preserve"> = [1; 1];</w:t>
+      </w:r>
+    </w:p>
+    <w:p>
+      <w:pPr>
+        <w:shd w:val="clear" w:color="auto" w:fill="F2F2F2" w:themeFill="background1" w:themeFillShade="F2"/>
+        <w:autoSpaceDE w:val="0"/>
+        <w:autoSpaceDN w:val="0"/>
+        <w:adjustRightInd w:val="0"/>
+        <w:spacing w:after="0" w:line="240" w:lineRule="auto"/>
+        <w:rPr>
+          <w:rFonts w:ascii="Courier New" w:hAnsi="Courier New" w:cs="Courier New"/>
+          <w:sz w:val="24"/>
+          <w:szCs w:val="24"/>
+        </w:rPr>
+      </w:pPr>
+      <w:r>
+        <w:rPr>
+          <w:rFonts w:ascii="Courier New" w:hAnsi="Courier New" w:cs="Courier New"/>
+          <w:color w:val="000000"/>
+          <w:sz w:val="20"/>
+          <w:szCs w:val="20"/>
+        </w:rPr>
+        <w:t xml:space="preserve"> </w:t>
+      </w:r>
+    </w:p>
+    <w:p>
+      <w:pPr>
+        <w:shd w:val="clear" w:color="auto" w:fill="F2F2F2" w:themeFill="background1" w:themeFillShade="F2"/>
+        <w:autoSpaceDE w:val="0"/>
+        <w:autoSpaceDN w:val="0"/>
+        <w:adjustRightInd w:val="0"/>
+        <w:spacing w:after="0" w:line="240" w:lineRule="auto"/>
+        <w:rPr>
+          <w:rFonts w:ascii="Courier New" w:hAnsi="Courier New" w:cs="Courier New"/>
+          <w:sz w:val="24"/>
+          <w:szCs w:val="24"/>
+        </w:rPr>
+      </w:pPr>
+      <w:r>
+        <w:rPr>
+          <w:rFonts w:ascii="Courier New" w:hAnsi="Courier New" w:cs="Courier New"/>
+          <w:color w:val="228B22"/>
+          <w:sz w:val="20"/>
+          <w:szCs w:val="20"/>
+        </w:rPr>
+        <w:t>% Case 2:- Fixed Boundary Conditions (Dirichlet conditions)</w:t>
+      </w:r>
+    </w:p>
+    <w:p>
+      <w:pPr>
+        <w:shd w:val="clear" w:color="auto" w:fill="F2F2F2" w:themeFill="background1" w:themeFillShade="F2"/>
+        <w:autoSpaceDE w:val="0"/>
+        <w:autoSpaceDN w:val="0"/>
+        <w:adjustRightInd w:val="0"/>
+        <w:spacing w:after="0" w:line="240" w:lineRule="auto"/>
+        <w:rPr>
+          <w:rFonts w:ascii="Courier New" w:hAnsi="Courier New" w:cs="Courier New"/>
+          <w:sz w:val="24"/>
+          <w:szCs w:val="24"/>
+        </w:rPr>
+      </w:pPr>
+      <w:r>
+        <w:rPr>
+          <w:rFonts w:ascii="Courier New" w:hAnsi="Courier New" w:cs="Courier New"/>
+          <w:color w:val="228B22"/>
+          <w:sz w:val="20"/>
+          <w:szCs w:val="20"/>
+        </w:rPr>
+        <w:t xml:space="preserve">% </w:t>
+      </w:r>
       <w:proofErr w:type="spellStart"/>
       <w:proofErr w:type="gramStart"/>
       <w:r>
         <w:rPr>
           <w:rFonts w:ascii="Courier New" w:hAnsi="Courier New" w:cs="Courier New"/>
-          <w:color w:val="000000"/>
-          <w:sz w:val="20"/>
-          <w:szCs w:val="20"/>
-        </w:rPr>
-        <w:t>pr</w:t>
+          <w:color w:val="228B22"/>
+          <w:sz w:val="20"/>
+          <w:szCs w:val="20"/>
+        </w:rPr>
+        <w:t>pl</w:t>
       </w:r>
       <w:proofErr w:type="spellEnd"/>
       <w:proofErr w:type="gramEnd"/>
       <w:r>
         <w:rPr>
           <w:rFonts w:ascii="Courier New" w:hAnsi="Courier New" w:cs="Courier New"/>
-          <w:color w:val="000000"/>
+          <w:color w:val="228B22"/>
           <w:sz w:val="20"/>
           <w:szCs w:val="20"/>
         </w:rPr>
@@ -2703,22 +2979,118 @@
     </w:p>
     <w:p>
       <w:pPr>
-        <w:autoSpaceDE w:val="0"/>
-        <w:autoSpaceDN w:val="0"/>
-        <w:adjustRightInd w:val="0"/>
-        <w:spacing w:after="0" w:line="240" w:lineRule="auto"/>
-        <w:rPr>
-          <w:rFonts w:ascii="Courier New" w:hAnsi="Courier New" w:cs="Courier New"/>
-          <w:sz w:val="24"/>
-          <w:szCs w:val="24"/>
-        </w:rPr>
-      </w:pPr>
+        <w:shd w:val="clear" w:color="auto" w:fill="F2F2F2" w:themeFill="background1" w:themeFillShade="F2"/>
+        <w:autoSpaceDE w:val="0"/>
+        <w:autoSpaceDN w:val="0"/>
+        <w:adjustRightInd w:val="0"/>
+        <w:spacing w:after="0" w:line="240" w:lineRule="auto"/>
+        <w:rPr>
+          <w:rFonts w:ascii="Courier New" w:hAnsi="Courier New" w:cs="Courier New"/>
+          <w:sz w:val="24"/>
+          <w:szCs w:val="24"/>
+        </w:rPr>
+      </w:pPr>
+      <w:r>
+        <w:rPr>
+          <w:rFonts w:ascii="Courier New" w:hAnsi="Courier New" w:cs="Courier New"/>
+          <w:color w:val="228B22"/>
+          <w:sz w:val="20"/>
+          <w:szCs w:val="20"/>
+        </w:rPr>
+        <w:t xml:space="preserve">% </w:t>
+      </w:r>
+      <w:proofErr w:type="spellStart"/>
+      <w:r>
+        <w:rPr>
+          <w:rFonts w:ascii="Courier New" w:hAnsi="Courier New" w:cs="Courier New"/>
+          <w:color w:val="228B22"/>
+          <w:sz w:val="20"/>
+          <w:szCs w:val="20"/>
+        </w:rPr>
+        <w:t>ql</w:t>
+      </w:r>
+      <w:proofErr w:type="spellEnd"/>
+      <w:r>
+        <w:rPr>
+          <w:rFonts w:ascii="Courier New" w:hAnsi="Courier New" w:cs="Courier New"/>
+          <w:color w:val="228B22"/>
+          <w:sz w:val="20"/>
+          <w:szCs w:val="20"/>
+        </w:rPr>
+        <w:t xml:space="preserve"> = [0; 0];</w:t>
+      </w:r>
+    </w:p>
+    <w:p>
+      <w:pPr>
+        <w:shd w:val="clear" w:color="auto" w:fill="F2F2F2" w:themeFill="background1" w:themeFillShade="F2"/>
+        <w:autoSpaceDE w:val="0"/>
+        <w:autoSpaceDN w:val="0"/>
+        <w:adjustRightInd w:val="0"/>
+        <w:spacing w:after="0" w:line="240" w:lineRule="auto"/>
+        <w:rPr>
+          <w:rFonts w:ascii="Courier New" w:hAnsi="Courier New" w:cs="Courier New"/>
+          <w:sz w:val="24"/>
+          <w:szCs w:val="24"/>
+        </w:rPr>
+      </w:pPr>
+      <w:r>
+        <w:rPr>
+          <w:rFonts w:ascii="Courier New" w:hAnsi="Courier New" w:cs="Courier New"/>
+          <w:color w:val="228B22"/>
+          <w:sz w:val="20"/>
+          <w:szCs w:val="20"/>
+        </w:rPr>
+        <w:t xml:space="preserve">% </w:t>
+      </w:r>
+      <w:proofErr w:type="spellStart"/>
+      <w:r>
+        <w:rPr>
+          <w:rFonts w:ascii="Courier New" w:hAnsi="Courier New" w:cs="Courier New"/>
+          <w:color w:val="228B22"/>
+          <w:sz w:val="20"/>
+          <w:szCs w:val="20"/>
+        </w:rPr>
+        <w:t>pr</w:t>
+      </w:r>
+      <w:proofErr w:type="spellEnd"/>
+      <w:r>
+        <w:rPr>
+          <w:rFonts w:ascii="Courier New" w:hAnsi="Courier New" w:cs="Courier New"/>
+          <w:color w:val="228B22"/>
+          <w:sz w:val="20"/>
+          <w:szCs w:val="20"/>
+        </w:rPr>
+        <w:t xml:space="preserve"> = [A; B/A];</w:t>
+      </w:r>
+    </w:p>
+    <w:p>
+      <w:pPr>
+        <w:shd w:val="clear" w:color="auto" w:fill="F2F2F2" w:themeFill="background1" w:themeFillShade="F2"/>
+        <w:autoSpaceDE w:val="0"/>
+        <w:autoSpaceDN w:val="0"/>
+        <w:adjustRightInd w:val="0"/>
+        <w:spacing w:after="0" w:line="240" w:lineRule="auto"/>
+        <w:rPr>
+          <w:rFonts w:ascii="Courier New" w:hAnsi="Courier New" w:cs="Courier New"/>
+          <w:sz w:val="24"/>
+          <w:szCs w:val="24"/>
+        </w:rPr>
+      </w:pPr>
+      <w:r>
+        <w:rPr>
+          <w:rFonts w:ascii="Courier New" w:hAnsi="Courier New" w:cs="Courier New"/>
+          <w:color w:val="228B22"/>
+          <w:sz w:val="20"/>
+          <w:szCs w:val="20"/>
+        </w:rPr>
+        <w:t xml:space="preserve">% </w:t>
+      </w:r>
       <w:proofErr w:type="spellStart"/>
       <w:proofErr w:type="gramStart"/>
       <w:r>
         <w:rPr>
           <w:rFonts w:ascii="Courier New" w:hAnsi="Courier New" w:cs="Courier New"/>
-          <w:color w:val="000000"/>
+          <w:color w:val="228B22"/>
           <w:sz w:val="20"/>
           <w:szCs w:val="20"/>
         </w:rPr>
@@ -2729,7 +3101,7 @@
       <w:r>
         <w:rPr>
           <w:rFonts w:ascii="Courier New" w:hAnsi="Courier New" w:cs="Courier New"/>
-          <w:color w:val="000000"/>
+          <w:color w:val="228B22"/>
           <w:sz w:val="20"/>
           <w:szCs w:val="20"/>
         </w:rPr>
@@ -2763,20 +3135,15 @@
           <w:szCs w:val="20"/>
         </w:rPr>
       </w:pPr>
-    </w:p>
-    <w:p>
-      <w:pPr>
-        <w:autoSpaceDE w:val="0"/>
-        <w:autoSpaceDN w:val="0"/>
-        <w:adjustRightInd w:val="0"/>
-        <w:spacing w:after="0" w:line="240" w:lineRule="auto"/>
+      <w:r>
         <w:rPr>
           <w:rFonts w:ascii="Courier New" w:hAnsi="Courier New" w:cs="Courier New"/>
           <w:b/>
           <w:sz w:val="24"/>
           <w:szCs w:val="20"/>
         </w:rPr>
-      </w:pPr>
+        <w:t>Boundary condition definition</w:t>
+      </w:r>
       <w:r>
         <w:rPr>
           <w:rFonts w:ascii="Courier New" w:hAnsi="Courier New" w:cs="Courier New"/>
@@ -2784,34 +3151,26 @@
           <w:sz w:val="24"/>
           <w:szCs w:val="20"/>
         </w:rPr>
-        <w:t>Boundary condition definition</w:t>
-      </w:r>
-      <w:r>
+        <w:t xml:space="preserve"> file</w:t>
+      </w:r>
+    </w:p>
+    <w:p>
+      <w:pPr>
+        <w:autoSpaceDE w:val="0"/>
+        <w:autoSpaceDN w:val="0"/>
+        <w:adjustRightInd w:val="0"/>
+        <w:spacing w:after="0" w:line="240" w:lineRule="auto"/>
         <w:rPr>
           <w:rFonts w:ascii="Courier New" w:hAnsi="Courier New" w:cs="Courier New"/>
           <w:b/>
           <w:sz w:val="24"/>
           <w:szCs w:val="20"/>
         </w:rPr>
-        <w:t xml:space="preserve"> file</w:t>
-      </w:r>
-    </w:p>
-    <w:p>
-      <w:pPr>
-        <w:autoSpaceDE w:val="0"/>
-        <w:autoSpaceDN w:val="0"/>
-        <w:adjustRightInd w:val="0"/>
-        <w:spacing w:after="0" w:line="240" w:lineRule="auto"/>
-        <w:rPr>
-          <w:rFonts w:ascii="Courier New" w:hAnsi="Courier New" w:cs="Courier New"/>
-          <w:b/>
-          <w:sz w:val="24"/>
-          <w:szCs w:val="20"/>
-        </w:rPr>
-      </w:pPr>
-    </w:p>
-    <w:p>
-      <w:pPr>
+      </w:pPr>
+    </w:p>
+    <w:p>
+      <w:pPr>
+        <w:shd w:val="clear" w:color="auto" w:fill="F2F2F2" w:themeFill="background1" w:themeFillShade="F2"/>
         <w:autoSpaceDE w:val="0"/>
         <w:autoSpaceDN w:val="0"/>
         <w:adjustRightInd w:val="0"/>
@@ -2843,6 +3202,7 @@
     </w:p>
     <w:p>
       <w:pPr>
+        <w:shd w:val="clear" w:color="auto" w:fill="F2F2F2" w:themeFill="background1" w:themeFillShade="F2"/>
         <w:autoSpaceDE w:val="0"/>
         <w:autoSpaceDN w:val="0"/>
         <w:adjustRightInd w:val="0"/>
@@ -2902,17 +3262,7 @@
           <w:sz w:val="24"/>
           <w:szCs w:val="24"/>
         </w:rPr>
-        <w:t xml:space="preserve"> purpose to define four separate files is to keep the</w:t>
-      </w:r>
-      <w:bookmarkStart w:id="0" w:name="_GoBack"/>
-      <w:bookmarkEnd w:id="0"/>
-      <w:r>
-        <w:rPr>
-          <w:rFonts w:cs="Courier New"/>
-          <w:sz w:val="24"/>
-          <w:szCs w:val="24"/>
-        </w:rPr>
-        <w:t xml:space="preserve"> distinguished structure.</w:t>
+        <w:t xml:space="preserve"> purpose to define four separate files is to keep the distinguished structure.</w:t>
       </w:r>
     </w:p>
     <w:sectPr>
@@ -3187,6 +3537,7 @@
   <w:style w:type="character" w:default="1" w:styleId="DefaultParagraphFont">
     <w:name w:val="Default Paragraph Font"/>
     <w:uiPriority w:val="1"/>
+    <w:semiHidden/>
     <w:unhideWhenUsed/>
   </w:style>
   <w:style w:type="table" w:default="1" w:styleId="TableNormal">
@@ -3465,6 +3816,7 @@
   <w:style w:type="character" w:default="1" w:styleId="DefaultParagraphFont">
     <w:name w:val="Default Paragraph Font"/>
     <w:uiPriority w:val="1"/>
+    <w:semiHidden/>
     <w:unhideWhenUsed/>
   </w:style>
   <w:style w:type="table" w:default="1" w:styleId="TableNormal">
@@ -3675,62 +4027,6 @@
         </w:p>
       </w:docPartBody>
     </w:docPart>
-    <w:docPart>
-      <w:docPartPr>
-        <w:name w:val="B8E756BEAD7B4709B13C7439C78CBB12"/>
-        <w:category>
-          <w:name w:val="General"/>
-          <w:gallery w:val="placeholder"/>
-        </w:category>
-        <w:types>
-          <w:type w:val="bbPlcHdr"/>
-        </w:types>
-        <w:behaviors>
-          <w:behavior w:val="content"/>
-        </w:behaviors>
-        <w:guid w:val="{996BE9AF-CAAE-4360-9CA2-7E26619B0D49}"/>
-      </w:docPartPr>
-      <w:docPartBody>
-        <w:p>
-          <w:pPr>
-            <w:pStyle w:val="B8E756BEAD7B4709B13C7439C78CBB12"/>
-          </w:pPr>
-          <w:r>
-            <w:rPr>
-              <w:b/>
-              <w:bCs/>
-            </w:rPr>
-            <w:t>[Pick the date]</w:t>
-          </w:r>
-        </w:p>
-      </w:docPartBody>
-    </w:docPart>
-    <w:docPart>
-      <w:docPartPr>
-        <w:name w:val="55C11DA5BA99414E996EFF22491232C0"/>
-        <w:category>
-          <w:name w:val="General"/>
-          <w:gallery w:val="placeholder"/>
-        </w:category>
-        <w:types>
-          <w:type w:val="bbPlcHdr"/>
-        </w:types>
-        <w:behaviors>
-          <w:behavior w:val="content"/>
-        </w:behaviors>
-        <w:guid w:val="{D5D16DBB-7245-47F4-BE50-568AC24E59E3}"/>
-      </w:docPartPr>
-      <w:docPartBody>
-        <w:p>
-          <w:pPr>
-            <w:pStyle w:val="55C11DA5BA99414E996EFF22491232C0"/>
-          </w:pPr>
-          <w:r>
-            <w:t>[Type the abstract of the document here. The abstract is typically a short summary of the contents of the document. Type the abstract of the document here. The abstract is typically a short summary of the contents of the document.]</w:t>
-          </w:r>
-        </w:p>
-      </w:docPartBody>
-    </w:docPart>
   </w:docParts>
 </w:glossaryDocument>
 </file>
@@ -3755,8 +4051,9 @@
     <w:panose1 w:val="020B0604030504040204"/>
     <w:charset w:val="00"/>
     <w:family w:val="swiss"/>
+    <w:notTrueType/>
     <w:pitch w:val="variable"/>
-    <w:sig w:usb0="E1002EFF" w:usb1="C000605B" w:usb2="00000029" w:usb3="00000000" w:csb0="000101FF" w:csb1="00000000"/>
+    <w:sig w:usb0="00000003" w:usb1="00000000" w:usb2="00000000" w:usb3="00000000" w:csb0="00000001" w:csb1="00000000"/>
   </w:font>
   <w:font w:name="Calibri Light">
     <w:panose1 w:val="020F0302020204030204"/>
@@ -3796,6 +4093,9 @@
   </w:compat>
   <w:rsids>
     <w:rsidRoot w:val="00EE7190"/>
+    <w:rsid w:val="00427B4C"/>
+    <w:rsid w:val="00727102"/>
+    <w:rsid w:val="00D63EB5"/>
     <w:rsid w:val="00E770E7"/>
     <w:rsid w:val="00EE7190"/>
   </w:rsids>

</xml_diff>

<commit_message>
bifurcation with respect to B
</commit_message>
<xml_diff>
--- a/report.docx
+++ b/report.docx
@@ -241,9 +241,6 @@
                 </w:rPr>
                 <w:alias w:val="Date"/>
                 <w:id w:val="516659546"/>
-                <w:placeholder>
-                  <w:docPart w:val="B8E756BEAD7B4709B13C7439C78CBB12"/>
-                </w:placeholder>
                 <w:dataBinding w:prefixMappings="xmlns:ns0='http://schemas.microsoft.com/office/2006/coverPageProps'" w:xpath="/ns0:CoverPageProperties[1]/ns0:PublishDate[1]" w:storeItemID="{55AF091B-3C7A-41E3-B477-F2FDAA23CFDA}"/>
                 <w:date w:fullDate="2015-03-30T00:00:00Z">
                   <w:dateFormat w:val="dd-MMM-yy"/>
@@ -2392,7 +2389,7 @@
           <w:sz w:val="20"/>
           <w:szCs w:val="24"/>
         </w:rPr>
-        <w:t>c1 = 10;</w:t>
+        <w:t xml:space="preserve"> </w:t>
       </w:r>
     </w:p>
     <w:p>
@@ -2414,7 +2411,7 @@
           <w:sz w:val="20"/>
           <w:szCs w:val="24"/>
         </w:rPr>
-        <w:t>c2 = 10;</w:t>
+        <w:t>% Constants</w:t>
       </w:r>
     </w:p>
     <w:p>
@@ -2436,7 +2433,7 @@
           <w:sz w:val="20"/>
           <w:szCs w:val="24"/>
         </w:rPr>
-        <w:t>L = 1;</w:t>
+        <w:t>A = 2;</w:t>
       </w:r>
     </w:p>
     <w:p>
@@ -2458,7 +2455,7 @@
           <w:sz w:val="20"/>
           <w:szCs w:val="24"/>
         </w:rPr>
-        <w:t xml:space="preserve"> </w:t>
+        <w:t>B = 3.7; %NOT GIVEN | TO BE CHANGED</w:t>
       </w:r>
     </w:p>
     <w:p>
@@ -2480,100 +2477,8 @@
           <w:sz w:val="20"/>
           <w:szCs w:val="24"/>
         </w:rPr>
-        <w:t>u0 = [c1*</w:t>
-      </w:r>
-      <w:proofErr w:type="gramStart"/>
-      <w:r>
-        <w:rPr>
-          <w:rFonts w:ascii="Courier New" w:hAnsi="Courier New" w:cs="Courier New"/>
-          <w:sz w:val="20"/>
-          <w:szCs w:val="24"/>
-        </w:rPr>
-        <w:t>cos(</w:t>
-      </w:r>
-      <w:proofErr w:type="gramEnd"/>
-      <w:r>
-        <w:rPr>
-          <w:rFonts w:ascii="Courier New" w:hAnsi="Courier New" w:cs="Courier New"/>
-          <w:sz w:val="20"/>
-          <w:szCs w:val="24"/>
-        </w:rPr>
-        <w:t>pi*r/L); c2*cos(pi*r/L)];</w:t>
-      </w:r>
-    </w:p>
-    <w:p>
-      <w:pPr>
-        <w:autoSpaceDE w:val="0"/>
-        <w:autoSpaceDN w:val="0"/>
-        <w:adjustRightInd w:val="0"/>
-        <w:spacing w:after="0" w:line="240" w:lineRule="auto"/>
-        <w:rPr>
-          <w:rFonts w:ascii="Courier New" w:hAnsi="Courier New" w:cs="Courier New"/>
-          <w:b/>
-          <w:sz w:val="24"/>
-          <w:szCs w:val="20"/>
-        </w:rPr>
-      </w:pPr>
-    </w:p>
-    <w:p>
-      <w:pPr>
-        <w:autoSpaceDE w:val="0"/>
-        <w:autoSpaceDN w:val="0"/>
-        <w:adjustRightInd w:val="0"/>
-        <w:spacing w:after="0" w:line="240" w:lineRule="auto"/>
-        <w:rPr>
-          <w:rFonts w:ascii="Courier New" w:hAnsi="Courier New" w:cs="Courier New"/>
-          <w:b/>
-          <w:sz w:val="24"/>
-          <w:szCs w:val="20"/>
-        </w:rPr>
-      </w:pPr>
-    </w:p>
-    <w:p>
-      <w:pPr>
-        <w:autoSpaceDE w:val="0"/>
-        <w:autoSpaceDN w:val="0"/>
-        <w:adjustRightInd w:val="0"/>
-        <w:spacing w:after="0" w:line="240" w:lineRule="auto"/>
-        <w:rPr>
-          <w:rFonts w:ascii="Courier New" w:hAnsi="Courier New" w:cs="Courier New"/>
-          <w:b/>
-          <w:sz w:val="24"/>
-          <w:szCs w:val="20"/>
-        </w:rPr>
-      </w:pPr>
-      <w:r>
-        <w:rPr>
-          <w:rFonts w:ascii="Courier New" w:hAnsi="Courier New" w:cs="Courier New"/>
-          <w:b/>
-          <w:sz w:val="24"/>
-          <w:szCs w:val="20"/>
-        </w:rPr>
-        <w:t xml:space="preserve">The </w:t>
-      </w:r>
-      <w:r>
-        <w:rPr>
-          <w:rFonts w:ascii="Courier New" w:hAnsi="Courier New" w:cs="Courier New"/>
-          <w:b/>
-          <w:sz w:val="24"/>
-          <w:szCs w:val="20"/>
-        </w:rPr>
-        <w:t>PDE solver file</w:t>
-      </w:r>
-    </w:p>
-    <w:p>
-      <w:pPr>
-        <w:autoSpaceDE w:val="0"/>
-        <w:autoSpaceDN w:val="0"/>
-        <w:adjustRightInd w:val="0"/>
-        <w:spacing w:after="0" w:line="240" w:lineRule="auto"/>
-        <w:rPr>
-          <w:rFonts w:ascii="Courier New" w:hAnsi="Courier New" w:cs="Courier New"/>
-          <w:color w:val="0000FF"/>
-          <w:sz w:val="20"/>
-          <w:szCs w:val="20"/>
-        </w:rPr>
-      </w:pPr>
+        <w:t xml:space="preserve"> </w:t>
+      </w:r>
     </w:p>
     <w:p>
       <w:pPr>
@@ -2584,56 +2489,17 @@
         <w:spacing w:after="0" w:line="240" w:lineRule="auto"/>
         <w:rPr>
           <w:rFonts w:ascii="Courier New" w:hAnsi="Courier New" w:cs="Courier New"/>
-          <w:szCs w:val="24"/>
-        </w:rPr>
-      </w:pPr>
-      <w:proofErr w:type="gramStart"/>
-      <w:r>
-        <w:rPr>
-          <w:rFonts w:ascii="Courier New" w:hAnsi="Courier New" w:cs="Courier New"/>
-          <w:szCs w:val="24"/>
-        </w:rPr>
-        <w:t>function</w:t>
-      </w:r>
-      <w:proofErr w:type="gramEnd"/>
-      <w:r>
-        <w:rPr>
-          <w:rFonts w:ascii="Courier New" w:hAnsi="Courier New" w:cs="Courier New"/>
-          <w:szCs w:val="24"/>
-        </w:rPr>
-        <w:t xml:space="preserve"> [</w:t>
-      </w:r>
-      <w:proofErr w:type="spellStart"/>
-      <w:r>
-        <w:rPr>
-          <w:rFonts w:ascii="Courier New" w:hAnsi="Courier New" w:cs="Courier New"/>
-          <w:szCs w:val="24"/>
-        </w:rPr>
-        <w:t>c,f,s</w:t>
-      </w:r>
-      <w:proofErr w:type="spellEnd"/>
-      <w:r>
-        <w:rPr>
-          <w:rFonts w:ascii="Courier New" w:hAnsi="Courier New" w:cs="Courier New"/>
-          <w:szCs w:val="24"/>
-        </w:rPr>
-        <w:t>] = pdex4pde(</w:t>
-      </w:r>
-      <w:proofErr w:type="spellStart"/>
-      <w:r>
-        <w:rPr>
-          <w:rFonts w:ascii="Courier New" w:hAnsi="Courier New" w:cs="Courier New"/>
-          <w:szCs w:val="24"/>
-        </w:rPr>
-        <w:t>r,t,u,DuDr</w:t>
-      </w:r>
-      <w:proofErr w:type="spellEnd"/>
-      <w:r>
-        <w:rPr>
-          <w:rFonts w:ascii="Courier New" w:hAnsi="Courier New" w:cs="Courier New"/>
-          <w:szCs w:val="24"/>
-        </w:rPr>
-        <w:t>)</w:t>
+          <w:sz w:val="20"/>
+          <w:szCs w:val="24"/>
+        </w:rPr>
+      </w:pPr>
+      <w:r>
+        <w:rPr>
+          <w:rFonts w:ascii="Courier New" w:hAnsi="Courier New" w:cs="Courier New"/>
+          <w:sz w:val="20"/>
+          <w:szCs w:val="24"/>
+        </w:rPr>
+        <w:t>c1 = 10;</w:t>
       </w:r>
     </w:p>
     <w:p>
@@ -2645,15 +2511,17 @@
         <w:spacing w:after="0" w:line="240" w:lineRule="auto"/>
         <w:rPr>
           <w:rFonts w:ascii="Courier New" w:hAnsi="Courier New" w:cs="Courier New"/>
-          <w:szCs w:val="24"/>
-        </w:rPr>
-      </w:pPr>
-      <w:r>
-        <w:rPr>
-          <w:rFonts w:ascii="Courier New" w:hAnsi="Courier New" w:cs="Courier New"/>
-          <w:szCs w:val="24"/>
-        </w:rPr>
-        <w:t xml:space="preserve"> </w:t>
+          <w:sz w:val="20"/>
+          <w:szCs w:val="24"/>
+        </w:rPr>
+      </w:pPr>
+      <w:r>
+        <w:rPr>
+          <w:rFonts w:ascii="Courier New" w:hAnsi="Courier New" w:cs="Courier New"/>
+          <w:sz w:val="20"/>
+          <w:szCs w:val="24"/>
+        </w:rPr>
+        <w:t>c2 = 10;</w:t>
       </w:r>
     </w:p>
     <w:p>
@@ -2665,15 +2533,17 @@
         <w:spacing w:after="0" w:line="240" w:lineRule="auto"/>
         <w:rPr>
           <w:rFonts w:ascii="Courier New" w:hAnsi="Courier New" w:cs="Courier New"/>
-          <w:szCs w:val="24"/>
-        </w:rPr>
-      </w:pPr>
-      <w:r>
-        <w:rPr>
-          <w:rFonts w:ascii="Courier New" w:hAnsi="Courier New" w:cs="Courier New"/>
-          <w:szCs w:val="24"/>
-        </w:rPr>
-        <w:t>% Diffusion Coefficients</w:t>
+          <w:sz w:val="20"/>
+          <w:szCs w:val="24"/>
+        </w:rPr>
+      </w:pPr>
+      <w:r>
+        <w:rPr>
+          <w:rFonts w:ascii="Courier New" w:hAnsi="Courier New" w:cs="Courier New"/>
+          <w:sz w:val="20"/>
+          <w:szCs w:val="24"/>
+        </w:rPr>
+        <w:t>L = 1;</w:t>
       </w:r>
     </w:p>
     <w:p>
@@ -2685,31 +2555,17 @@
         <w:spacing w:after="0" w:line="240" w:lineRule="auto"/>
         <w:rPr>
           <w:rFonts w:ascii="Courier New" w:hAnsi="Courier New" w:cs="Courier New"/>
-          <w:szCs w:val="24"/>
-        </w:rPr>
-      </w:pPr>
-      <w:r>
-        <w:rPr>
-          <w:rFonts w:ascii="Courier New" w:hAnsi="Courier New" w:cs="Courier New"/>
-          <w:szCs w:val="24"/>
-        </w:rPr>
-        <w:t>Dy = 1.6*10</w:t>
-      </w:r>
-      <w:proofErr w:type="gramStart"/>
-      <w:r>
-        <w:rPr>
-          <w:rFonts w:ascii="Courier New" w:hAnsi="Courier New" w:cs="Courier New"/>
-          <w:szCs w:val="24"/>
-        </w:rPr>
-        <w:t>^(</w:t>
-      </w:r>
-      <w:proofErr w:type="gramEnd"/>
-      <w:r>
-        <w:rPr>
-          <w:rFonts w:ascii="Courier New" w:hAnsi="Courier New" w:cs="Courier New"/>
-          <w:szCs w:val="24"/>
-        </w:rPr>
-        <w:t>-3);</w:t>
+          <w:sz w:val="20"/>
+          <w:szCs w:val="24"/>
+        </w:rPr>
+      </w:pPr>
+      <w:r>
+        <w:rPr>
+          <w:rFonts w:ascii="Courier New" w:hAnsi="Courier New" w:cs="Courier New"/>
+          <w:sz w:val="20"/>
+          <w:szCs w:val="24"/>
+        </w:rPr>
+        <w:t xml:space="preserve"> </w:t>
       </w:r>
     </w:p>
     <w:p>
@@ -2721,32 +2577,112 @@
         <w:spacing w:after="0" w:line="240" w:lineRule="auto"/>
         <w:rPr>
           <w:rFonts w:ascii="Courier New" w:hAnsi="Courier New" w:cs="Courier New"/>
-          <w:szCs w:val="24"/>
-        </w:rPr>
-      </w:pPr>
-      <w:r>
-        <w:rPr>
-          <w:rFonts w:ascii="Courier New" w:hAnsi="Courier New" w:cs="Courier New"/>
-          <w:szCs w:val="24"/>
-        </w:rPr>
-        <w:t>Dx = 8.0*10</w:t>
+          <w:sz w:val="20"/>
+          <w:szCs w:val="24"/>
+        </w:rPr>
+      </w:pPr>
+      <w:r>
+        <w:rPr>
+          <w:rFonts w:ascii="Courier New" w:hAnsi="Courier New" w:cs="Courier New"/>
+          <w:sz w:val="20"/>
+          <w:szCs w:val="24"/>
+        </w:rPr>
+        <w:t>u0 = [A</w:t>
       </w:r>
       <w:proofErr w:type="gramStart"/>
       <w:r>
         <w:rPr>
           <w:rFonts w:ascii="Courier New" w:hAnsi="Courier New" w:cs="Courier New"/>
-          <w:szCs w:val="24"/>
-        </w:rPr>
-        <w:t>^(</w:t>
+          <w:sz w:val="20"/>
+          <w:szCs w:val="24"/>
+        </w:rPr>
+        <w:t>;B</w:t>
       </w:r>
       <w:proofErr w:type="gramEnd"/>
       <w:r>
         <w:rPr>
           <w:rFonts w:ascii="Courier New" w:hAnsi="Courier New" w:cs="Courier New"/>
-          <w:szCs w:val="24"/>
-        </w:rPr>
-        <w:t>-3);</w:t>
-      </w:r>
+          <w:sz w:val="20"/>
+          <w:szCs w:val="24"/>
+        </w:rPr>
+        <w:t>/A];</w:t>
+      </w:r>
+    </w:p>
+    <w:p>
+      <w:pPr>
+        <w:autoSpaceDE w:val="0"/>
+        <w:autoSpaceDN w:val="0"/>
+        <w:adjustRightInd w:val="0"/>
+        <w:spacing w:after="0" w:line="240" w:lineRule="auto"/>
+        <w:rPr>
+          <w:rFonts w:ascii="Courier New" w:hAnsi="Courier New" w:cs="Courier New"/>
+          <w:b/>
+          <w:sz w:val="24"/>
+          <w:szCs w:val="20"/>
+        </w:rPr>
+      </w:pPr>
+      <w:bookmarkStart w:id="0" w:name="_GoBack"/>
+      <w:bookmarkEnd w:id="0"/>
+    </w:p>
+    <w:p>
+      <w:pPr>
+        <w:autoSpaceDE w:val="0"/>
+        <w:autoSpaceDN w:val="0"/>
+        <w:adjustRightInd w:val="0"/>
+        <w:spacing w:after="0" w:line="240" w:lineRule="auto"/>
+        <w:rPr>
+          <w:rFonts w:ascii="Courier New" w:hAnsi="Courier New" w:cs="Courier New"/>
+          <w:b/>
+          <w:sz w:val="24"/>
+          <w:szCs w:val="20"/>
+        </w:rPr>
+      </w:pPr>
+    </w:p>
+    <w:p>
+      <w:pPr>
+        <w:autoSpaceDE w:val="0"/>
+        <w:autoSpaceDN w:val="0"/>
+        <w:adjustRightInd w:val="0"/>
+        <w:spacing w:after="0" w:line="240" w:lineRule="auto"/>
+        <w:rPr>
+          <w:rFonts w:ascii="Courier New" w:hAnsi="Courier New" w:cs="Courier New"/>
+          <w:b/>
+          <w:sz w:val="24"/>
+          <w:szCs w:val="20"/>
+        </w:rPr>
+      </w:pPr>
+      <w:r>
+        <w:rPr>
+          <w:rFonts w:ascii="Courier New" w:hAnsi="Courier New" w:cs="Courier New"/>
+          <w:b/>
+          <w:sz w:val="24"/>
+          <w:szCs w:val="20"/>
+        </w:rPr>
+        <w:t xml:space="preserve">The </w:t>
+      </w:r>
+      <w:r>
+        <w:rPr>
+          <w:rFonts w:ascii="Courier New" w:hAnsi="Courier New" w:cs="Courier New"/>
+          <w:b/>
+          <w:sz w:val="24"/>
+          <w:szCs w:val="20"/>
+        </w:rPr>
+        <w:t>PDE solver file</w:t>
+      </w:r>
+    </w:p>
+    <w:p>
+      <w:pPr>
+        <w:autoSpaceDE w:val="0"/>
+        <w:autoSpaceDN w:val="0"/>
+        <w:adjustRightInd w:val="0"/>
+        <w:spacing w:after="0" w:line="240" w:lineRule="auto"/>
+        <w:rPr>
+          <w:rFonts w:ascii="Courier New" w:hAnsi="Courier New" w:cs="Courier New"/>
+          <w:color w:val="0000FF"/>
+          <w:sz w:val="20"/>
+          <w:szCs w:val="20"/>
+        </w:rPr>
+      </w:pPr>
     </w:p>
     <w:p>
       <w:pPr>
@@ -2760,12 +2696,53 @@
           <w:szCs w:val="24"/>
         </w:rPr>
       </w:pPr>
-      <w:r>
-        <w:rPr>
-          <w:rFonts w:ascii="Courier New" w:hAnsi="Courier New" w:cs="Courier New"/>
-          <w:szCs w:val="24"/>
-        </w:rPr>
-        <w:t xml:space="preserve"> </w:t>
+      <w:proofErr w:type="gramStart"/>
+      <w:r>
+        <w:rPr>
+          <w:rFonts w:ascii="Courier New" w:hAnsi="Courier New" w:cs="Courier New"/>
+          <w:szCs w:val="24"/>
+        </w:rPr>
+        <w:t>function</w:t>
+      </w:r>
+      <w:proofErr w:type="gramEnd"/>
+      <w:r>
+        <w:rPr>
+          <w:rFonts w:ascii="Courier New" w:hAnsi="Courier New" w:cs="Courier New"/>
+          <w:szCs w:val="24"/>
+        </w:rPr>
+        <w:t xml:space="preserve"> [</w:t>
+      </w:r>
+      <w:proofErr w:type="spellStart"/>
+      <w:r>
+        <w:rPr>
+          <w:rFonts w:ascii="Courier New" w:hAnsi="Courier New" w:cs="Courier New"/>
+          <w:szCs w:val="24"/>
+        </w:rPr>
+        <w:t>c,f,s</w:t>
+      </w:r>
+      <w:proofErr w:type="spellEnd"/>
+      <w:r>
+        <w:rPr>
+          <w:rFonts w:ascii="Courier New" w:hAnsi="Courier New" w:cs="Courier New"/>
+          <w:szCs w:val="24"/>
+        </w:rPr>
+        <w:t>] = pdex4pde(</w:t>
+      </w:r>
+      <w:proofErr w:type="spellStart"/>
+      <w:r>
+        <w:rPr>
+          <w:rFonts w:ascii="Courier New" w:hAnsi="Courier New" w:cs="Courier New"/>
+          <w:szCs w:val="24"/>
+        </w:rPr>
+        <w:t>r,t,u,DuDr</w:t>
+      </w:r>
+      <w:proofErr w:type="spellEnd"/>
+      <w:r>
+        <w:rPr>
+          <w:rFonts w:ascii="Courier New" w:hAnsi="Courier New" w:cs="Courier New"/>
+          <w:szCs w:val="24"/>
+        </w:rPr>
+        <w:t>)</w:t>
       </w:r>
     </w:p>
     <w:p>
@@ -2785,7 +2762,7 @@
           <w:rFonts w:ascii="Courier New" w:hAnsi="Courier New" w:cs="Courier New"/>
           <w:szCs w:val="24"/>
         </w:rPr>
-        <w:t>% Constants</w:t>
+        <w:t xml:space="preserve"> </w:t>
       </w:r>
     </w:p>
     <w:p>
@@ -2805,7 +2782,7 @@
           <w:rFonts w:ascii="Courier New" w:hAnsi="Courier New" w:cs="Courier New"/>
           <w:szCs w:val="24"/>
         </w:rPr>
-        <w:t>A = 2;</w:t>
+        <w:t>% Diffusion Coefficients</w:t>
       </w:r>
     </w:p>
     <w:p>
@@ -2825,7 +2802,23 @@
           <w:rFonts w:ascii="Courier New" w:hAnsi="Courier New" w:cs="Courier New"/>
           <w:szCs w:val="24"/>
         </w:rPr>
-        <w:t>L = 1;</w:t>
+        <w:t>Dy = 1.6*10</w:t>
+      </w:r>
+      <w:proofErr w:type="gramStart"/>
+      <w:r>
+        <w:rPr>
+          <w:rFonts w:ascii="Courier New" w:hAnsi="Courier New" w:cs="Courier New"/>
+          <w:szCs w:val="24"/>
+        </w:rPr>
+        <w:t>^(</w:t>
+      </w:r>
+      <w:proofErr w:type="gramEnd"/>
+      <w:r>
+        <w:rPr>
+          <w:rFonts w:ascii="Courier New" w:hAnsi="Courier New" w:cs="Courier New"/>
+          <w:szCs w:val="24"/>
+        </w:rPr>
+        <w:t>-3);</w:t>
       </w:r>
     </w:p>
     <w:p>
@@ -2845,7 +2838,7 @@
           <w:rFonts w:ascii="Courier New" w:hAnsi="Courier New" w:cs="Courier New"/>
           <w:szCs w:val="24"/>
         </w:rPr>
-        <w:t xml:space="preserve">u1 = </w:t>
+        <w:t>Dx = 8.0*10</w:t>
       </w:r>
       <w:proofErr w:type="gramStart"/>
       <w:r>
@@ -2853,7 +2846,7 @@
           <w:rFonts w:ascii="Courier New" w:hAnsi="Courier New" w:cs="Courier New"/>
           <w:szCs w:val="24"/>
         </w:rPr>
-        <w:t>u(</w:t>
+        <w:t>^(</w:t>
       </w:r>
       <w:proofErr w:type="gramEnd"/>
       <w:r>
@@ -2861,7 +2854,7 @@
           <w:rFonts w:ascii="Courier New" w:hAnsi="Courier New" w:cs="Courier New"/>
           <w:szCs w:val="24"/>
         </w:rPr>
-        <w:t>1);</w:t>
+        <w:t>-3);</w:t>
       </w:r>
     </w:p>
     <w:p>
@@ -2881,23 +2874,7 @@
           <w:rFonts w:ascii="Courier New" w:hAnsi="Courier New" w:cs="Courier New"/>
           <w:szCs w:val="24"/>
         </w:rPr>
-        <w:t xml:space="preserve">u2 = </w:t>
-      </w:r>
-      <w:proofErr w:type="gramStart"/>
-      <w:r>
-        <w:rPr>
-          <w:rFonts w:ascii="Courier New" w:hAnsi="Courier New" w:cs="Courier New"/>
-          <w:szCs w:val="24"/>
-        </w:rPr>
-        <w:t>u(</w:t>
-      </w:r>
-      <w:proofErr w:type="gramEnd"/>
-      <w:r>
-        <w:rPr>
-          <w:rFonts w:ascii="Courier New" w:hAnsi="Courier New" w:cs="Courier New"/>
-          <w:szCs w:val="24"/>
-        </w:rPr>
-        <w:t>2);</w:t>
+        <w:t xml:space="preserve"> </w:t>
       </w:r>
     </w:p>
     <w:p>
@@ -2917,7 +2894,7 @@
           <w:rFonts w:ascii="Courier New" w:hAnsi="Courier New" w:cs="Courier New"/>
           <w:szCs w:val="24"/>
         </w:rPr>
-        <w:t xml:space="preserve"> </w:t>
+        <w:t>% Constants</w:t>
       </w:r>
     </w:p>
     <w:p>
@@ -2937,7 +2914,7 @@
           <w:rFonts w:ascii="Courier New" w:hAnsi="Courier New" w:cs="Courier New"/>
           <w:szCs w:val="24"/>
         </w:rPr>
-        <w:t>B = 3.7; %NOT GIVEN | TO BE CHANGED</w:t>
+        <w:t>A = 2;</w:t>
       </w:r>
     </w:p>
     <w:p>
@@ -2957,7 +2934,7 @@
           <w:rFonts w:ascii="Courier New" w:hAnsi="Courier New" w:cs="Courier New"/>
           <w:szCs w:val="24"/>
         </w:rPr>
-        <w:t xml:space="preserve"> </w:t>
+        <w:t>L = 1;</w:t>
       </w:r>
     </w:p>
     <w:p>
@@ -2977,7 +2954,23 @@
           <w:rFonts w:ascii="Courier New" w:hAnsi="Courier New" w:cs="Courier New"/>
           <w:szCs w:val="24"/>
         </w:rPr>
-        <w:t>c = [1; 1];</w:t>
+        <w:t xml:space="preserve">u1 = </w:t>
+      </w:r>
+      <w:proofErr w:type="gramStart"/>
+      <w:r>
+        <w:rPr>
+          <w:rFonts w:ascii="Courier New" w:hAnsi="Courier New" w:cs="Courier New"/>
+          <w:szCs w:val="24"/>
+        </w:rPr>
+        <w:t>u(</w:t>
+      </w:r>
+      <w:proofErr w:type="gramEnd"/>
+      <w:r>
+        <w:rPr>
+          <w:rFonts w:ascii="Courier New" w:hAnsi="Courier New" w:cs="Courier New"/>
+          <w:szCs w:val="24"/>
+        </w:rPr>
+        <w:t>1);</w:t>
       </w:r>
     </w:p>
     <w:p>
@@ -2997,7 +2990,7 @@
           <w:rFonts w:ascii="Courier New" w:hAnsi="Courier New" w:cs="Courier New"/>
           <w:szCs w:val="24"/>
         </w:rPr>
-        <w:t>f = [Dx; Dy</w:t>
+        <w:t xml:space="preserve">u2 = </w:t>
       </w:r>
       <w:proofErr w:type="gramStart"/>
       <w:r>
@@ -3005,7 +2998,7 @@
           <w:rFonts w:ascii="Courier New" w:hAnsi="Courier New" w:cs="Courier New"/>
           <w:szCs w:val="24"/>
         </w:rPr>
-        <w:t>] .</w:t>
+        <w:t>u(</w:t>
       </w:r>
       <w:proofErr w:type="gramEnd"/>
       <w:r>
@@ -3013,23 +3006,7 @@
           <w:rFonts w:ascii="Courier New" w:hAnsi="Courier New" w:cs="Courier New"/>
           <w:szCs w:val="24"/>
         </w:rPr>
-        <w:t xml:space="preserve">* </w:t>
-      </w:r>
-      <w:proofErr w:type="spellStart"/>
-      <w:r>
-        <w:rPr>
-          <w:rFonts w:ascii="Courier New" w:hAnsi="Courier New" w:cs="Courier New"/>
-          <w:szCs w:val="24"/>
-        </w:rPr>
-        <w:t>DuDr</w:t>
-      </w:r>
-      <w:proofErr w:type="spellEnd"/>
-      <w:r>
-        <w:rPr>
-          <w:rFonts w:ascii="Courier New" w:hAnsi="Courier New" w:cs="Courier New"/>
-          <w:szCs w:val="24"/>
-        </w:rPr>
-        <w:t>;</w:t>
+        <w:t>2);</w:t>
       </w:r>
     </w:p>
     <w:p>
@@ -3069,7 +3046,7 @@
           <w:rFonts w:ascii="Courier New" w:hAnsi="Courier New" w:cs="Courier New"/>
           <w:szCs w:val="24"/>
         </w:rPr>
-        <w:t>% Rate equations describing the phenomenon</w:t>
+        <w:t>B = 3.7; %NOT GIVEN | TO BE CHANGED</w:t>
       </w:r>
     </w:p>
     <w:p>
@@ -3089,7 +3066,7 @@
           <w:rFonts w:ascii="Courier New" w:hAnsi="Courier New" w:cs="Courier New"/>
           <w:szCs w:val="24"/>
         </w:rPr>
-        <w:t>s1 = A + u1^2*u2 - (B+1)*u1;</w:t>
+        <w:t xml:space="preserve"> </w:t>
       </w:r>
     </w:p>
     <w:p>
@@ -3109,7 +3086,7 @@
           <w:rFonts w:ascii="Courier New" w:hAnsi="Courier New" w:cs="Courier New"/>
           <w:szCs w:val="24"/>
         </w:rPr>
-        <w:t>s2 = B*u1 - u1^2*u2;</w:t>
+        <w:t>c = [1; 1];</w:t>
       </w:r>
     </w:p>
     <w:p>
@@ -3129,7 +3106,39 @@
           <w:rFonts w:ascii="Courier New" w:hAnsi="Courier New" w:cs="Courier New"/>
           <w:szCs w:val="24"/>
         </w:rPr>
-        <w:t xml:space="preserve"> </w:t>
+        <w:t>f = [Dx; Dy</w:t>
+      </w:r>
+      <w:proofErr w:type="gramStart"/>
+      <w:r>
+        <w:rPr>
+          <w:rFonts w:ascii="Courier New" w:hAnsi="Courier New" w:cs="Courier New"/>
+          <w:szCs w:val="24"/>
+        </w:rPr>
+        <w:t>] .</w:t>
+      </w:r>
+      <w:proofErr w:type="gramEnd"/>
+      <w:r>
+        <w:rPr>
+          <w:rFonts w:ascii="Courier New" w:hAnsi="Courier New" w:cs="Courier New"/>
+          <w:szCs w:val="24"/>
+        </w:rPr>
+        <w:t xml:space="preserve">* </w:t>
+      </w:r>
+      <w:proofErr w:type="spellStart"/>
+      <w:r>
+        <w:rPr>
+          <w:rFonts w:ascii="Courier New" w:hAnsi="Courier New" w:cs="Courier New"/>
+          <w:szCs w:val="24"/>
+        </w:rPr>
+        <w:t>DuDr</w:t>
+      </w:r>
+      <w:proofErr w:type="spellEnd"/>
+      <w:r>
+        <w:rPr>
+          <w:rFonts w:ascii="Courier New" w:hAnsi="Courier New" w:cs="Courier New"/>
+          <w:szCs w:val="24"/>
+        </w:rPr>
+        <w:t>;</w:t>
       </w:r>
     </w:p>
     <w:p>
@@ -3149,23 +3158,7 @@
           <w:rFonts w:ascii="Courier New" w:hAnsi="Courier New" w:cs="Courier New"/>
           <w:szCs w:val="24"/>
         </w:rPr>
-        <w:t xml:space="preserve">% </w:t>
-      </w:r>
-      <w:proofErr w:type="gramStart"/>
-      <w:r>
-        <w:rPr>
-          <w:rFonts w:ascii="Courier New" w:hAnsi="Courier New" w:cs="Courier New"/>
-          <w:szCs w:val="24"/>
-        </w:rPr>
-        <w:t>Linearized</w:t>
-      </w:r>
-      <w:proofErr w:type="gramEnd"/>
-      <w:r>
-        <w:rPr>
-          <w:rFonts w:ascii="Courier New" w:hAnsi="Courier New" w:cs="Courier New"/>
-          <w:szCs w:val="24"/>
-        </w:rPr>
-        <w:t xml:space="preserve"> equations for the perturbation x and y</w:t>
+        <w:t xml:space="preserve"> </w:t>
       </w:r>
     </w:p>
     <w:p>
@@ -3185,7 +3178,7 @@
           <w:rFonts w:ascii="Courier New" w:hAnsi="Courier New" w:cs="Courier New"/>
           <w:szCs w:val="24"/>
         </w:rPr>
-        <w:t>% s1 = (B-1)*u1 + A^2*u2;</w:t>
+        <w:t>% Rate equations describing the phenomenon</w:t>
       </w:r>
     </w:p>
     <w:p>
@@ -3205,7 +3198,7 @@
           <w:rFonts w:ascii="Courier New" w:hAnsi="Courier New" w:cs="Courier New"/>
           <w:szCs w:val="24"/>
         </w:rPr>
-        <w:t>% s2 = -B*u1 - A^2*u2;</w:t>
+        <w:t>s1 = A + u1^2*u2 - (B+1)*u1;</w:t>
       </w:r>
     </w:p>
     <w:p>
@@ -3225,7 +3218,7 @@
           <w:rFonts w:ascii="Courier New" w:hAnsi="Courier New" w:cs="Courier New"/>
           <w:szCs w:val="24"/>
         </w:rPr>
-        <w:t xml:space="preserve"> </w:t>
+        <w:t>s2 = B*u1 - u1^2*u2;</w:t>
       </w:r>
     </w:p>
     <w:p>
@@ -3245,6 +3238,122 @@
           <w:rFonts w:ascii="Courier New" w:hAnsi="Courier New" w:cs="Courier New"/>
           <w:szCs w:val="24"/>
         </w:rPr>
+        <w:t xml:space="preserve"> </w:t>
+      </w:r>
+    </w:p>
+    <w:p>
+      <w:pPr>
+        <w:shd w:val="clear" w:color="auto" w:fill="F2F2F2" w:themeFill="background1" w:themeFillShade="F2"/>
+        <w:autoSpaceDE w:val="0"/>
+        <w:autoSpaceDN w:val="0"/>
+        <w:adjustRightInd w:val="0"/>
+        <w:spacing w:after="0" w:line="240" w:lineRule="auto"/>
+        <w:rPr>
+          <w:rFonts w:ascii="Courier New" w:hAnsi="Courier New" w:cs="Courier New"/>
+          <w:szCs w:val="24"/>
+        </w:rPr>
+      </w:pPr>
+      <w:r>
+        <w:rPr>
+          <w:rFonts w:ascii="Courier New" w:hAnsi="Courier New" w:cs="Courier New"/>
+          <w:szCs w:val="24"/>
+        </w:rPr>
+        <w:t xml:space="preserve">% </w:t>
+      </w:r>
+      <w:proofErr w:type="gramStart"/>
+      <w:r>
+        <w:rPr>
+          <w:rFonts w:ascii="Courier New" w:hAnsi="Courier New" w:cs="Courier New"/>
+          <w:szCs w:val="24"/>
+        </w:rPr>
+        <w:t>Linearized</w:t>
+      </w:r>
+      <w:proofErr w:type="gramEnd"/>
+      <w:r>
+        <w:rPr>
+          <w:rFonts w:ascii="Courier New" w:hAnsi="Courier New" w:cs="Courier New"/>
+          <w:szCs w:val="24"/>
+        </w:rPr>
+        <w:t xml:space="preserve"> equations for the perturbation x and y</w:t>
+      </w:r>
+    </w:p>
+    <w:p>
+      <w:pPr>
+        <w:shd w:val="clear" w:color="auto" w:fill="F2F2F2" w:themeFill="background1" w:themeFillShade="F2"/>
+        <w:autoSpaceDE w:val="0"/>
+        <w:autoSpaceDN w:val="0"/>
+        <w:adjustRightInd w:val="0"/>
+        <w:spacing w:after="0" w:line="240" w:lineRule="auto"/>
+        <w:rPr>
+          <w:rFonts w:ascii="Courier New" w:hAnsi="Courier New" w:cs="Courier New"/>
+          <w:szCs w:val="24"/>
+        </w:rPr>
+      </w:pPr>
+      <w:r>
+        <w:rPr>
+          <w:rFonts w:ascii="Courier New" w:hAnsi="Courier New" w:cs="Courier New"/>
+          <w:szCs w:val="24"/>
+        </w:rPr>
+        <w:t>% s1 = (B-1)*u1 + A^2*u2;</w:t>
+      </w:r>
+    </w:p>
+    <w:p>
+      <w:pPr>
+        <w:shd w:val="clear" w:color="auto" w:fill="F2F2F2" w:themeFill="background1" w:themeFillShade="F2"/>
+        <w:autoSpaceDE w:val="0"/>
+        <w:autoSpaceDN w:val="0"/>
+        <w:adjustRightInd w:val="0"/>
+        <w:spacing w:after="0" w:line="240" w:lineRule="auto"/>
+        <w:rPr>
+          <w:rFonts w:ascii="Courier New" w:hAnsi="Courier New" w:cs="Courier New"/>
+          <w:szCs w:val="24"/>
+        </w:rPr>
+      </w:pPr>
+      <w:r>
+        <w:rPr>
+          <w:rFonts w:ascii="Courier New" w:hAnsi="Courier New" w:cs="Courier New"/>
+          <w:szCs w:val="24"/>
+        </w:rPr>
+        <w:t>% s2 = -B*u1 - A^2*u2;</w:t>
+      </w:r>
+    </w:p>
+    <w:p>
+      <w:pPr>
+        <w:shd w:val="clear" w:color="auto" w:fill="F2F2F2" w:themeFill="background1" w:themeFillShade="F2"/>
+        <w:autoSpaceDE w:val="0"/>
+        <w:autoSpaceDN w:val="0"/>
+        <w:adjustRightInd w:val="0"/>
+        <w:spacing w:after="0" w:line="240" w:lineRule="auto"/>
+        <w:rPr>
+          <w:rFonts w:ascii="Courier New" w:hAnsi="Courier New" w:cs="Courier New"/>
+          <w:szCs w:val="24"/>
+        </w:rPr>
+      </w:pPr>
+      <w:r>
+        <w:rPr>
+          <w:rFonts w:ascii="Courier New" w:hAnsi="Courier New" w:cs="Courier New"/>
+          <w:szCs w:val="24"/>
+        </w:rPr>
+        <w:t xml:space="preserve"> </w:t>
+      </w:r>
+    </w:p>
+    <w:p>
+      <w:pPr>
+        <w:shd w:val="clear" w:color="auto" w:fill="F2F2F2" w:themeFill="background1" w:themeFillShade="F2"/>
+        <w:autoSpaceDE w:val="0"/>
+        <w:autoSpaceDN w:val="0"/>
+        <w:adjustRightInd w:val="0"/>
+        <w:spacing w:after="0" w:line="240" w:lineRule="auto"/>
+        <w:rPr>
+          <w:rFonts w:ascii="Courier New" w:hAnsi="Courier New" w:cs="Courier New"/>
+          <w:szCs w:val="24"/>
+        </w:rPr>
+      </w:pPr>
+      <w:r>
+        <w:rPr>
+          <w:rFonts w:ascii="Courier New" w:hAnsi="Courier New" w:cs="Courier New"/>
+          <w:szCs w:val="24"/>
+        </w:rPr>
         <w:t>s = [s1; s2];</w:t>
       </w:r>
     </w:p>
@@ -3348,7 +3457,6 @@
           <w:sz w:val="32"/>
           <w:szCs w:val="24"/>
         </w:rPr>
-        <w:lastRenderedPageBreak/>
         <w:t>Numerical Analysis</w:t>
       </w:r>
     </w:p>
@@ -3670,6 +3778,7 @@
           <w:rFonts w:cs="Courier New"/>
           <w:szCs w:val="24"/>
         </w:rPr>
+        <w:lastRenderedPageBreak/>
         <w:t xml:space="preserve">A spatio-temporal curve is plotted between X and Y vs distance ‘r’ and </w:t>
       </w:r>
       <w:proofErr w:type="gramStart"/>
@@ -3686,14 +3795,7 @@
           <w:rFonts w:cs="Courier New"/>
           <w:szCs w:val="24"/>
         </w:rPr>
-        <w:t xml:space="preserve"> resulting from solving the system numerically by simulating on MATLAB. Figure 1A: </w:t>
-      </w:r>
-      <w:r>
-        <w:rPr>
-          <w:rFonts w:cs="Courier New"/>
-          <w:szCs w:val="24"/>
-        </w:rPr>
-        <w:t xml:space="preserve">X vs distance ‘r’ and </w:t>
+        <w:t xml:space="preserve"> resulting from solving the system numerically by simulating on MATLAB. Figure 1A: X vs distance ‘r’ and </w:t>
       </w:r>
       <w:proofErr w:type="gramStart"/>
       <w:r>
@@ -3774,14 +3876,7 @@
           <w:rFonts w:cs="Courier New"/>
           <w:szCs w:val="24"/>
         </w:rPr>
-        <w:t xml:space="preserve">. Figure 1B: </w:t>
-      </w:r>
-      <w:r>
-        <w:rPr>
-          <w:rFonts w:cs="Courier New"/>
-          <w:szCs w:val="24"/>
-        </w:rPr>
-        <w:t xml:space="preserve">Y vs distance ‘r’ and </w:t>
+        <w:t xml:space="preserve">. Figure 1B: Y vs distance ‘r’ and </w:t>
       </w:r>
       <w:proofErr w:type="gramStart"/>
       <w:r>
@@ -3797,21 +3892,7 @@
           <w:rFonts w:cs="Courier New"/>
           <w:szCs w:val="24"/>
         </w:rPr>
-        <w:t xml:space="preserve"> </w:t>
-      </w:r>
-      <w:r>
-        <w:rPr>
-          <w:rFonts w:cs="Courier New"/>
-          <w:szCs w:val="24"/>
-        </w:rPr>
-        <w:t xml:space="preserve"> for </w:t>
-      </w:r>
-      <w:r>
-        <w:rPr>
-          <w:rFonts w:cs="Courier New"/>
-          <w:szCs w:val="24"/>
-        </w:rPr>
-        <w:t xml:space="preserve">A=2, B=3.7, L=1, </w:t>
+        <w:t xml:space="preserve">  for A=2, B=3.7, L=1, </w:t>
       </w:r>
       <w:r>
         <w:rPr>
@@ -3888,7 +3969,6 @@
           <w:b/>
           <w:szCs w:val="24"/>
         </w:rPr>
-        <w:lastRenderedPageBreak/>
         <w:t>Cas</w:t>
       </w:r>
       <w:r>
@@ -4281,7 +4361,15 @@
           <w:rFonts w:cs="Courier New"/>
           <w:szCs w:val="24"/>
         </w:rPr>
-        <w:t xml:space="preserve"> for A=2, B=3.7, L=1, </w:t>
+        <w:t xml:space="preserve"> for A=2, B=3.7, </w:t>
+      </w:r>
+      <w:r>
+        <w:rPr>
+          <w:rFonts w:cs="Courier New"/>
+          <w:szCs w:val="24"/>
+        </w:rPr>
+        <w:lastRenderedPageBreak/>
+        <w:t xml:space="preserve">L=1, </w:t>
       </w:r>
       <w:r>
         <w:rPr>
@@ -4503,19 +4591,1023 @@
           <w:sz w:val="32"/>
           <w:szCs w:val="24"/>
         </w:rPr>
+        <w:t>Analytical Solution</w:t>
+      </w:r>
+    </w:p>
+    <w:p>
+      <w:pPr>
+        <w:tabs>
+          <w:tab w:val="left" w:pos="1830"/>
+        </w:tabs>
+        <w:rPr>
+          <w:rFonts w:cs="Courier New"/>
+          <w:szCs w:val="24"/>
+        </w:rPr>
+      </w:pPr>
+      <w:r>
+        <w:rPr>
+          <w:rFonts w:cs="Courier New"/>
+          <w:szCs w:val="24"/>
+        </w:rPr>
+        <w:t>For zero – flux boundary conditions,</w:t>
+      </w:r>
+    </w:p>
+    <w:p>
+      <w:pPr>
+        <w:tabs>
+          <w:tab w:val="left" w:pos="1830"/>
+        </w:tabs>
+        <w:rPr>
+          <w:rFonts w:cs="Courier New"/>
+          <w:szCs w:val="24"/>
+        </w:rPr>
+      </w:pPr>
+      <w:r>
+        <w:rPr>
+          <w:rFonts w:cs="Courier New"/>
+          <w:noProof/>
+          <w:szCs w:val="24"/>
+        </w:rPr>
+        <w:drawing>
+          <wp:inline distT="0" distB="0" distL="0" distR="0">
+            <wp:extent cx="5943600" cy="638810"/>
+            <wp:effectExtent l="0" t="0" r="0" b="8890"/>
+            <wp:docPr id="5" name="Picture 5"/>
+            <wp:cNvGraphicFramePr>
+              <a:graphicFrameLocks xmlns:a="http://schemas.openxmlformats.org/drawingml/2006/main" noChangeAspect="1"/>
+            </wp:cNvGraphicFramePr>
+            <a:graphic xmlns:a="http://schemas.openxmlformats.org/drawingml/2006/main">
+              <a:graphicData uri="http://schemas.openxmlformats.org/drawingml/2006/picture">
+                <pic:pic xmlns:pic="http://schemas.openxmlformats.org/drawingml/2006/picture">
+                  <pic:nvPicPr>
+                    <pic:cNvPr id="0" name="2.5b.JPG"/>
+                    <pic:cNvPicPr/>
+                  </pic:nvPicPr>
+                  <pic:blipFill>
+                    <a:blip r:embed="rId16">
+                      <a:extLst>
+                        <a:ext uri="{28A0092B-C50C-407E-A947-70E740481C1C}">
+                          <a14:useLocalDpi xmlns:a14="http://schemas.microsoft.com/office/drawing/2010/main" val="0"/>
+                        </a:ext>
+                      </a:extLst>
+                    </a:blip>
+                    <a:stretch>
+                      <a:fillRect/>
+                    </a:stretch>
+                  </pic:blipFill>
+                  <pic:spPr>
+                    <a:xfrm>
+                      <a:off x="0" y="0"/>
+                      <a:ext cx="5943600" cy="638810"/>
+                    </a:xfrm>
+                    <a:prstGeom prst="rect">
+                      <a:avLst/>
+                    </a:prstGeom>
+                  </pic:spPr>
+                </pic:pic>
+              </a:graphicData>
+            </a:graphic>
+          </wp:inline>
+        </w:drawing>
+      </w:r>
+    </w:p>
+    <w:p>
+      <w:pPr>
+        <w:rPr>
+          <w:rFonts w:cs="Courier New"/>
+          <w:szCs w:val="24"/>
+        </w:rPr>
+      </w:pPr>
+      <w:r>
+        <w:rPr>
+          <w:rFonts w:cs="Courier New"/>
+          <w:szCs w:val="24"/>
+        </w:rPr>
+        <w:t xml:space="preserve">Inserting this into the rate equations, we get </w:t>
+      </w:r>
+      <w:r>
+        <w:rPr>
+          <w:rFonts w:cs="Courier New"/>
+          <w:szCs w:val="24"/>
+        </w:rPr>
+        <w:t>secular equation</w:t>
+      </w:r>
+      <w:r>
+        <w:rPr>
+          <w:rFonts w:cs="Courier New"/>
+          <w:szCs w:val="24"/>
+        </w:rPr>
+        <w:t xml:space="preserve"> </w:t>
+      </w:r>
+      <w:r>
+        <w:rPr>
+          <w:rFonts w:cs="Courier New"/>
+          <w:szCs w:val="24"/>
+        </w:rPr>
+        <w:t xml:space="preserve">relating </w:t>
+      </w:r>
+      <w:proofErr w:type="spellStart"/>
+      <w:r>
+        <w:rPr>
+          <w:rFonts w:cs="Courier New"/>
+          <w:szCs w:val="24"/>
+        </w:rPr>
+        <w:t>w</w:t>
+      </w:r>
+      <w:r>
+        <w:rPr>
+          <w:rFonts w:cs="Courier New"/>
+          <w:szCs w:val="24"/>
+          <w:vertAlign w:val="subscript"/>
+        </w:rPr>
+        <w:t>n</w:t>
+      </w:r>
+      <w:proofErr w:type="spellEnd"/>
+      <w:r>
+        <w:rPr>
+          <w:rFonts w:cs="Courier New"/>
+          <w:szCs w:val="24"/>
+        </w:rPr>
+        <w:t xml:space="preserve"> to the wavenumber n and the system's parameters:</w:t>
+      </w:r>
+    </w:p>
+    <w:p>
+      <w:pPr>
+        <w:rPr>
+          <w:rFonts w:cs="Courier New"/>
+          <w:szCs w:val="24"/>
+        </w:rPr>
+      </w:pPr>
+      <w:r>
+        <w:rPr>
+          <w:rFonts w:cs="Courier New"/>
+          <w:noProof/>
+          <w:szCs w:val="24"/>
+        </w:rPr>
+        <w:drawing>
+          <wp:inline distT="0" distB="0" distL="0" distR="0">
+            <wp:extent cx="5943600" cy="1739265"/>
+            <wp:effectExtent l="0" t="0" r="0" b="0"/>
+            <wp:docPr id="6" name="Picture 6"/>
+            <wp:cNvGraphicFramePr>
+              <a:graphicFrameLocks xmlns:a="http://schemas.openxmlformats.org/drawingml/2006/main" noChangeAspect="1"/>
+            </wp:cNvGraphicFramePr>
+            <a:graphic xmlns:a="http://schemas.openxmlformats.org/drawingml/2006/main">
+              <a:graphicData uri="http://schemas.openxmlformats.org/drawingml/2006/picture">
+                <pic:pic xmlns:pic="http://schemas.openxmlformats.org/drawingml/2006/picture">
+                  <pic:nvPicPr>
+                    <pic:cNvPr id="0" name="2.7.JPG"/>
+                    <pic:cNvPicPr/>
+                  </pic:nvPicPr>
+                  <pic:blipFill>
+                    <a:blip r:embed="rId17">
+                      <a:extLst>
+                        <a:ext uri="{28A0092B-C50C-407E-A947-70E740481C1C}">
+                          <a14:useLocalDpi xmlns:a14="http://schemas.microsoft.com/office/drawing/2010/main" val="0"/>
+                        </a:ext>
+                      </a:extLst>
+                    </a:blip>
+                    <a:stretch>
+                      <a:fillRect/>
+                    </a:stretch>
+                  </pic:blipFill>
+                  <pic:spPr>
+                    <a:xfrm>
+                      <a:off x="0" y="0"/>
+                      <a:ext cx="5943600" cy="1739265"/>
+                    </a:xfrm>
+                    <a:prstGeom prst="rect">
+                      <a:avLst/>
+                    </a:prstGeom>
+                  </pic:spPr>
+                </pic:pic>
+              </a:graphicData>
+            </a:graphic>
+          </wp:inline>
+        </w:drawing>
+      </w:r>
+    </w:p>
+    <w:p>
+      <w:pPr>
+        <w:tabs>
+          <w:tab w:val="left" w:pos="1830"/>
+        </w:tabs>
+        <w:rPr>
+          <w:rFonts w:cs="Courier New"/>
+          <w:szCs w:val="24"/>
+        </w:rPr>
+      </w:pPr>
+      <w:r>
+        <w:rPr>
+          <w:rFonts w:cs="Courier New"/>
+          <w:szCs w:val="24"/>
+        </w:rPr>
+        <w:t xml:space="preserve">Instability  of the  thermodynamic  branch  will  occur  for  some  value  of n,  if  at </w:t>
+      </w:r>
+      <w:r>
+        <w:rPr>
+          <w:rFonts w:cs="Courier New"/>
+          <w:szCs w:val="24"/>
+        </w:rPr>
+        <w:t>least  one of the  roots of (2.6)  has  a  positive  R</w:t>
+      </w:r>
+      <w:r>
+        <w:rPr>
+          <w:rFonts w:cs="Courier New"/>
+          <w:szCs w:val="24"/>
+        </w:rPr>
+        <w:t>e</w:t>
+      </w:r>
+      <w:r>
+        <w:rPr>
+          <w:rFonts w:cs="Courier New"/>
+          <w:szCs w:val="24"/>
+        </w:rPr>
+        <w:t xml:space="preserve"> </w:t>
+      </w:r>
+      <w:proofErr w:type="spellStart"/>
+      <w:r>
+        <w:rPr>
+          <w:rFonts w:cs="Courier New"/>
+          <w:szCs w:val="24"/>
+        </w:rPr>
+        <w:t>w</w:t>
+      </w:r>
+      <w:r>
+        <w:rPr>
+          <w:rFonts w:cs="Courier New"/>
+          <w:szCs w:val="24"/>
+          <w:vertAlign w:val="subscript"/>
+        </w:rPr>
+        <w:t>n</w:t>
+      </w:r>
+      <w:proofErr w:type="spellEnd"/>
+      <w:r>
+        <w:rPr>
+          <w:rFonts w:cs="Courier New"/>
+          <w:szCs w:val="24"/>
+        </w:rPr>
+        <w:t xml:space="preserve"> part.  The main point </w:t>
+      </w:r>
+      <w:r>
+        <w:rPr>
+          <w:rFonts w:cs="Courier New"/>
+          <w:szCs w:val="24"/>
+        </w:rPr>
+        <w:t>is  thus  to establish</w:t>
+      </w:r>
+      <w:r>
+        <w:rPr>
+          <w:rFonts w:cs="Courier New"/>
+          <w:szCs w:val="24"/>
+        </w:rPr>
+        <w:t xml:space="preserve">  the  conditions for  marginal </w:t>
+      </w:r>
+      <w:r>
+        <w:rPr>
+          <w:rFonts w:cs="Courier New"/>
+          <w:szCs w:val="24"/>
+        </w:rPr>
+        <w:t xml:space="preserve">stability,  Re  </w:t>
+      </w:r>
+      <w:r>
+        <w:rPr>
+          <w:rFonts w:cs="Courier New"/>
+          <w:szCs w:val="24"/>
+        </w:rPr>
+        <w:t xml:space="preserve">w~  =  0,  corresponding either </w:t>
+      </w:r>
+      <w:r>
+        <w:rPr>
+          <w:rFonts w:cs="Courier New"/>
+          <w:szCs w:val="24"/>
+        </w:rPr>
+        <w:t>to  'exchange  of stabil</w:t>
+      </w:r>
+      <w:r>
+        <w:rPr>
+          <w:rFonts w:cs="Courier New"/>
+          <w:szCs w:val="24"/>
+        </w:rPr>
+        <w:t xml:space="preserve">ity',  </w:t>
+      </w:r>
+      <w:proofErr w:type="spellStart"/>
+      <w:r>
+        <w:rPr>
+          <w:rFonts w:cs="Courier New"/>
+          <w:szCs w:val="24"/>
+        </w:rPr>
+        <w:t>Im</w:t>
+      </w:r>
+      <w:proofErr w:type="spellEnd"/>
+      <w:r>
+        <w:rPr>
+          <w:rFonts w:cs="Courier New"/>
+          <w:szCs w:val="24"/>
+        </w:rPr>
+        <w:t xml:space="preserve">  w  n  =  0,  or  to </w:t>
+      </w:r>
+      <w:r>
+        <w:rPr>
+          <w:rFonts w:cs="Courier New"/>
+          <w:szCs w:val="24"/>
+        </w:rPr>
+        <w:t>'</w:t>
+      </w:r>
+      <w:proofErr w:type="spellStart"/>
+      <w:r>
+        <w:rPr>
+          <w:rFonts w:cs="Courier New"/>
+          <w:szCs w:val="24"/>
+        </w:rPr>
+        <w:t>overstability</w:t>
+      </w:r>
+      <w:proofErr w:type="spellEnd"/>
+      <w:r>
+        <w:rPr>
+          <w:rFonts w:cs="Courier New"/>
+          <w:szCs w:val="24"/>
+        </w:rPr>
+        <w:t>'</w:t>
+      </w:r>
+      <w:r>
+        <w:rPr>
+          <w:rFonts w:cs="Courier New"/>
+          <w:szCs w:val="24"/>
+        </w:rPr>
+        <w:t xml:space="preserve">  </w:t>
+      </w:r>
+      <w:proofErr w:type="spellStart"/>
+      <w:r>
+        <w:rPr>
+          <w:rFonts w:cs="Courier New"/>
+          <w:szCs w:val="24"/>
+        </w:rPr>
+        <w:t>I</w:t>
+      </w:r>
+      <w:r>
+        <w:rPr>
+          <w:rFonts w:cs="Courier New"/>
+          <w:szCs w:val="24"/>
+        </w:rPr>
+        <w:t>m</w:t>
+      </w:r>
+      <w:proofErr w:type="spellEnd"/>
+      <w:r>
+        <w:rPr>
+          <w:rFonts w:cs="Courier New"/>
+          <w:szCs w:val="24"/>
+        </w:rPr>
+        <w:t xml:space="preserve">  </w:t>
+      </w:r>
+      <w:proofErr w:type="spellStart"/>
+      <w:r>
+        <w:rPr>
+          <w:rFonts w:cs="Courier New"/>
+          <w:szCs w:val="24"/>
+        </w:rPr>
+        <w:t>w</w:t>
+      </w:r>
+      <w:r>
+        <w:rPr>
+          <w:rFonts w:cs="Courier New"/>
+          <w:szCs w:val="24"/>
+          <w:vertAlign w:val="subscript"/>
+        </w:rPr>
+        <w:t>n</w:t>
+      </w:r>
+      <w:proofErr w:type="spellEnd"/>
+      <w:r>
+        <w:rPr>
+          <w:rFonts w:cs="Courier New"/>
+          <w:szCs w:val="24"/>
+        </w:rPr>
+        <w:t xml:space="preserve"> ≠ 0. </w:t>
+      </w:r>
+      <w:proofErr w:type="gramStart"/>
+      <w:r>
+        <w:rPr>
+          <w:rFonts w:cs="Courier New"/>
+          <w:szCs w:val="24"/>
+        </w:rPr>
+        <w:t>A  close</w:t>
+      </w:r>
+      <w:proofErr w:type="gramEnd"/>
+      <w:r>
+        <w:rPr>
+          <w:rFonts w:cs="Courier New"/>
+          <w:szCs w:val="24"/>
+        </w:rPr>
+        <w:t xml:space="preserve"> analysis  of  (2.6)  shows  that:</w:t>
+      </w:r>
+    </w:p>
+    <w:p>
+      <w:pPr>
+        <w:tabs>
+          <w:tab w:val="left" w:pos="1830"/>
+        </w:tabs>
+        <w:rPr>
+          <w:rFonts w:cs="Courier New"/>
+          <w:szCs w:val="24"/>
+        </w:rPr>
+      </w:pPr>
+      <w:r>
+        <w:rPr>
+          <w:rFonts w:cs="Courier New"/>
+          <w:noProof/>
+          <w:szCs w:val="24"/>
+        </w:rPr>
+        <w:drawing>
+          <wp:inline distT="0" distB="0" distL="0" distR="0">
+            <wp:extent cx="5943600" cy="1510030"/>
+            <wp:effectExtent l="0" t="0" r="0" b="0"/>
+            <wp:docPr id="7" name="Picture 7"/>
+            <wp:cNvGraphicFramePr>
+              <a:graphicFrameLocks xmlns:a="http://schemas.openxmlformats.org/drawingml/2006/main" noChangeAspect="1"/>
+            </wp:cNvGraphicFramePr>
+            <a:graphic xmlns:a="http://schemas.openxmlformats.org/drawingml/2006/main">
+              <a:graphicData uri="http://schemas.openxmlformats.org/drawingml/2006/picture">
+                <pic:pic xmlns:pic="http://schemas.openxmlformats.org/drawingml/2006/picture">
+                  <pic:nvPicPr>
+                    <pic:cNvPr id="0" name="2.8.JPG"/>
+                    <pic:cNvPicPr/>
+                  </pic:nvPicPr>
+                  <pic:blipFill>
+                    <a:blip r:embed="rId18">
+                      <a:extLst>
+                        <a:ext uri="{28A0092B-C50C-407E-A947-70E740481C1C}">
+                          <a14:useLocalDpi xmlns:a14="http://schemas.microsoft.com/office/drawing/2010/main" val="0"/>
+                        </a:ext>
+                      </a:extLst>
+                    </a:blip>
+                    <a:stretch>
+                      <a:fillRect/>
+                    </a:stretch>
+                  </pic:blipFill>
+                  <pic:spPr>
+                    <a:xfrm>
+                      <a:off x="0" y="0"/>
+                      <a:ext cx="5943600" cy="1510030"/>
+                    </a:xfrm>
+                    <a:prstGeom prst="rect">
+                      <a:avLst/>
+                    </a:prstGeom>
+                  </pic:spPr>
+                </pic:pic>
+              </a:graphicData>
+            </a:graphic>
+          </wp:inline>
+        </w:drawing>
+      </w:r>
+    </w:p>
+    <w:p>
+      <w:pPr>
+        <w:tabs>
+          <w:tab w:val="left" w:pos="1830"/>
+        </w:tabs>
+        <w:rPr>
+          <w:rFonts w:cs="Courier New"/>
+          <w:szCs w:val="24"/>
+        </w:rPr>
+      </w:pPr>
+      <w:r>
+        <w:rPr>
+          <w:rFonts w:cs="Courier New"/>
+          <w:szCs w:val="24"/>
+        </w:rPr>
+        <w:t xml:space="preserve">For real </w:t>
+      </w:r>
+      <w:proofErr w:type="spellStart"/>
+      <w:r>
+        <w:rPr>
+          <w:rFonts w:cs="Courier New"/>
+          <w:szCs w:val="24"/>
+        </w:rPr>
+        <w:t>w</w:t>
+      </w:r>
+      <w:r>
+        <w:rPr>
+          <w:rFonts w:cs="Courier New"/>
+          <w:szCs w:val="24"/>
+          <w:vertAlign w:val="subscript"/>
+        </w:rPr>
+        <w:t>n</w:t>
+      </w:r>
+      <w:r>
+        <w:rPr>
+          <w:rFonts w:cs="Courier New"/>
+          <w:szCs w:val="24"/>
+        </w:rPr>
+        <w:t>’s</w:t>
+      </w:r>
+      <w:proofErr w:type="spellEnd"/>
+      <w:r>
+        <w:rPr>
+          <w:rFonts w:cs="Courier New"/>
+          <w:szCs w:val="24"/>
+        </w:rPr>
+        <w:t xml:space="preserve"> the instability conditions reads:-</w:t>
+      </w:r>
+    </w:p>
+    <w:p>
+      <w:pPr>
+        <w:tabs>
+          <w:tab w:val="left" w:pos="1830"/>
+        </w:tabs>
+        <w:rPr>
+          <w:rFonts w:cs="Courier New"/>
+          <w:szCs w:val="24"/>
+        </w:rPr>
+      </w:pPr>
+      <w:r>
+        <w:rPr>
+          <w:rFonts w:cs="Courier New"/>
+          <w:noProof/>
+          <w:szCs w:val="24"/>
+        </w:rPr>
+        <w:drawing>
+          <wp:inline distT="0" distB="0" distL="0" distR="0">
+            <wp:extent cx="5943600" cy="664845"/>
+            <wp:effectExtent l="0" t="0" r="0" b="1905"/>
+            <wp:docPr id="8" name="Picture 8"/>
+            <wp:cNvGraphicFramePr>
+              <a:graphicFrameLocks xmlns:a="http://schemas.openxmlformats.org/drawingml/2006/main" noChangeAspect="1"/>
+            </wp:cNvGraphicFramePr>
+            <a:graphic xmlns:a="http://schemas.openxmlformats.org/drawingml/2006/main">
+              <a:graphicData uri="http://schemas.openxmlformats.org/drawingml/2006/picture">
+                <pic:pic xmlns:pic="http://schemas.openxmlformats.org/drawingml/2006/picture">
+                  <pic:nvPicPr>
+                    <pic:cNvPr id="0" name="2.13.JPG"/>
+                    <pic:cNvPicPr/>
+                  </pic:nvPicPr>
+                  <pic:blipFill>
+                    <a:blip r:embed="rId19">
+                      <a:extLst>
+                        <a:ext uri="{28A0092B-C50C-407E-A947-70E740481C1C}">
+                          <a14:useLocalDpi xmlns:a14="http://schemas.microsoft.com/office/drawing/2010/main" val="0"/>
+                        </a:ext>
+                      </a:extLst>
+                    </a:blip>
+                    <a:stretch>
+                      <a:fillRect/>
+                    </a:stretch>
+                  </pic:blipFill>
+                  <pic:spPr>
+                    <a:xfrm>
+                      <a:off x="0" y="0"/>
+                      <a:ext cx="5943600" cy="664845"/>
+                    </a:xfrm>
+                    <a:prstGeom prst="rect">
+                      <a:avLst/>
+                    </a:prstGeom>
+                  </pic:spPr>
+                </pic:pic>
+              </a:graphicData>
+            </a:graphic>
+          </wp:inline>
+        </w:drawing>
+      </w:r>
+    </w:p>
+    <w:p>
+      <w:pPr>
+        <w:tabs>
+          <w:tab w:val="left" w:pos="1830"/>
+        </w:tabs>
+        <w:rPr>
+          <w:rFonts w:cs="Courier New"/>
+          <w:szCs w:val="24"/>
+        </w:rPr>
+      </w:pPr>
+    </w:p>
+    <w:p>
+      <w:pPr>
+        <w:tabs>
+          <w:tab w:val="left" w:pos="1830"/>
+        </w:tabs>
+        <w:rPr>
+          <w:rFonts w:cs="Courier New"/>
+          <w:szCs w:val="24"/>
+        </w:rPr>
+      </w:pPr>
+      <w:r>
+        <w:rPr>
+          <w:rFonts w:cs="Courier New"/>
+          <w:szCs w:val="24"/>
+        </w:rPr>
         <w:lastRenderedPageBreak/>
+        <w:t>Graphs are plotted for these in Microsoft Excel match with the ones shown in the paper:-</w:t>
+      </w:r>
+    </w:p>
+    <w:p>
+      <w:pPr>
+        <w:tabs>
+          <w:tab w:val="left" w:pos="1830"/>
+        </w:tabs>
+        <w:jc w:val="center"/>
+        <w:rPr>
+          <w:rFonts w:cs="Courier New"/>
+          <w:szCs w:val="24"/>
+        </w:rPr>
+      </w:pPr>
+      <w:r>
+        <w:rPr>
+          <w:noProof/>
+        </w:rPr>
+        <w:drawing>
+          <wp:inline distT="0" distB="0" distL="0" distR="0" wp14:anchorId="0E3DE8BB" wp14:editId="020F8A7D">
+            <wp:extent cx="2771775" cy="3619500"/>
+            <wp:effectExtent l="0" t="0" r="9525" b="19050"/>
+            <wp:docPr id="9" name="Chart 9"/>
+            <wp:cNvGraphicFramePr/>
+            <a:graphic xmlns:a="http://schemas.openxmlformats.org/drawingml/2006/main">
+              <a:graphicData uri="http://schemas.openxmlformats.org/drawingml/2006/chart">
+                <c:chart xmlns:c="http://schemas.openxmlformats.org/drawingml/2006/chart" xmlns:r="http://schemas.openxmlformats.org/officeDocument/2006/relationships" r:id="rId20"/>
+              </a:graphicData>
+            </a:graphic>
+          </wp:inline>
+        </w:drawing>
+      </w:r>
+      <w:r>
+        <w:rPr>
+          <w:rFonts w:cs="Courier New"/>
+          <w:szCs w:val="24"/>
+        </w:rPr>
+        <w:t xml:space="preserve">                  </w:t>
+      </w:r>
+      <w:r>
+        <w:rPr>
+          <w:noProof/>
+        </w:rPr>
+        <w:drawing>
+          <wp:inline distT="0" distB="0" distL="0" distR="0" wp14:anchorId="21DE6B1C" wp14:editId="6CBFD32E">
+            <wp:extent cx="2581275" cy="3648075"/>
+            <wp:effectExtent l="0" t="0" r="9525" b="9525"/>
+            <wp:docPr id="10" name="Chart 10"/>
+            <wp:cNvGraphicFramePr/>
+            <a:graphic xmlns:a="http://schemas.openxmlformats.org/drawingml/2006/main">
+              <a:graphicData uri="http://schemas.openxmlformats.org/drawingml/2006/chart">
+                <c:chart xmlns:c="http://schemas.openxmlformats.org/drawingml/2006/chart" xmlns:r="http://schemas.openxmlformats.org/officeDocument/2006/relationships" r:id="rId21"/>
+              </a:graphicData>
+            </a:graphic>
+          </wp:inline>
+        </w:drawing>
+      </w:r>
+    </w:p>
+    <w:p>
+      <w:pPr>
+        <w:tabs>
+          <w:tab w:val="left" w:pos="1830"/>
+        </w:tabs>
+        <w:rPr>
+          <w:rFonts w:cs="Courier New"/>
+          <w:szCs w:val="24"/>
+        </w:rPr>
+      </w:pPr>
+      <w:r>
+        <w:rPr>
+          <w:rFonts w:cs="Courier New"/>
+          <w:szCs w:val="24"/>
+        </w:rPr>
+        <w:t>Linear stability diagrams resulting from a</w:t>
+      </w:r>
+      <w:r>
+        <w:rPr>
+          <w:rFonts w:cs="Courier New"/>
+          <w:szCs w:val="24"/>
+        </w:rPr>
+        <w:t xml:space="preserve">bove equations. Figure 3A: </w:t>
+      </w:r>
+      <w:r>
+        <w:rPr>
+          <w:rFonts w:cs="Courier New"/>
+          <w:szCs w:val="24"/>
+        </w:rPr>
+        <w:t xml:space="preserve">A=2, B=3.7, L=1, </w:t>
+      </w:r>
+      <w:r>
+        <w:rPr>
+          <w:rFonts w:cs="Courier New"/>
+          <w:szCs w:val="24"/>
+        </w:rPr>
+        <w:t xml:space="preserve">Dx = </w:t>
+      </w:r>
+      <w:r>
+        <w:rPr>
+          <w:rFonts w:cs="Courier New"/>
+          <w:szCs w:val="24"/>
+        </w:rPr>
+        <w:t>8.0 x</w:t>
+      </w:r>
+      <w:r>
+        <w:rPr>
+          <w:rFonts w:cs="Courier New"/>
+          <w:szCs w:val="24"/>
+        </w:rPr>
+        <w:t xml:space="preserve"> 10</w:t>
+      </w:r>
+      <w:r>
+        <w:rPr>
+          <w:rFonts w:cs="Courier New"/>
+          <w:szCs w:val="24"/>
+          <w:vertAlign w:val="superscript"/>
+        </w:rPr>
+        <w:t>-3</w:t>
+      </w:r>
+      <w:r>
+        <w:rPr>
+          <w:rFonts w:cs="Courier New"/>
+          <w:szCs w:val="24"/>
+        </w:rPr>
+        <w:t>, Dy</w:t>
+      </w:r>
+      <w:r>
+        <w:rPr>
+          <w:rFonts w:cs="Courier New"/>
+          <w:szCs w:val="24"/>
+        </w:rPr>
+        <w:t xml:space="preserve"> = </w:t>
+      </w:r>
+      <w:r>
+        <w:rPr>
+          <w:rFonts w:cs="Courier New"/>
+          <w:szCs w:val="24"/>
+        </w:rPr>
+        <w:t>1.6 x</w:t>
+      </w:r>
+      <w:r>
+        <w:rPr>
+          <w:rFonts w:cs="Courier New"/>
+          <w:szCs w:val="24"/>
+        </w:rPr>
+        <w:t xml:space="preserve"> 10</w:t>
+      </w:r>
+      <w:r>
+        <w:rPr>
+          <w:rFonts w:cs="Courier New"/>
+          <w:szCs w:val="24"/>
+          <w:vertAlign w:val="superscript"/>
+        </w:rPr>
+        <w:t>-3</w:t>
+      </w:r>
+      <w:r>
+        <w:rPr>
+          <w:rFonts w:cs="Courier New"/>
+          <w:szCs w:val="24"/>
+        </w:rPr>
+        <w:t>.</w:t>
+      </w:r>
+      <w:r>
+        <w:rPr>
+          <w:rFonts w:cs="Courier New"/>
+          <w:szCs w:val="24"/>
+        </w:rPr>
+        <w:t xml:space="preserve"> Figure 3B: </w:t>
+      </w:r>
+      <w:r>
+        <w:rPr>
+          <w:rFonts w:cs="Courier New"/>
+          <w:szCs w:val="24"/>
+        </w:rPr>
+        <w:t xml:space="preserve">A=2, B=3.7, L=1, </w:t>
+      </w:r>
+      <w:r>
+        <w:rPr>
+          <w:rFonts w:cs="Courier New"/>
+          <w:szCs w:val="24"/>
+        </w:rPr>
+        <w:t>Dx = 1.6 X 10</w:t>
+      </w:r>
+      <w:r>
+        <w:rPr>
+          <w:rFonts w:cs="Courier New"/>
+          <w:szCs w:val="24"/>
+          <w:vertAlign w:val="superscript"/>
+        </w:rPr>
+        <w:t>-3</w:t>
+      </w:r>
+      <w:r>
+        <w:rPr>
+          <w:rFonts w:cs="Courier New"/>
+          <w:szCs w:val="24"/>
+        </w:rPr>
+        <w:t>, Dy</w:t>
+      </w:r>
+      <w:r>
+        <w:rPr>
+          <w:rFonts w:cs="Courier New"/>
+          <w:szCs w:val="24"/>
+        </w:rPr>
+        <w:t xml:space="preserve"> = </w:t>
+      </w:r>
+      <w:r>
+        <w:rPr>
+          <w:rFonts w:cs="Courier New"/>
+          <w:szCs w:val="24"/>
+        </w:rPr>
+        <w:t>8.0</w:t>
+      </w:r>
+      <w:r>
+        <w:rPr>
+          <w:rFonts w:cs="Courier New"/>
+          <w:szCs w:val="24"/>
+        </w:rPr>
+        <w:t xml:space="preserve"> X 10</w:t>
+      </w:r>
+      <w:r>
+        <w:rPr>
+          <w:rFonts w:cs="Courier New"/>
+          <w:szCs w:val="24"/>
+          <w:vertAlign w:val="superscript"/>
+        </w:rPr>
+        <w:t>-3</w:t>
+      </w:r>
+      <w:r>
+        <w:rPr>
+          <w:rFonts w:cs="Courier New"/>
+          <w:szCs w:val="24"/>
+        </w:rPr>
+        <w:t>.</w:t>
+      </w:r>
+    </w:p>
+    <w:p>
+      <w:pPr>
+        <w:tabs>
+          <w:tab w:val="left" w:pos="1830"/>
+        </w:tabs>
+        <w:rPr>
+          <w:rFonts w:cs="Courier New"/>
+          <w:szCs w:val="24"/>
+        </w:rPr>
+      </w:pPr>
+    </w:p>
+    <w:p>
+      <w:pPr>
+        <w:tabs>
+          <w:tab w:val="left" w:pos="1830"/>
+        </w:tabs>
+        <w:rPr>
+          <w:rFonts w:cs="Courier New"/>
+          <w:szCs w:val="24"/>
+        </w:rPr>
+      </w:pPr>
+    </w:p>
+    <w:p>
+      <w:pPr>
+        <w:tabs>
+          <w:tab w:val="left" w:pos="1830"/>
+        </w:tabs>
+        <w:rPr>
+          <w:rFonts w:cs="Courier New"/>
+          <w:szCs w:val="24"/>
+        </w:rPr>
+      </w:pPr>
+    </w:p>
+    <w:p>
+      <w:pPr>
+        <w:tabs>
+          <w:tab w:val="left" w:pos="1830"/>
+        </w:tabs>
+        <w:rPr>
+          <w:rFonts w:cs="Courier New"/>
+          <w:szCs w:val="24"/>
+        </w:rPr>
+      </w:pPr>
+    </w:p>
+    <w:p>
+      <w:pPr>
+        <w:tabs>
+          <w:tab w:val="left" w:pos="1830"/>
+        </w:tabs>
+        <w:rPr>
+          <w:rFonts w:cs="Courier New"/>
+          <w:szCs w:val="24"/>
+        </w:rPr>
+      </w:pPr>
+    </w:p>
+    <w:p>
+      <w:pPr>
+        <w:tabs>
+          <w:tab w:val="left" w:pos="1830"/>
+        </w:tabs>
+        <w:rPr>
+          <w:rFonts w:cs="Courier New"/>
+          <w:szCs w:val="24"/>
+        </w:rPr>
+      </w:pPr>
+    </w:p>
+    <w:p>
+      <w:pPr>
+        <w:tabs>
+          <w:tab w:val="left" w:pos="1830"/>
+        </w:tabs>
+        <w:rPr>
+          <w:rFonts w:cs="Courier New"/>
+          <w:szCs w:val="24"/>
+        </w:rPr>
+      </w:pPr>
+    </w:p>
+    <w:p>
+      <w:pPr>
+        <w:tabs>
+          <w:tab w:val="left" w:pos="1830"/>
+        </w:tabs>
+        <w:rPr>
+          <w:rFonts w:cs="Courier New"/>
+          <w:szCs w:val="24"/>
+        </w:rPr>
+      </w:pPr>
+    </w:p>
+    <w:p>
+      <w:pPr>
+        <w:tabs>
+          <w:tab w:val="left" w:pos="1830"/>
+        </w:tabs>
+        <w:rPr>
+          <w:rFonts w:cs="Courier New"/>
+          <w:szCs w:val="24"/>
+        </w:rPr>
+      </w:pPr>
+    </w:p>
+    <w:p>
+      <w:pPr>
+        <w:tabs>
+          <w:tab w:val="left" w:pos="1830"/>
+        </w:tabs>
+        <w:rPr>
+          <w:rFonts w:cs="Courier New"/>
+          <w:szCs w:val="24"/>
+        </w:rPr>
+      </w:pPr>
+    </w:p>
+    <w:p>
+      <w:pPr>
+        <w:tabs>
+          <w:tab w:val="left" w:pos="1830"/>
+        </w:tabs>
+        <w:rPr>
+          <w:rFonts w:cs="Courier New"/>
+          <w:szCs w:val="24"/>
+        </w:rPr>
+      </w:pPr>
+    </w:p>
+    <w:p>
+      <w:pPr>
+        <w:tabs>
+          <w:tab w:val="left" w:pos="1830"/>
+        </w:tabs>
+        <w:rPr>
+          <w:rFonts w:cs="Courier New"/>
+          <w:szCs w:val="24"/>
+        </w:rPr>
+      </w:pPr>
+    </w:p>
+    <w:p>
+      <w:pPr>
+        <w:tabs>
+          <w:tab w:val="left" w:pos="1830"/>
+        </w:tabs>
+        <w:rPr>
+          <w:rFonts w:cs="Courier New"/>
+          <w:szCs w:val="24"/>
+        </w:rPr>
+      </w:pPr>
+    </w:p>
+    <w:p>
+      <w:pPr>
+        <w:tabs>
+          <w:tab w:val="left" w:pos="1830"/>
+        </w:tabs>
+        <w:rPr>
+          <w:rFonts w:cs="Courier New"/>
+          <w:szCs w:val="24"/>
+        </w:rPr>
+      </w:pPr>
+    </w:p>
+    <w:p>
+      <w:pPr>
+        <w:tabs>
+          <w:tab w:val="left" w:pos="1830"/>
+        </w:tabs>
+        <w:jc w:val="center"/>
+        <w:rPr>
+          <w:rFonts w:cs="Courier New"/>
+          <w:b/>
+          <w:sz w:val="32"/>
+          <w:szCs w:val="24"/>
+        </w:rPr>
+      </w:pPr>
+      <w:r>
+        <w:rPr>
+          <w:rFonts w:cs="Courier New"/>
+          <w:b/>
+          <w:sz w:val="32"/>
+          <w:szCs w:val="24"/>
+        </w:rPr>
         <w:t>References</w:t>
       </w:r>
     </w:p>
     <w:sdt>
       <w:sdtPr>
-        <w:id w:val="-1185126764"/>
-        <w:docPartObj>
-          <w:docPartGallery w:val="Bibliographies"/>
-          <w:docPartUnique/>
-        </w:docPartObj>
-      </w:sdtPr>
-      <w:sdtEndPr>
         <w:rPr>
           <w:rFonts w:asciiTheme="minorHAnsi" w:eastAsiaTheme="minorHAnsi" w:hAnsiTheme="minorHAnsi" w:cstheme="minorBidi"/>
           <w:b w:val="0"/>
@@ -4525,7 +5617,13 @@
           <w:szCs w:val="22"/>
           <w:lang w:eastAsia="en-US"/>
         </w:rPr>
-      </w:sdtEndPr>
+        <w:id w:val="-1185126764"/>
+        <w:docPartObj>
+          <w:docPartGallery w:val="Bibliographies"/>
+          <w:docPartUnique/>
+        </w:docPartObj>
+      </w:sdtPr>
+      <w:sdtEndPr/>
       <w:sdtContent>
         <w:p>
           <w:pPr>
@@ -4537,6 +5635,7 @@
             <w:id w:val="111145805"/>
             <w:bibliography/>
           </w:sdtPr>
+          <w:sdtEndPr/>
           <w:sdtContent>
             <w:p>
               <w:pPr>
@@ -4651,8 +5750,6 @@
           <w:szCs w:val="24"/>
         </w:rPr>
       </w:pPr>
-      <w:bookmarkStart w:id="0" w:name="_GoBack"/>
-      <w:bookmarkEnd w:id="0"/>
     </w:p>
     <w:sectPr>
       <w:pgSz w:w="12240" w:h="15840"/>
@@ -5958,6 +7055,1080 @@
 </w:styles>
 </file>
 
+<file path=word/charts/chart1.xml><?xml version="1.0" encoding="utf-8"?>
+<c:chartSpace xmlns:c="http://schemas.openxmlformats.org/drawingml/2006/chart" xmlns:a="http://schemas.openxmlformats.org/drawingml/2006/main" xmlns:r="http://schemas.openxmlformats.org/officeDocument/2006/relationships">
+  <c:date1904 val="0"/>
+  <c:lang val="en-US"/>
+  <c:roundedCorners val="0"/>
+  <mc:AlternateContent xmlns:mc="http://schemas.openxmlformats.org/markup-compatibility/2006">
+    <mc:Choice xmlns:c14="http://schemas.microsoft.com/office/drawing/2007/8/2/chart" Requires="c14">
+      <c14:style val="102"/>
+    </mc:Choice>
+    <mc:Fallback>
+      <c:style val="2"/>
+    </mc:Fallback>
+  </mc:AlternateContent>
+  <c:chart>
+    <c:autoTitleDeleted val="0"/>
+    <c:plotArea>
+      <c:layout/>
+      <c:scatterChart>
+        <c:scatterStyle val="smoothMarker"/>
+        <c:varyColors val="0"/>
+        <c:ser>
+          <c:idx val="0"/>
+          <c:order val="0"/>
+          <c:tx>
+            <c:v>2.8</c:v>
+          </c:tx>
+          <c:marker>
+            <c:symbol val="none"/>
+          </c:marker>
+          <c:xVal>
+            <c:numRef>
+              <c:f>Sheet1!$A$5:$A$35</c:f>
+              <c:numCache>
+                <c:formatCode>General</c:formatCode>
+                <c:ptCount val="31"/>
+                <c:pt idx="0">
+                  <c:v>0</c:v>
+                </c:pt>
+                <c:pt idx="1">
+                  <c:v>1</c:v>
+                </c:pt>
+                <c:pt idx="2">
+                  <c:v>2</c:v>
+                </c:pt>
+                <c:pt idx="3">
+                  <c:v>3</c:v>
+                </c:pt>
+                <c:pt idx="4">
+                  <c:v>4</c:v>
+                </c:pt>
+                <c:pt idx="5">
+                  <c:v>5</c:v>
+                </c:pt>
+                <c:pt idx="6">
+                  <c:v>6</c:v>
+                </c:pt>
+                <c:pt idx="7">
+                  <c:v>7</c:v>
+                </c:pt>
+                <c:pt idx="8">
+                  <c:v>8</c:v>
+                </c:pt>
+                <c:pt idx="9">
+                  <c:v>9</c:v>
+                </c:pt>
+                <c:pt idx="10">
+                  <c:v>10</c:v>
+                </c:pt>
+                <c:pt idx="11">
+                  <c:v>11</c:v>
+                </c:pt>
+                <c:pt idx="12">
+                  <c:v>12</c:v>
+                </c:pt>
+                <c:pt idx="13">
+                  <c:v>13</c:v>
+                </c:pt>
+                <c:pt idx="14">
+                  <c:v>14</c:v>
+                </c:pt>
+                <c:pt idx="15">
+                  <c:v>15</c:v>
+                </c:pt>
+                <c:pt idx="16">
+                  <c:v>16</c:v>
+                </c:pt>
+                <c:pt idx="17">
+                  <c:v>17</c:v>
+                </c:pt>
+                <c:pt idx="18">
+                  <c:v>18</c:v>
+                </c:pt>
+                <c:pt idx="19">
+                  <c:v>19</c:v>
+                </c:pt>
+                <c:pt idx="20">
+                  <c:v>20</c:v>
+                </c:pt>
+                <c:pt idx="21">
+                  <c:v>21</c:v>
+                </c:pt>
+                <c:pt idx="22">
+                  <c:v>22</c:v>
+                </c:pt>
+                <c:pt idx="23">
+                  <c:v>23</c:v>
+                </c:pt>
+                <c:pt idx="24">
+                  <c:v>24</c:v>
+                </c:pt>
+                <c:pt idx="25">
+                  <c:v>25</c:v>
+                </c:pt>
+                <c:pt idx="26">
+                  <c:v>26</c:v>
+                </c:pt>
+                <c:pt idx="27">
+                  <c:v>27</c:v>
+                </c:pt>
+                <c:pt idx="28">
+                  <c:v>28</c:v>
+                </c:pt>
+                <c:pt idx="29">
+                  <c:v>29</c:v>
+                </c:pt>
+                <c:pt idx="30">
+                  <c:v>30</c:v>
+                </c:pt>
+              </c:numCache>
+            </c:numRef>
+          </c:xVal>
+          <c:yVal>
+            <c:numRef>
+              <c:f>Sheet1!$C$5:$C$35</c:f>
+              <c:numCache>
+                <c:formatCode>General</c:formatCode>
+                <c:ptCount val="31"/>
+                <c:pt idx="0">
+                  <c:v>5</c:v>
+                </c:pt>
+                <c:pt idx="1">
+                  <c:v>5.0948244897959185</c:v>
+                </c:pt>
+                <c:pt idx="2">
+                  <c:v>5.3792979591836732</c:v>
+                </c:pt>
+                <c:pt idx="3">
+                  <c:v>5.8534204081632657</c:v>
+                </c:pt>
+                <c:pt idx="4">
+                  <c:v>6.5171918367346944</c:v>
+                </c:pt>
+                <c:pt idx="5">
+                  <c:v>7.3706122448979592</c:v>
+                </c:pt>
+                <c:pt idx="6">
+                  <c:v>8.4136816326530628</c:v>
+                </c:pt>
+                <c:pt idx="7">
+                  <c:v>9.6463999999999999</c:v>
+                </c:pt>
+                <c:pt idx="8">
+                  <c:v>11.068767346938776</c:v>
+                </c:pt>
+                <c:pt idx="9">
+                  <c:v>12.680783673469389</c:v>
+                </c:pt>
+                <c:pt idx="10">
+                  <c:v>14.482448979591837</c:v>
+                </c:pt>
+                <c:pt idx="11">
+                  <c:v>16.473763265306125</c:v>
+                </c:pt>
+                <c:pt idx="12">
+                  <c:v>18.654726530612248</c:v>
+                </c:pt>
+                <c:pt idx="13">
+                  <c:v>21.025338775510203</c:v>
+                </c:pt>
+                <c:pt idx="14">
+                  <c:v>23.585600000000003</c:v>
+                </c:pt>
+                <c:pt idx="15">
+                  <c:v>26.335510204081629</c:v>
+                </c:pt>
+                <c:pt idx="16">
+                  <c:v>29.275069387755103</c:v>
+                </c:pt>
+                <c:pt idx="17">
+                  <c:v>32.404277551020414</c:v>
+                </c:pt>
+                <c:pt idx="18">
+                  <c:v>35.723134693877554</c:v>
+                </c:pt>
+                <c:pt idx="19">
+                  <c:v>39.231640816326532</c:v>
+                </c:pt>
+                <c:pt idx="20">
+                  <c:v>42.929795918367347</c:v>
+                </c:pt>
+                <c:pt idx="21">
+                  <c:v>46.817600000000006</c:v>
+                </c:pt>
+                <c:pt idx="22">
+                  <c:v>50.895053061224495</c:v>
+                </c:pt>
+                <c:pt idx="23">
+                  <c:v>55.162155102040806</c:v>
+                </c:pt>
+                <c:pt idx="24">
+                  <c:v>59.61890612244899</c:v>
+                </c:pt>
+                <c:pt idx="25">
+                  <c:v>64.265306122448976</c:v>
+                </c:pt>
+                <c:pt idx="26">
+                  <c:v>69.101355102040813</c:v>
+                </c:pt>
+                <c:pt idx="27">
+                  <c:v>74.127053061224501</c:v>
+                </c:pt>
+                <c:pt idx="28">
+                  <c:v>79.342400000000012</c:v>
+                </c:pt>
+                <c:pt idx="29">
+                  <c:v>84.747395918367346</c:v>
+                </c:pt>
+                <c:pt idx="30">
+                  <c:v>90.342040816326517</c:v>
+                </c:pt>
+              </c:numCache>
+            </c:numRef>
+          </c:yVal>
+          <c:smooth val="1"/>
+        </c:ser>
+        <c:ser>
+          <c:idx val="1"/>
+          <c:order val="1"/>
+          <c:tx>
+            <c:v>2.13</c:v>
+          </c:tx>
+          <c:marker>
+            <c:symbol val="none"/>
+          </c:marker>
+          <c:xVal>
+            <c:numRef>
+              <c:f>Sheet1!$A$6:$A$35</c:f>
+              <c:numCache>
+                <c:formatCode>General</c:formatCode>
+                <c:ptCount val="30"/>
+                <c:pt idx="0">
+                  <c:v>1</c:v>
+                </c:pt>
+                <c:pt idx="1">
+                  <c:v>2</c:v>
+                </c:pt>
+                <c:pt idx="2">
+                  <c:v>3</c:v>
+                </c:pt>
+                <c:pt idx="3">
+                  <c:v>4</c:v>
+                </c:pt>
+                <c:pt idx="4">
+                  <c:v>5</c:v>
+                </c:pt>
+                <c:pt idx="5">
+                  <c:v>6</c:v>
+                </c:pt>
+                <c:pt idx="6">
+                  <c:v>7</c:v>
+                </c:pt>
+                <c:pt idx="7">
+                  <c:v>8</c:v>
+                </c:pt>
+                <c:pt idx="8">
+                  <c:v>9</c:v>
+                </c:pt>
+                <c:pt idx="9">
+                  <c:v>10</c:v>
+                </c:pt>
+                <c:pt idx="10">
+                  <c:v>11</c:v>
+                </c:pt>
+                <c:pt idx="11">
+                  <c:v>12</c:v>
+                </c:pt>
+                <c:pt idx="12">
+                  <c:v>13</c:v>
+                </c:pt>
+                <c:pt idx="13">
+                  <c:v>14</c:v>
+                </c:pt>
+                <c:pt idx="14">
+                  <c:v>15</c:v>
+                </c:pt>
+                <c:pt idx="15">
+                  <c:v>16</c:v>
+                </c:pt>
+                <c:pt idx="16">
+                  <c:v>17</c:v>
+                </c:pt>
+                <c:pt idx="17">
+                  <c:v>18</c:v>
+                </c:pt>
+                <c:pt idx="18">
+                  <c:v>19</c:v>
+                </c:pt>
+                <c:pt idx="19">
+                  <c:v>20</c:v>
+                </c:pt>
+                <c:pt idx="20">
+                  <c:v>21</c:v>
+                </c:pt>
+                <c:pt idx="21">
+                  <c:v>22</c:v>
+                </c:pt>
+                <c:pt idx="22">
+                  <c:v>23</c:v>
+                </c:pt>
+                <c:pt idx="23">
+                  <c:v>24</c:v>
+                </c:pt>
+                <c:pt idx="24">
+                  <c:v>25</c:v>
+                </c:pt>
+                <c:pt idx="25">
+                  <c:v>26</c:v>
+                </c:pt>
+                <c:pt idx="26">
+                  <c:v>27</c:v>
+                </c:pt>
+                <c:pt idx="27">
+                  <c:v>28</c:v>
+                </c:pt>
+                <c:pt idx="28">
+                  <c:v>29</c:v>
+                </c:pt>
+                <c:pt idx="29">
+                  <c:v>30</c:v>
+                </c:pt>
+              </c:numCache>
+            </c:numRef>
+          </c:xVal>
+          <c:yVal>
+            <c:numRef>
+              <c:f>Sheet1!$D$6:$D$35</c:f>
+              <c:numCache>
+                <c:formatCode>General</c:formatCode>
+                <c:ptCount val="30"/>
+                <c:pt idx="0">
+                  <c:v>274.1781939618823</c:v>
+                </c:pt>
+                <c:pt idx="1">
+                  <c:v>84.590875021082823</c:v>
+                </c:pt>
+                <c:pt idx="2">
+                  <c:v>49.833314068327049</c:v>
+                </c:pt>
+                <c:pt idx="3">
+                  <c:v>38.083024877719687</c:v>
+                </c:pt>
+                <c:pt idx="4">
+                  <c:v>33.099477146230392</c:v>
+                </c:pt>
+                <c:pt idx="5">
+                  <c:v>30.875267292591968</c:v>
+                </c:pt>
+                <c:pt idx="6">
+                  <c:v>30.037289256198346</c:v>
+                </c:pt>
+                <c:pt idx="7">
+                  <c:v>30.011980709225838</c:v>
+                </c:pt>
+                <c:pt idx="8">
+                  <c:v>30.525334216208673</c:v>
+                </c:pt>
+                <c:pt idx="9">
+                  <c:v>31.433032551863718</c:v>
+                </c:pt>
+                <c:pt idx="10">
+                  <c:v>32.653198094810634</c:v>
+                </c:pt>
+                <c:pt idx="11">
+                  <c:v>34.136571925188811</c:v>
+                </c:pt>
+                <c:pt idx="12">
+                  <c:v>35.852077225471831</c:v>
+                </c:pt>
+                <c:pt idx="13">
+                  <c:v>37.779322314049587</c:v>
+                </c:pt>
+                <c:pt idx="14">
+                  <c:v>39.904477052528996</c:v>
+                </c:pt>
+                <c:pt idx="15">
+                  <c:v>42.217893136490133</c:v>
+                </c:pt>
+                <c:pt idx="16">
+                  <c:v>44.712673646220765</c:v>
+                </c:pt>
+                <c:pt idx="17">
+                  <c:v>47.383782533644009</c:v>
+                </c:pt>
+                <c:pt idx="18">
+                  <c:v>50.2274730908549</c:v>
+                </c:pt>
+                <c:pt idx="19">
+                  <c:v>53.240911199190421</c:v>
+                </c:pt>
+                <c:pt idx="20">
+                  <c:v>56.421921028466485</c:v>
+                </c:pt>
+                <c:pt idx="21">
+                  <c:v>59.768809727784287</c:v>
+                </c:pt>
+                <c:pt idx="22">
+                  <c:v>63.280244261569081</c:v>
+                </c:pt>
+                <c:pt idx="23">
+                  <c:v>66.955163389460466</c:v>
+                </c:pt>
+                <c:pt idx="24">
+                  <c:v>70.792713779726768</c:v>
+                </c:pt>
+                <c:pt idx="25">
+                  <c:v>74.792202979837342</c:v>
+                </c:pt>
+                <c:pt idx="26">
+                  <c:v>78.953064346018664</c:v>
+                </c:pt>
+                <c:pt idx="27">
+                  <c:v>83.274830578512393</c:v>
+                </c:pt>
+                <c:pt idx="28">
+                  <c:v>87.757113531125043</c:v>
+                </c:pt>
+                <c:pt idx="29">
+                  <c:v>92.399588650887324</c:v>
+                </c:pt>
+              </c:numCache>
+            </c:numRef>
+          </c:yVal>
+          <c:smooth val="1"/>
+        </c:ser>
+        <c:dLbls>
+          <c:showLegendKey val="0"/>
+          <c:showVal val="0"/>
+          <c:showCatName val="0"/>
+          <c:showSerName val="0"/>
+          <c:showPercent val="0"/>
+          <c:showBubbleSize val="0"/>
+        </c:dLbls>
+        <c:axId val="98681216"/>
+        <c:axId val="98684288"/>
+      </c:scatterChart>
+      <c:valAx>
+        <c:axId val="98681216"/>
+        <c:scaling>
+          <c:orientation val="minMax"/>
+        </c:scaling>
+        <c:delete val="0"/>
+        <c:axPos val="b"/>
+        <c:title>
+          <c:tx>
+            <c:rich>
+              <a:bodyPr/>
+              <a:lstStyle/>
+              <a:p>
+                <a:pPr>
+                  <a:defRPr/>
+                </a:pPr>
+                <a:r>
+                  <a:rPr lang="en-US"/>
+                  <a:t>n</a:t>
+                </a:r>
+              </a:p>
+            </c:rich>
+          </c:tx>
+          <c:overlay val="0"/>
+        </c:title>
+        <c:numFmt formatCode="General" sourceLinked="1"/>
+        <c:majorTickMark val="out"/>
+        <c:minorTickMark val="none"/>
+        <c:tickLblPos val="nextTo"/>
+        <c:crossAx val="98684288"/>
+        <c:crosses val="autoZero"/>
+        <c:crossBetween val="midCat"/>
+      </c:valAx>
+      <c:valAx>
+        <c:axId val="98684288"/>
+        <c:scaling>
+          <c:orientation val="minMax"/>
+        </c:scaling>
+        <c:delete val="0"/>
+        <c:axPos val="l"/>
+        <c:majorGridlines/>
+        <c:title>
+          <c:tx>
+            <c:rich>
+              <a:bodyPr rot="-5400000" vert="horz"/>
+              <a:lstStyle/>
+              <a:p>
+                <a:pPr>
+                  <a:defRPr/>
+                </a:pPr>
+                <a:r>
+                  <a:rPr lang="en-US"/>
+                  <a:t>B</a:t>
+                </a:r>
+              </a:p>
+            </c:rich>
+          </c:tx>
+          <c:overlay val="0"/>
+        </c:title>
+        <c:numFmt formatCode="General" sourceLinked="1"/>
+        <c:majorTickMark val="out"/>
+        <c:minorTickMark val="none"/>
+        <c:tickLblPos val="nextTo"/>
+        <c:crossAx val="98681216"/>
+        <c:crosses val="autoZero"/>
+        <c:crossBetween val="midCat"/>
+      </c:valAx>
+    </c:plotArea>
+    <c:legend>
+      <c:legendPos val="r"/>
+      <c:overlay val="0"/>
+    </c:legend>
+    <c:plotVisOnly val="1"/>
+    <c:dispBlanksAs val="gap"/>
+    <c:showDLblsOverMax val="0"/>
+  </c:chart>
+  <c:externalData r:id="rId1">
+    <c:autoUpdate val="0"/>
+  </c:externalData>
+</c:chartSpace>
+</file>
+
+<file path=word/charts/chart2.xml><?xml version="1.0" encoding="utf-8"?>
+<c:chartSpace xmlns:c="http://schemas.openxmlformats.org/drawingml/2006/chart" xmlns:a="http://schemas.openxmlformats.org/drawingml/2006/main" xmlns:r="http://schemas.openxmlformats.org/officeDocument/2006/relationships">
+  <c:date1904 val="0"/>
+  <c:lang val="en-US"/>
+  <c:roundedCorners val="0"/>
+  <mc:AlternateContent xmlns:mc="http://schemas.openxmlformats.org/markup-compatibility/2006">
+    <mc:Choice xmlns:c14="http://schemas.microsoft.com/office/drawing/2007/8/2/chart" Requires="c14">
+      <c14:style val="102"/>
+    </mc:Choice>
+    <mc:Fallback>
+      <c:style val="2"/>
+    </mc:Fallback>
+  </mc:AlternateContent>
+  <c:chart>
+    <c:autoTitleDeleted val="0"/>
+    <c:plotArea>
+      <c:layout/>
+      <c:scatterChart>
+        <c:scatterStyle val="smoothMarker"/>
+        <c:varyColors val="0"/>
+        <c:ser>
+          <c:idx val="0"/>
+          <c:order val="0"/>
+          <c:tx>
+            <c:v>2.8</c:v>
+          </c:tx>
+          <c:marker>
+            <c:symbol val="none"/>
+          </c:marker>
+          <c:xVal>
+            <c:numRef>
+              <c:f>Sheet2!$A$5:$A$35</c:f>
+              <c:numCache>
+                <c:formatCode>General</c:formatCode>
+                <c:ptCount val="31"/>
+                <c:pt idx="0">
+                  <c:v>0</c:v>
+                </c:pt>
+                <c:pt idx="1">
+                  <c:v>1</c:v>
+                </c:pt>
+                <c:pt idx="2">
+                  <c:v>2</c:v>
+                </c:pt>
+                <c:pt idx="3">
+                  <c:v>3</c:v>
+                </c:pt>
+                <c:pt idx="4">
+                  <c:v>4</c:v>
+                </c:pt>
+                <c:pt idx="5">
+                  <c:v>5</c:v>
+                </c:pt>
+                <c:pt idx="6">
+                  <c:v>6</c:v>
+                </c:pt>
+                <c:pt idx="7">
+                  <c:v>7</c:v>
+                </c:pt>
+                <c:pt idx="8">
+                  <c:v>8</c:v>
+                </c:pt>
+                <c:pt idx="9">
+                  <c:v>9</c:v>
+                </c:pt>
+                <c:pt idx="10">
+                  <c:v>10</c:v>
+                </c:pt>
+                <c:pt idx="11">
+                  <c:v>11</c:v>
+                </c:pt>
+                <c:pt idx="12">
+                  <c:v>12</c:v>
+                </c:pt>
+                <c:pt idx="13">
+                  <c:v>13</c:v>
+                </c:pt>
+                <c:pt idx="14">
+                  <c:v>14</c:v>
+                </c:pt>
+                <c:pt idx="15">
+                  <c:v>15</c:v>
+                </c:pt>
+                <c:pt idx="16">
+                  <c:v>16</c:v>
+                </c:pt>
+                <c:pt idx="17">
+                  <c:v>17</c:v>
+                </c:pt>
+                <c:pt idx="18">
+                  <c:v>18</c:v>
+                </c:pt>
+                <c:pt idx="19">
+                  <c:v>19</c:v>
+                </c:pt>
+                <c:pt idx="20">
+                  <c:v>20</c:v>
+                </c:pt>
+                <c:pt idx="21">
+                  <c:v>21</c:v>
+                </c:pt>
+                <c:pt idx="22">
+                  <c:v>22</c:v>
+                </c:pt>
+                <c:pt idx="23">
+                  <c:v>23</c:v>
+                </c:pt>
+                <c:pt idx="24">
+                  <c:v>24</c:v>
+                </c:pt>
+                <c:pt idx="25">
+                  <c:v>25</c:v>
+                </c:pt>
+                <c:pt idx="26">
+                  <c:v>26</c:v>
+                </c:pt>
+                <c:pt idx="27">
+                  <c:v>27</c:v>
+                </c:pt>
+                <c:pt idx="28">
+                  <c:v>28</c:v>
+                </c:pt>
+                <c:pt idx="29">
+                  <c:v>29</c:v>
+                </c:pt>
+                <c:pt idx="30">
+                  <c:v>30</c:v>
+                </c:pt>
+              </c:numCache>
+            </c:numRef>
+          </c:xVal>
+          <c:yVal>
+            <c:numRef>
+              <c:f>Sheet2!$C$5:$C$35</c:f>
+              <c:numCache>
+                <c:formatCode>General</c:formatCode>
+                <c:ptCount val="31"/>
+                <c:pt idx="0">
+                  <c:v>5</c:v>
+                </c:pt>
+                <c:pt idx="1">
+                  <c:v>5.0948244897959185</c:v>
+                </c:pt>
+                <c:pt idx="2">
+                  <c:v>5.3792979591836732</c:v>
+                </c:pt>
+                <c:pt idx="3">
+                  <c:v>5.8534204081632657</c:v>
+                </c:pt>
+                <c:pt idx="4">
+                  <c:v>6.5171918367346944</c:v>
+                </c:pt>
+                <c:pt idx="5">
+                  <c:v>7.3706122448979592</c:v>
+                </c:pt>
+                <c:pt idx="6">
+                  <c:v>8.4136816326530628</c:v>
+                </c:pt>
+                <c:pt idx="7">
+                  <c:v>9.6463999999999999</c:v>
+                </c:pt>
+                <c:pt idx="8">
+                  <c:v>11.068767346938776</c:v>
+                </c:pt>
+                <c:pt idx="9">
+                  <c:v>12.680783673469389</c:v>
+                </c:pt>
+                <c:pt idx="10">
+                  <c:v>14.482448979591837</c:v>
+                </c:pt>
+                <c:pt idx="11">
+                  <c:v>16.473763265306125</c:v>
+                </c:pt>
+                <c:pt idx="12">
+                  <c:v>18.654726530612248</c:v>
+                </c:pt>
+                <c:pt idx="13">
+                  <c:v>21.025338775510203</c:v>
+                </c:pt>
+                <c:pt idx="14">
+                  <c:v>23.585600000000003</c:v>
+                </c:pt>
+                <c:pt idx="15">
+                  <c:v>26.335510204081629</c:v>
+                </c:pt>
+                <c:pt idx="16">
+                  <c:v>29.275069387755103</c:v>
+                </c:pt>
+                <c:pt idx="17">
+                  <c:v>32.404277551020414</c:v>
+                </c:pt>
+                <c:pt idx="18">
+                  <c:v>35.723134693877554</c:v>
+                </c:pt>
+                <c:pt idx="19">
+                  <c:v>39.231640816326532</c:v>
+                </c:pt>
+                <c:pt idx="20">
+                  <c:v>42.929795918367347</c:v>
+                </c:pt>
+                <c:pt idx="21">
+                  <c:v>46.817600000000006</c:v>
+                </c:pt>
+                <c:pt idx="22">
+                  <c:v>50.895053061224495</c:v>
+                </c:pt>
+                <c:pt idx="23">
+                  <c:v>55.162155102040806</c:v>
+                </c:pt>
+                <c:pt idx="24">
+                  <c:v>59.61890612244899</c:v>
+                </c:pt>
+                <c:pt idx="25">
+                  <c:v>64.265306122448976</c:v>
+                </c:pt>
+                <c:pt idx="26">
+                  <c:v>69.101355102040813</c:v>
+                </c:pt>
+                <c:pt idx="27">
+                  <c:v>74.127053061224501</c:v>
+                </c:pt>
+                <c:pt idx="28">
+                  <c:v>79.342400000000012</c:v>
+                </c:pt>
+                <c:pt idx="29">
+                  <c:v>84.747395918367346</c:v>
+                </c:pt>
+                <c:pt idx="30">
+                  <c:v>90.342040816326517</c:v>
+                </c:pt>
+              </c:numCache>
+            </c:numRef>
+          </c:yVal>
+          <c:smooth val="1"/>
+        </c:ser>
+        <c:ser>
+          <c:idx val="1"/>
+          <c:order val="1"/>
+          <c:tx>
+            <c:v>2.13</c:v>
+          </c:tx>
+          <c:marker>
+            <c:symbol val="none"/>
+          </c:marker>
+          <c:xVal>
+            <c:numRef>
+              <c:f>Sheet2!$A$6:$A$35</c:f>
+              <c:numCache>
+                <c:formatCode>General</c:formatCode>
+                <c:ptCount val="30"/>
+                <c:pt idx="0">
+                  <c:v>1</c:v>
+                </c:pt>
+                <c:pt idx="1">
+                  <c:v>2</c:v>
+                </c:pt>
+                <c:pt idx="2">
+                  <c:v>3</c:v>
+                </c:pt>
+                <c:pt idx="3">
+                  <c:v>4</c:v>
+                </c:pt>
+                <c:pt idx="4">
+                  <c:v>5</c:v>
+                </c:pt>
+                <c:pt idx="5">
+                  <c:v>6</c:v>
+                </c:pt>
+                <c:pt idx="6">
+                  <c:v>7</c:v>
+                </c:pt>
+                <c:pt idx="7">
+                  <c:v>8</c:v>
+                </c:pt>
+                <c:pt idx="8">
+                  <c:v>9</c:v>
+                </c:pt>
+                <c:pt idx="9">
+                  <c:v>10</c:v>
+                </c:pt>
+                <c:pt idx="10">
+                  <c:v>11</c:v>
+                </c:pt>
+                <c:pt idx="11">
+                  <c:v>12</c:v>
+                </c:pt>
+                <c:pt idx="12">
+                  <c:v>13</c:v>
+                </c:pt>
+                <c:pt idx="13">
+                  <c:v>14</c:v>
+                </c:pt>
+                <c:pt idx="14">
+                  <c:v>15</c:v>
+                </c:pt>
+                <c:pt idx="15">
+                  <c:v>16</c:v>
+                </c:pt>
+                <c:pt idx="16">
+                  <c:v>17</c:v>
+                </c:pt>
+                <c:pt idx="17">
+                  <c:v>18</c:v>
+                </c:pt>
+                <c:pt idx="18">
+                  <c:v>19</c:v>
+                </c:pt>
+                <c:pt idx="19">
+                  <c:v>20</c:v>
+                </c:pt>
+                <c:pt idx="20">
+                  <c:v>21</c:v>
+                </c:pt>
+                <c:pt idx="21">
+                  <c:v>22</c:v>
+                </c:pt>
+                <c:pt idx="22">
+                  <c:v>23</c:v>
+                </c:pt>
+                <c:pt idx="23">
+                  <c:v>24</c:v>
+                </c:pt>
+                <c:pt idx="24">
+                  <c:v>25</c:v>
+                </c:pt>
+                <c:pt idx="25">
+                  <c:v>26</c:v>
+                </c:pt>
+                <c:pt idx="26">
+                  <c:v>27</c:v>
+                </c:pt>
+                <c:pt idx="27">
+                  <c:v>28</c:v>
+                </c:pt>
+                <c:pt idx="28">
+                  <c:v>29</c:v>
+                </c:pt>
+                <c:pt idx="29">
+                  <c:v>30</c:v>
+                </c:pt>
+              </c:numCache>
+            </c:numRef>
+          </c:xVal>
+          <c:yVal>
+            <c:numRef>
+              <c:f>Sheet2!$D$6:$D$35</c:f>
+              <c:numCache>
+                <c:formatCode>General</c:formatCode>
+                <c:ptCount val="30"/>
+                <c:pt idx="0">
+                  <c:v>52.435638792376452</c:v>
+                </c:pt>
+                <c:pt idx="1">
+                  <c:v>14.518175004216564</c:v>
+                </c:pt>
+                <c:pt idx="2">
+                  <c:v>7.5666628136654106</c:v>
+                </c:pt>
+                <c:pt idx="3">
+                  <c:v>5.2166049755439365</c:v>
+                </c:pt>
+                <c:pt idx="4">
+                  <c:v>4.2198954292460789</c:v>
+                </c:pt>
+                <c:pt idx="5">
+                  <c:v>3.7750534585183937</c:v>
+                </c:pt>
+                <c:pt idx="6">
+                  <c:v>3.6074578512396696</c:v>
+                </c:pt>
+                <c:pt idx="7">
+                  <c:v>3.6023961418451678</c:v>
+                </c:pt>
+                <c:pt idx="8">
+                  <c:v>3.7050668432417346</c:v>
+                </c:pt>
+                <c:pt idx="9">
+                  <c:v>3.8866065103727445</c:v>
+                </c:pt>
+                <c:pt idx="10">
+                  <c:v>4.1306396189621264</c:v>
+                </c:pt>
+                <c:pt idx="11">
+                  <c:v>4.4273143850377625</c:v>
+                </c:pt>
+                <c:pt idx="12">
+                  <c:v>4.7704154450943665</c:v>
+                </c:pt>
+                <c:pt idx="13">
+                  <c:v>5.1558644628099177</c:v>
+                </c:pt>
+                <c:pt idx="14">
+                  <c:v>5.5808954105058</c:v>
+                </c:pt>
+                <c:pt idx="15">
+                  <c:v>6.0435786272980261</c:v>
+                </c:pt>
+                <c:pt idx="16">
+                  <c:v>6.5425347292441529</c:v>
+                </c:pt>
+                <c:pt idx="17">
+                  <c:v>7.0767565067288007</c:v>
+                </c:pt>
+                <c:pt idx="18">
+                  <c:v>7.6454946181709795</c:v>
+                </c:pt>
+                <c:pt idx="19">
+                  <c:v>8.2481822398380835</c:v>
+                </c:pt>
+                <c:pt idx="20">
+                  <c:v>8.8843842056932978</c:v>
+                </c:pt>
+                <c:pt idx="21">
+                  <c:v>9.5537619455568592</c:v>
+                </c:pt>
+                <c:pt idx="22">
+                  <c:v>10.256048852313816</c:v>
+                </c:pt>
+                <c:pt idx="23">
+                  <c:v>10.991032677892095</c:v>
+                </c:pt>
+                <c:pt idx="24">
+                  <c:v>11.758542755945353</c:v>
+                </c:pt>
+                <c:pt idx="25">
+                  <c:v>12.558440595967468</c:v>
+                </c:pt>
+                <c:pt idx="26">
+                  <c:v>13.390612869203732</c:v>
+                </c:pt>
+                <c:pt idx="27">
+                  <c:v>14.25496611570248</c:v>
+                </c:pt>
+                <c:pt idx="28">
+                  <c:v>15.151422706225008</c:v>
+                </c:pt>
+                <c:pt idx="29">
+                  <c:v>16.079917730177467</c:v>
+                </c:pt>
+              </c:numCache>
+            </c:numRef>
+          </c:yVal>
+          <c:smooth val="1"/>
+        </c:ser>
+        <c:dLbls>
+          <c:showLegendKey val="0"/>
+          <c:showVal val="0"/>
+          <c:showCatName val="0"/>
+          <c:showSerName val="0"/>
+          <c:showPercent val="0"/>
+          <c:showBubbleSize val="0"/>
+        </c:dLbls>
+        <c:axId val="72331648"/>
+        <c:axId val="72333568"/>
+      </c:scatterChart>
+      <c:valAx>
+        <c:axId val="72331648"/>
+        <c:scaling>
+          <c:orientation val="minMax"/>
+        </c:scaling>
+        <c:delete val="0"/>
+        <c:axPos val="b"/>
+        <c:title>
+          <c:tx>
+            <c:rich>
+              <a:bodyPr/>
+              <a:lstStyle/>
+              <a:p>
+                <a:pPr>
+                  <a:defRPr/>
+                </a:pPr>
+                <a:r>
+                  <a:rPr lang="en-US"/>
+                  <a:t>n</a:t>
+                </a:r>
+              </a:p>
+            </c:rich>
+          </c:tx>
+          <c:overlay val="0"/>
+        </c:title>
+        <c:numFmt formatCode="General" sourceLinked="1"/>
+        <c:majorTickMark val="out"/>
+        <c:minorTickMark val="none"/>
+        <c:tickLblPos val="nextTo"/>
+        <c:crossAx val="72333568"/>
+        <c:crosses val="autoZero"/>
+        <c:crossBetween val="midCat"/>
+      </c:valAx>
+      <c:valAx>
+        <c:axId val="72333568"/>
+        <c:scaling>
+          <c:orientation val="minMax"/>
+        </c:scaling>
+        <c:delete val="0"/>
+        <c:axPos val="l"/>
+        <c:majorGridlines/>
+        <c:title>
+          <c:tx>
+            <c:rich>
+              <a:bodyPr rot="-5400000" vert="horz"/>
+              <a:lstStyle/>
+              <a:p>
+                <a:pPr>
+                  <a:defRPr/>
+                </a:pPr>
+                <a:r>
+                  <a:rPr lang="en-US"/>
+                  <a:t>B</a:t>
+                </a:r>
+              </a:p>
+            </c:rich>
+          </c:tx>
+          <c:overlay val="0"/>
+        </c:title>
+        <c:numFmt formatCode="General" sourceLinked="1"/>
+        <c:majorTickMark val="out"/>
+        <c:minorTickMark val="none"/>
+        <c:tickLblPos val="nextTo"/>
+        <c:crossAx val="72331648"/>
+        <c:crosses val="autoZero"/>
+        <c:crossBetween val="midCat"/>
+      </c:valAx>
+    </c:plotArea>
+    <c:legend>
+      <c:legendPos val="r"/>
+      <c:overlay val="0"/>
+    </c:legend>
+    <c:plotVisOnly val="1"/>
+    <c:dispBlanksAs val="gap"/>
+    <c:showDLblsOverMax val="0"/>
+  </c:chart>
+  <c:externalData r:id="rId1">
+    <c:autoUpdate val="0"/>
+  </c:externalData>
+</c:chartSpace>
+</file>
+
 <file path=word/glossary/document.xml><?xml version="1.0" encoding="utf-8"?>
 <w:glossaryDocument xmlns:wpc="http://schemas.microsoft.com/office/word/2010/wordprocessingCanvas" xmlns:mc="http://schemas.openxmlformats.org/markup-compatibility/2006" xmlns:o="urn:schemas-microsoft-com:office:office" xmlns:r="http://schemas.openxmlformats.org/officeDocument/2006/relationships" xmlns:m="http://schemas.openxmlformats.org/officeDocument/2006/math" xmlns:v="urn:schemas-microsoft-com:vml" xmlns:wp14="http://schemas.microsoft.com/office/word/2010/wordprocessingDrawing" xmlns:wp="http://schemas.openxmlformats.org/drawingml/2006/wordprocessingDrawing" xmlns:w10="urn:schemas-microsoft-com:office:word" xmlns:w="http://schemas.openxmlformats.org/wordprocessingml/2006/main" xmlns:w14="http://schemas.microsoft.com/office/word/2010/wordml" xmlns:wpg="http://schemas.microsoft.com/office/word/2010/wordprocessingGroup" xmlns:wpi="http://schemas.microsoft.com/office/word/2010/wordprocessingInk" xmlns:wne="http://schemas.microsoft.com/office/word/2006/wordml" xmlns:wps="http://schemas.microsoft.com/office/word/2010/wordprocessingShape" mc:Ignorable="w14 wp14">
   <w:docParts>
@@ -6018,37 +8189,6 @@
               <w:szCs w:val="80"/>
             </w:rPr>
             <w:t>[Type the document title]</w:t>
-          </w:r>
-        </w:p>
-      </w:docPartBody>
-    </w:docPart>
-    <w:docPart>
-      <w:docPartPr>
-        <w:name w:val="F7E694F3BC30486FA33BC75FB6FE4915"/>
-        <w:category>
-          <w:name w:val="General"/>
-          <w:gallery w:val="placeholder"/>
-        </w:category>
-        <w:types>
-          <w:type w:val="bbPlcHdr"/>
-        </w:types>
-        <w:behaviors>
-          <w:behavior w:val="content"/>
-        </w:behaviors>
-        <w:guid w:val="{1A80AB62-4B23-46F4-88A1-AAD95063822E}"/>
-      </w:docPartPr>
-      <w:docPartBody>
-        <w:p>
-          <w:pPr>
-            <w:pStyle w:val="F7E694F3BC30486FA33BC75FB6FE4915"/>
-          </w:pPr>
-          <w:r>
-            <w:rPr>
-              <w:rFonts w:asciiTheme="majorHAnsi" w:eastAsiaTheme="majorEastAsia" w:hAnsiTheme="majorHAnsi" w:cstheme="majorBidi"/>
-              <w:sz w:val="44"/>
-              <w:szCs w:val="44"/>
-            </w:rPr>
-            <w:t>[Type the document subtitle]</w:t>
           </w:r>
         </w:p>
       </w:docPartBody>
@@ -6121,6 +8261,7 @@
     <w:rsid w:val="00427B4C"/>
     <w:rsid w:val="00727102"/>
     <w:rsid w:val="00C307BC"/>
+    <w:rsid w:val="00D71403"/>
     <w:rsid w:val="00E770E7"/>
     <w:rsid w:val="00EE7190"/>
   </w:rsids>
@@ -6874,7 +9015,7 @@
   <a:extraClrSchemeLst/>
   <a:extLst>
     <a:ext uri="{05A4C25C-085E-4340-85A3-A5531E510DB2}">
-      <thm15:themeFamily xmlns:thm15="http://schemas.microsoft.com/office/thememl/2012/main" xmlns="" name="Office Theme" id="{62F939B6-93AF-4DB8-9C6B-D6C7DFDC589F}" vid="{4A3C46E8-61CC-4603-A589-7422A47A8E4A}"/>
+      <thm15:themeFamily xmlns="" xmlns:thm15="http://schemas.microsoft.com/office/thememl/2012/main" name="Office Theme" id="{62F939B6-93AF-4DB8-9C6B-D6C7DFDC589F}" vid="{4A3C46E8-61CC-4603-A589-7422A47A8E4A}"/>
     </a:ext>
   </a:extLst>
 </a:theme>
@@ -6977,7 +9118,7 @@
 </file>
 
 <file path=customXml/itemProps2.xml><?xml version="1.0" encoding="utf-8"?>
-<ds:datastoreItem xmlns:ds="http://schemas.openxmlformats.org/officeDocument/2006/customXml" ds:itemID="{7A07D36D-4643-478F-AB87-EC049D3969C7}">
+<ds:datastoreItem xmlns:ds="http://schemas.openxmlformats.org/officeDocument/2006/customXml" ds:itemID="{BCD7F46F-27A2-4D07-9493-A746B2B53850}">
   <ds:schemaRefs>
     <ds:schemaRef ds:uri="http://schemas.openxmlformats.org/officeDocument/2006/bibliography"/>
   </ds:schemaRefs>

</xml_diff>

<commit_message>
Critical Wave number analysis included
</commit_message>
<xml_diff>
--- a/report.docx
+++ b/report.docx
@@ -81,6 +81,8 @@
                 </w:tc>
               </w:sdtContent>
             </w:sdt>
+            <w:bookmarkStart w:id="0" w:name="_GoBack"/>
+            <w:bookmarkEnd w:id="0"/>
           </w:tr>
           <w:tr>
             <w:trPr>
@@ -96,9 +98,6 @@
                 </w:rPr>
                 <w:alias w:val="Title"/>
                 <w:id w:val="15524250"/>
-                <w:placeholder>
-                  <w:docPart w:val="32F3D3A49E5C48329C8787771E5C3165"/>
-                </w:placeholder>
                 <w:dataBinding w:prefixMappings="xmlns:ns0='http://schemas.openxmlformats.org/package/2006/metadata/core-properties' xmlns:ns1='http://purl.org/dc/elements/1.1/'" w:xpath="/ns0:coreProperties[1]/ns1:title[1]" w:storeItemID="{6C3C8BC8-F283-45AE-878A-BAB7291924A1}"/>
                 <w:text/>
               </w:sdtPr>
@@ -149,9 +148,6 @@
                 </w:rPr>
                 <w:alias w:val="Subtitle"/>
                 <w:id w:val="15524255"/>
-                <w:placeholder>
-                  <w:docPart w:val="F7E694F3BC30486FA33BC75FB6FE4915"/>
-                </w:placeholder>
                 <w:dataBinding w:prefixMappings="xmlns:ns0='http://schemas.openxmlformats.org/package/2006/metadata/core-properties' xmlns:ns1='http://purl.org/dc/elements/1.1/'" w:xpath="/ns0:coreProperties[1]/ns1:subject[1]" w:storeItemID="{6C3C8BC8-F283-45AE-878A-BAB7291924A1}"/>
                 <w:text/>
               </w:sdtPr>
@@ -705,7 +701,7 @@
           <w:noProof/>
         </w:rPr>
         <w:drawing>
-          <wp:inline distT="0" distB="0" distL="0" distR="0">
+          <wp:inline distT="0" distB="0" distL="0" distR="0" wp14:anchorId="41D06953" wp14:editId="73655FA1">
             <wp:extent cx="6010275" cy="542925"/>
             <wp:effectExtent l="0" t="0" r="9525" b="9525"/>
             <wp:docPr id="4" name="Picture 4"/>
@@ -2621,8 +2617,6 @@
           <w:szCs w:val="20"/>
         </w:rPr>
       </w:pPr>
-      <w:bookmarkStart w:id="0" w:name="_GoBack"/>
-      <w:bookmarkEnd w:id="0"/>
     </w:p>
     <w:p>
       <w:pPr>
@@ -3391,54 +3385,6 @@
           <w:szCs w:val="24"/>
         </w:rPr>
       </w:pPr>
-      <w:r>
-        <w:rPr>
-          <w:rFonts w:ascii="Courier New" w:hAnsi="Courier New" w:cs="Courier New"/>
-          <w:szCs w:val="24"/>
-        </w:rPr>
-        <w:tab/>
-      </w:r>
-    </w:p>
-    <w:p>
-      <w:pPr>
-        <w:tabs>
-          <w:tab w:val="left" w:pos="1830"/>
-        </w:tabs>
-        <w:rPr>
-          <w:rFonts w:ascii="Courier New" w:hAnsi="Courier New" w:cs="Courier New"/>
-          <w:szCs w:val="24"/>
-        </w:rPr>
-      </w:pPr>
-    </w:p>
-    <w:p>
-      <w:pPr>
-        <w:tabs>
-          <w:tab w:val="left" w:pos="1830"/>
-        </w:tabs>
-        <w:rPr>
-          <w:rFonts w:ascii="Courier New" w:hAnsi="Courier New" w:cs="Courier New"/>
-          <w:szCs w:val="24"/>
-        </w:rPr>
-      </w:pPr>
-    </w:p>
-    <w:p>
-      <w:pPr>
-        <w:tabs>
-          <w:tab w:val="left" w:pos="1830"/>
-        </w:tabs>
-        <w:rPr>
-          <w:rFonts w:ascii="Courier New" w:hAnsi="Courier New" w:cs="Courier New"/>
-          <w:szCs w:val="24"/>
-        </w:rPr>
-      </w:pPr>
-    </w:p>
-    <w:p>
-      <w:pPr>
-        <w:rPr>
-          <w:rFonts w:ascii="Courier New" w:hAnsi="Courier New" w:cs="Courier New"/>
-          <w:szCs w:val="24"/>
-        </w:rPr>
-      </w:pPr>
     </w:p>
     <w:p>
       <w:pPr>
@@ -3450,13 +3396,25 @@
           <w:szCs w:val="24"/>
         </w:rPr>
       </w:pPr>
-      <w:r>
+    </w:p>
+    <w:p>
+      <w:pPr>
+        <w:jc w:val="center"/>
         <w:rPr>
           <w:rFonts w:cs="Courier New"/>
           <w:b/>
           <w:sz w:val="32"/>
           <w:szCs w:val="24"/>
         </w:rPr>
+      </w:pPr>
+      <w:r>
+        <w:rPr>
+          <w:rFonts w:cs="Courier New"/>
+          <w:b/>
+          <w:sz w:val="32"/>
+          <w:szCs w:val="24"/>
+        </w:rPr>
+        <w:lastRenderedPageBreak/>
         <w:t>Numerical Analysis</w:t>
       </w:r>
     </w:p>
@@ -3778,7 +3736,6 @@
           <w:rFonts w:cs="Courier New"/>
           <w:szCs w:val="24"/>
         </w:rPr>
-        <w:lastRenderedPageBreak/>
         <w:t xml:space="preserve">A spatio-temporal curve is plotted between X and Y vs distance ‘r’ and </w:t>
       </w:r>
       <w:proofErr w:type="gramStart"/>
@@ -3969,6 +3926,7 @@
           <w:b/>
           <w:szCs w:val="24"/>
         </w:rPr>
+        <w:lastRenderedPageBreak/>
         <w:t>Cas</w:t>
       </w:r>
       <w:r>
@@ -4361,15 +4319,7 @@
           <w:rFonts w:cs="Courier New"/>
           <w:szCs w:val="24"/>
         </w:rPr>
-        <w:t xml:space="preserve"> for A=2, B=3.7, </w:t>
-      </w:r>
-      <w:r>
-        <w:rPr>
-          <w:rFonts w:cs="Courier New"/>
-          <w:szCs w:val="24"/>
-        </w:rPr>
-        <w:lastRenderedPageBreak/>
-        <w:t xml:space="preserve">L=1, </w:t>
+        <w:t xml:space="preserve"> for A=2, B=3.7, L=1, </w:t>
       </w:r>
       <w:r>
         <w:rPr>
@@ -4591,6 +4541,7 @@
           <w:sz w:val="32"/>
           <w:szCs w:val="24"/>
         </w:rPr>
+        <w:lastRenderedPageBreak/>
         <w:t>Analytical Solution</w:t>
       </w:r>
     </w:p>
@@ -4690,14 +4641,7 @@
           <w:rFonts w:cs="Courier New"/>
           <w:szCs w:val="24"/>
         </w:rPr>
-        <w:t>secular equation</w:t>
-      </w:r>
-      <w:r>
-        <w:rPr>
-          <w:rFonts w:cs="Courier New"/>
-          <w:szCs w:val="24"/>
-        </w:rPr>
-        <w:t xml:space="preserve"> </w:t>
+        <w:t xml:space="preserve">secular equation </w:t>
       </w:r>
       <w:r>
         <w:rPr>
@@ -5194,7 +5138,6 @@
           <w:rFonts w:cs="Courier New"/>
           <w:szCs w:val="24"/>
         </w:rPr>
-        <w:lastRenderedPageBreak/>
         <w:t>Graphs are plotted for these in Microsoft Excel match with the ones shown in the paper:-</w:t>
       </w:r>
     </w:p>
@@ -5213,6 +5156,7 @@
         <w:rPr>
           <w:noProof/>
         </w:rPr>
+        <w:lastRenderedPageBreak/>
         <w:drawing>
           <wp:inline distT="0" distB="0" distL="0" distR="0" wp14:anchorId="0E3DE8BB" wp14:editId="020F8A7D">
             <wp:extent cx="2771775" cy="3619500"/>
@@ -5275,14 +5219,7 @@
           <w:rFonts w:cs="Courier New"/>
           <w:szCs w:val="24"/>
         </w:rPr>
-        <w:t xml:space="preserve">bove equations. Figure 3A: </w:t>
-      </w:r>
-      <w:r>
-        <w:rPr>
-          <w:rFonts w:cs="Courier New"/>
-          <w:szCs w:val="24"/>
-        </w:rPr>
-        <w:t xml:space="preserve">A=2, B=3.7, L=1, </w:t>
+        <w:t xml:space="preserve">bove equations. Figure 3A: A=2, B=3.7, L=1, </w:t>
       </w:r>
       <w:r>
         <w:rPr>
@@ -5354,21 +5291,7 @@
           <w:rFonts w:cs="Courier New"/>
           <w:szCs w:val="24"/>
         </w:rPr>
-        <w:t>.</w:t>
-      </w:r>
-      <w:r>
-        <w:rPr>
-          <w:rFonts w:cs="Courier New"/>
-          <w:szCs w:val="24"/>
-        </w:rPr>
-        <w:t xml:space="preserve"> Figure 3B: </w:t>
-      </w:r>
-      <w:r>
-        <w:rPr>
-          <w:rFonts w:cs="Courier New"/>
-          <w:szCs w:val="24"/>
-        </w:rPr>
-        <w:t xml:space="preserve">A=2, B=3.7, L=1, </w:t>
+        <w:t xml:space="preserve">. Figure 3B: A=2, B=3.7, L=1, </w:t>
       </w:r>
       <w:r>
         <w:rPr>
@@ -5447,9 +5370,94 @@
         </w:tabs>
         <w:rPr>
           <w:rFonts w:cs="Courier New"/>
-          <w:szCs w:val="24"/>
-        </w:rPr>
-      </w:pPr>
+          <w:b/>
+          <w:szCs w:val="24"/>
+        </w:rPr>
+      </w:pPr>
+      <w:r>
+        <w:rPr>
+          <w:rFonts w:cs="Courier New"/>
+          <w:b/>
+          <w:szCs w:val="24"/>
+        </w:rPr>
+        <w:t>Critical Wave Number</w:t>
+      </w:r>
+    </w:p>
+    <w:p>
+      <w:r>
+        <w:t xml:space="preserve">The critical wave number corresponding to the onset of stability is given by </w:t>
+      </w:r>
+      <w:proofErr w:type="spellStart"/>
+      <w:r>
+        <w:t>n</w:t>
+      </w:r>
+      <w:r>
+        <w:rPr>
+          <w:vertAlign w:val="subscript"/>
+        </w:rPr>
+        <w:t>min</w:t>
+      </w:r>
+      <w:proofErr w:type="spellEnd"/>
+      <w:r>
+        <w:rPr>
+          <w:vertAlign w:val="subscript"/>
+        </w:rPr>
+        <w:t xml:space="preserve"> </w:t>
+      </w:r>
+      <w:r>
+        <w:t>if it is an integer or by one of the two closest integers</w:t>
+      </w:r>
+      <w:r>
+        <w:t>.</w:t>
+      </w:r>
+    </w:p>
+    <w:p>
+      <w:r>
+        <w:rPr>
+          <w:noProof/>
+        </w:rPr>
+        <w:drawing>
+          <wp:inline distT="0" distB="0" distL="0" distR="0">
+            <wp:extent cx="5943600" cy="545465"/>
+            <wp:effectExtent l="0" t="0" r="0" b="6985"/>
+            <wp:docPr id="12" name="Picture 12"/>
+            <wp:cNvGraphicFramePr>
+              <a:graphicFrameLocks xmlns:a="http://schemas.openxmlformats.org/drawingml/2006/main" noChangeAspect="1"/>
+            </wp:cNvGraphicFramePr>
+            <a:graphic xmlns:a="http://schemas.openxmlformats.org/drawingml/2006/main">
+              <a:graphicData uri="http://schemas.openxmlformats.org/drawingml/2006/picture">
+                <pic:pic xmlns:pic="http://schemas.openxmlformats.org/drawingml/2006/picture">
+                  <pic:nvPicPr>
+                    <pic:cNvPr id="0" name="2.11.JPG"/>
+                    <pic:cNvPicPr/>
+                  </pic:nvPicPr>
+                  <pic:blipFill>
+                    <a:blip r:embed="rId22">
+                      <a:extLst>
+                        <a:ext uri="{28A0092B-C50C-407E-A947-70E740481C1C}">
+                          <a14:useLocalDpi xmlns:a14="http://schemas.microsoft.com/office/drawing/2010/main" val="0"/>
+                        </a:ext>
+                      </a:extLst>
+                    </a:blip>
+                    <a:stretch>
+                      <a:fillRect/>
+                    </a:stretch>
+                  </pic:blipFill>
+                  <pic:spPr>
+                    <a:xfrm>
+                      <a:off x="0" y="0"/>
+                      <a:ext cx="5943600" cy="545465"/>
+                    </a:xfrm>
+                    <a:prstGeom prst="rect">
+                      <a:avLst/>
+                    </a:prstGeom>
+                  </pic:spPr>
+                </pic:pic>
+              </a:graphicData>
+            </a:graphic>
+          </wp:inline>
+        </w:drawing>
+      </w:r>
     </w:p>
     <w:p>
       <w:pPr>
@@ -5461,6 +5469,51 @@
           <w:szCs w:val="24"/>
         </w:rPr>
       </w:pPr>
+      <w:r>
+        <w:rPr>
+          <w:rFonts w:cs="Courier New"/>
+          <w:b/>
+          <w:szCs w:val="24"/>
+        </w:rPr>
+        <w:t>Case I</w:t>
+      </w:r>
+      <w:r>
+        <w:rPr>
+          <w:rFonts w:cs="Courier New"/>
+          <w:szCs w:val="24"/>
+        </w:rPr>
+        <w:t xml:space="preserve">: </w:t>
+      </w:r>
+      <w:r>
+        <w:rPr>
+          <w:rFonts w:cs="Courier New"/>
+          <w:szCs w:val="24"/>
+        </w:rPr>
+        <w:t>A=2, B=3.7, L=1, Dx = 8.0 x 10</w:t>
+      </w:r>
+      <w:r>
+        <w:rPr>
+          <w:rFonts w:cs="Courier New"/>
+          <w:szCs w:val="24"/>
+          <w:vertAlign w:val="superscript"/>
+        </w:rPr>
+        <w:t>-3</w:t>
+      </w:r>
+      <w:r>
+        <w:rPr>
+          <w:rFonts w:cs="Courier New"/>
+          <w:szCs w:val="24"/>
+        </w:rPr>
+        <w:t>, Dy = 1.6 x 10</w:t>
+      </w:r>
+      <w:r>
+        <w:rPr>
+          <w:rFonts w:cs="Courier New"/>
+          <w:szCs w:val="24"/>
+          <w:vertAlign w:val="superscript"/>
+        </w:rPr>
+        <w:t>-3</w:t>
+      </w:r>
     </w:p>
     <w:p>
       <w:pPr>
@@ -5472,6 +5525,117 @@
           <w:szCs w:val="24"/>
         </w:rPr>
       </w:pPr>
+      <w:r>
+        <w:rPr>
+          <w:rFonts w:cs="Courier New"/>
+          <w:szCs w:val="24"/>
+        </w:rPr>
+        <w:t xml:space="preserve">Critical Wave number = </w:t>
+      </w:r>
+      <w:r>
+        <w:rPr>
+          <w:rFonts w:cs="Courier New"/>
+          <w:szCs w:val="24"/>
+        </w:rPr>
+        <w:t>[1</w:t>
+      </w:r>
+      <w:r>
+        <w:rPr>
+          <w:rFonts w:cs="Courier New"/>
+          <w:szCs w:val="24"/>
+        </w:rPr>
+        <w:t xml:space="preserve">/∏ * </w:t>
+      </w:r>
+      <w:r>
+        <w:rPr>
+          <w:rFonts w:cs="Courier New"/>
+          <w:szCs w:val="24"/>
+        </w:rPr>
+        <w:t>2</w:t>
+      </w:r>
+      <w:r>
+        <w:rPr>
+          <w:rFonts w:cs="Courier New"/>
+          <w:szCs w:val="24"/>
+          <w:vertAlign w:val="superscript"/>
+        </w:rPr>
+        <w:t>1/2</w:t>
+      </w:r>
+      <w:proofErr w:type="gramStart"/>
+      <w:r>
+        <w:rPr>
+          <w:rFonts w:cs="Courier New"/>
+          <w:szCs w:val="24"/>
+        </w:rPr>
+        <w:t>/(</w:t>
+      </w:r>
+      <w:proofErr w:type="gramEnd"/>
+      <w:r>
+        <w:rPr>
+          <w:rFonts w:cs="Courier New"/>
+          <w:szCs w:val="24"/>
+        </w:rPr>
+        <w:t>8*10</w:t>
+      </w:r>
+      <w:r>
+        <w:rPr>
+          <w:rFonts w:cs="Courier New"/>
+          <w:szCs w:val="24"/>
+          <w:vertAlign w:val="superscript"/>
+        </w:rPr>
+        <w:t>-3</w:t>
+      </w:r>
+      <w:r>
+        <w:rPr>
+          <w:rFonts w:cs="Courier New"/>
+          <w:szCs w:val="24"/>
+        </w:rPr>
+        <w:t>*</w:t>
+      </w:r>
+      <w:r>
+        <w:rPr>
+          <w:rFonts w:cs="Courier New"/>
+          <w:szCs w:val="24"/>
+        </w:rPr>
+        <w:t>1.6</w:t>
+      </w:r>
+      <w:r>
+        <w:rPr>
+          <w:rFonts w:cs="Courier New"/>
+          <w:szCs w:val="24"/>
+        </w:rPr>
+        <w:t>*10</w:t>
+      </w:r>
+      <w:r>
+        <w:rPr>
+          <w:rFonts w:cs="Courier New"/>
+          <w:szCs w:val="24"/>
+          <w:vertAlign w:val="superscript"/>
+        </w:rPr>
+        <w:t>-3</w:t>
+      </w:r>
+      <w:r>
+        <w:rPr>
+          <w:rFonts w:cs="Courier New"/>
+          <w:szCs w:val="24"/>
+        </w:rPr>
+        <w:t>)</w:t>
+      </w:r>
+      <w:r>
+        <w:rPr>
+          <w:rFonts w:cs="Courier New"/>
+          <w:szCs w:val="24"/>
+          <w:vertAlign w:val="superscript"/>
+        </w:rPr>
+        <w:t>1/4</w:t>
+      </w:r>
+      <w:r>
+        <w:rPr>
+          <w:rFonts w:cs="Courier New"/>
+          <w:szCs w:val="24"/>
+        </w:rPr>
+        <w:t xml:space="preserve"> ]= 8</w:t>
+      </w:r>
     </w:p>
     <w:p>
       <w:pPr>
@@ -5483,6 +5647,80 @@
           <w:szCs w:val="24"/>
         </w:rPr>
       </w:pPr>
+      <w:r>
+        <w:rPr>
+          <w:rFonts w:cs="Courier New"/>
+          <w:b/>
+          <w:szCs w:val="24"/>
+        </w:rPr>
+        <w:t xml:space="preserve">Case </w:t>
+      </w:r>
+      <w:r>
+        <w:rPr>
+          <w:rFonts w:cs="Courier New"/>
+          <w:b/>
+          <w:szCs w:val="24"/>
+        </w:rPr>
+        <w:t>II</w:t>
+      </w:r>
+      <w:r>
+        <w:rPr>
+          <w:rFonts w:cs="Courier New"/>
+          <w:szCs w:val="24"/>
+        </w:rPr>
+        <w:t xml:space="preserve">: A=2, B=3.7, L=1, Dx = </w:t>
+      </w:r>
+      <w:r>
+        <w:rPr>
+          <w:rFonts w:cs="Courier New"/>
+          <w:szCs w:val="24"/>
+        </w:rPr>
+        <w:t>1.6</w:t>
+      </w:r>
+      <w:r>
+        <w:rPr>
+          <w:rFonts w:cs="Courier New"/>
+          <w:szCs w:val="24"/>
+        </w:rPr>
+        <w:t xml:space="preserve"> x 10</w:t>
+      </w:r>
+      <w:r>
+        <w:rPr>
+          <w:rFonts w:cs="Courier New"/>
+          <w:szCs w:val="24"/>
+          <w:vertAlign w:val="superscript"/>
+        </w:rPr>
+        <w:t>-3</w:t>
+      </w:r>
+      <w:r>
+        <w:rPr>
+          <w:rFonts w:cs="Courier New"/>
+          <w:szCs w:val="24"/>
+        </w:rPr>
+        <w:t xml:space="preserve">, Dy = </w:t>
+      </w:r>
+      <w:r>
+        <w:rPr>
+          <w:rFonts w:cs="Courier New"/>
+          <w:szCs w:val="24"/>
+        </w:rPr>
+        <w:t>8.0</w:t>
+      </w:r>
+      <w:r>
+        <w:rPr>
+          <w:rFonts w:cs="Courier New"/>
+          <w:szCs w:val="24"/>
+        </w:rPr>
+        <w:t xml:space="preserve"> x 10</w:t>
+      </w:r>
+      <w:r>
+        <w:rPr>
+          <w:rFonts w:cs="Courier New"/>
+          <w:szCs w:val="24"/>
+          <w:vertAlign w:val="superscript"/>
+        </w:rPr>
+        <w:t>-3</w:t>
+      </w:r>
     </w:p>
     <w:p>
       <w:pPr>
@@ -5494,61 +5732,110 @@
           <w:szCs w:val="24"/>
         </w:rPr>
       </w:pPr>
-    </w:p>
-    <w:p>
-      <w:pPr>
-        <w:tabs>
-          <w:tab w:val="left" w:pos="1830"/>
-        </w:tabs>
-        <w:rPr>
-          <w:rFonts w:cs="Courier New"/>
-          <w:szCs w:val="24"/>
-        </w:rPr>
-      </w:pPr>
-    </w:p>
-    <w:p>
-      <w:pPr>
-        <w:tabs>
-          <w:tab w:val="left" w:pos="1830"/>
-        </w:tabs>
-        <w:rPr>
-          <w:rFonts w:cs="Courier New"/>
-          <w:szCs w:val="24"/>
-        </w:rPr>
-      </w:pPr>
-    </w:p>
-    <w:p>
-      <w:pPr>
-        <w:tabs>
-          <w:tab w:val="left" w:pos="1830"/>
-        </w:tabs>
-        <w:rPr>
-          <w:rFonts w:cs="Courier New"/>
-          <w:szCs w:val="24"/>
-        </w:rPr>
-      </w:pPr>
-    </w:p>
-    <w:p>
-      <w:pPr>
-        <w:tabs>
-          <w:tab w:val="left" w:pos="1830"/>
-        </w:tabs>
-        <w:rPr>
-          <w:rFonts w:cs="Courier New"/>
-          <w:szCs w:val="24"/>
-        </w:rPr>
-      </w:pPr>
-    </w:p>
-    <w:p>
-      <w:pPr>
-        <w:tabs>
-          <w:tab w:val="left" w:pos="1830"/>
-        </w:tabs>
-        <w:rPr>
-          <w:rFonts w:cs="Courier New"/>
-          <w:szCs w:val="24"/>
-        </w:rPr>
-      </w:pPr>
+      <w:r>
+        <w:rPr>
+          <w:rFonts w:cs="Courier New"/>
+          <w:szCs w:val="24"/>
+        </w:rPr>
+        <w:t>Critical Wave number = [1/∏ * 2</w:t>
+      </w:r>
+      <w:r>
+        <w:rPr>
+          <w:rFonts w:cs="Courier New"/>
+          <w:szCs w:val="24"/>
+          <w:vertAlign w:val="superscript"/>
+        </w:rPr>
+        <w:t>1/2</w:t>
+      </w:r>
+      <w:proofErr w:type="gramStart"/>
+      <w:r>
+        <w:rPr>
+          <w:rFonts w:cs="Courier New"/>
+          <w:szCs w:val="24"/>
+        </w:rPr>
+        <w:t>/(</w:t>
+      </w:r>
+      <w:proofErr w:type="gramEnd"/>
+      <w:r>
+        <w:rPr>
+          <w:rFonts w:cs="Courier New"/>
+          <w:szCs w:val="24"/>
+        </w:rPr>
+        <w:t>1.6</w:t>
+      </w:r>
+      <w:r>
+        <w:rPr>
+          <w:rFonts w:cs="Courier New"/>
+          <w:szCs w:val="24"/>
+        </w:rPr>
+        <w:t>*10</w:t>
+      </w:r>
+      <w:r>
+        <w:rPr>
+          <w:rFonts w:cs="Courier New"/>
+          <w:szCs w:val="24"/>
+          <w:vertAlign w:val="superscript"/>
+        </w:rPr>
+        <w:t>-3</w:t>
+      </w:r>
+      <w:r>
+        <w:rPr>
+          <w:rFonts w:cs="Courier New"/>
+          <w:szCs w:val="24"/>
+        </w:rPr>
+        <w:t>*</w:t>
+      </w:r>
+      <w:r>
+        <w:rPr>
+          <w:rFonts w:cs="Courier New"/>
+          <w:szCs w:val="24"/>
+        </w:rPr>
+        <w:t>8</w:t>
+      </w:r>
+      <w:r>
+        <w:rPr>
+          <w:rFonts w:cs="Courier New"/>
+          <w:szCs w:val="24"/>
+        </w:rPr>
+        <w:t>*10</w:t>
+      </w:r>
+      <w:r>
+        <w:rPr>
+          <w:rFonts w:cs="Courier New"/>
+          <w:szCs w:val="24"/>
+          <w:vertAlign w:val="superscript"/>
+        </w:rPr>
+        <w:t>-3</w:t>
+      </w:r>
+      <w:r>
+        <w:rPr>
+          <w:rFonts w:cs="Courier New"/>
+          <w:szCs w:val="24"/>
+        </w:rPr>
+        <w:t>)</w:t>
+      </w:r>
+      <w:r>
+        <w:rPr>
+          <w:rFonts w:cs="Courier New"/>
+          <w:szCs w:val="24"/>
+          <w:vertAlign w:val="superscript"/>
+        </w:rPr>
+        <w:t>1/4</w:t>
+      </w:r>
+      <w:r>
+        <w:rPr>
+          <w:rFonts w:cs="Courier New"/>
+          <w:szCs w:val="24"/>
+        </w:rPr>
+        <w:t xml:space="preserve"> ]= 8</w:t>
+      </w:r>
+      <w:r>
+        <w:rPr>
+          <w:rFonts w:cs="Courier New"/>
+          <w:szCs w:val="24"/>
+        </w:rPr>
+        <w:t xml:space="preserve"> (same)</w:t>
+      </w:r>
     </w:p>
     <w:p>
       <w:pPr>
@@ -5596,13 +5883,28 @@
           <w:szCs w:val="24"/>
         </w:rPr>
       </w:pPr>
-      <w:r>
+    </w:p>
+    <w:p>
+      <w:pPr>
+        <w:tabs>
+          <w:tab w:val="left" w:pos="1830"/>
+        </w:tabs>
+        <w:jc w:val="center"/>
         <w:rPr>
           <w:rFonts w:cs="Courier New"/>
           <w:b/>
           <w:sz w:val="32"/>
           <w:szCs w:val="24"/>
         </w:rPr>
+      </w:pPr>
+      <w:r>
+        <w:rPr>
+          <w:rFonts w:cs="Courier New"/>
+          <w:b/>
+          <w:sz w:val="32"/>
+          <w:szCs w:val="24"/>
+        </w:rPr>
+        <w:lastRenderedPageBreak/>
         <w:t>References</w:t>
       </w:r>
     </w:p>
@@ -6590,6 +6892,7 @@
   <w:style w:type="character" w:default="1" w:styleId="DefaultParagraphFont">
     <w:name w:val="Default Paragraph Font"/>
     <w:uiPriority w:val="1"/>
+    <w:semiHidden/>
     <w:unhideWhenUsed/>
   </w:style>
   <w:style w:type="table" w:default="1" w:styleId="TableNormal">
@@ -6916,6 +7219,7 @@
   <w:style w:type="character" w:default="1" w:styleId="DefaultParagraphFont">
     <w:name w:val="Default Paragraph Font"/>
     <w:uiPriority w:val="1"/>
+    <w:semiHidden/>
     <w:unhideWhenUsed/>
   </w:style>
   <w:style w:type="table" w:default="1" w:styleId="TableNormal">
@@ -7507,11 +7811,11 @@
           <c:showPercent val="0"/>
           <c:showBubbleSize val="0"/>
         </c:dLbls>
-        <c:axId val="98681216"/>
-        <c:axId val="98684288"/>
+        <c:axId val="136314240"/>
+        <c:axId val="136529408"/>
       </c:scatterChart>
       <c:valAx>
-        <c:axId val="98681216"/>
+        <c:axId val="136314240"/>
         <c:scaling>
           <c:orientation val="minMax"/>
         </c:scaling>
@@ -7539,12 +7843,12 @@
         <c:majorTickMark val="out"/>
         <c:minorTickMark val="none"/>
         <c:tickLblPos val="nextTo"/>
-        <c:crossAx val="98684288"/>
+        <c:crossAx val="136529408"/>
         <c:crosses val="autoZero"/>
         <c:crossBetween val="midCat"/>
       </c:valAx>
       <c:valAx>
-        <c:axId val="98684288"/>
+        <c:axId val="136529408"/>
         <c:scaling>
           <c:orientation val="minMax"/>
         </c:scaling>
@@ -7573,7 +7877,7 @@
         <c:majorTickMark val="out"/>
         <c:minorTickMark val="none"/>
         <c:tickLblPos val="nextTo"/>
-        <c:crossAx val="98681216"/>
+        <c:crossAx val="136314240"/>
         <c:crosses val="autoZero"/>
         <c:crossBetween val="midCat"/>
       </c:valAx>
@@ -8044,11 +8348,11 @@
           <c:showPercent val="0"/>
           <c:showBubbleSize val="0"/>
         </c:dLbls>
-        <c:axId val="72331648"/>
-        <c:axId val="72333568"/>
+        <c:axId val="136538368"/>
+        <c:axId val="136544640"/>
       </c:scatterChart>
       <c:valAx>
-        <c:axId val="72331648"/>
+        <c:axId val="136538368"/>
         <c:scaling>
           <c:orientation val="minMax"/>
         </c:scaling>
@@ -8076,12 +8380,12 @@
         <c:majorTickMark val="out"/>
         <c:minorTickMark val="none"/>
         <c:tickLblPos val="nextTo"/>
-        <c:crossAx val="72333568"/>
+        <c:crossAx val="136544640"/>
         <c:crosses val="autoZero"/>
         <c:crossBetween val="midCat"/>
       </c:valAx>
       <c:valAx>
-        <c:axId val="72333568"/>
+        <c:axId val="136544640"/>
         <c:scaling>
           <c:orientation val="minMax"/>
         </c:scaling>
@@ -8110,7 +8414,7 @@
         <c:majorTickMark val="out"/>
         <c:minorTickMark val="none"/>
         <c:tickLblPos val="nextTo"/>
-        <c:crossAx val="72331648"/>
+        <c:crossAx val="136538368"/>
         <c:crosses val="autoZero"/>
         <c:crossBetween val="midCat"/>
       </c:valAx>
@@ -8130,71 +8434,7 @@
 </file>
 
 <file path=word/glossary/document.xml><?xml version="1.0" encoding="utf-8"?>
-<w:glossaryDocument xmlns:wpc="http://schemas.microsoft.com/office/word/2010/wordprocessingCanvas" xmlns:mc="http://schemas.openxmlformats.org/markup-compatibility/2006" xmlns:o="urn:schemas-microsoft-com:office:office" xmlns:r="http://schemas.openxmlformats.org/officeDocument/2006/relationships" xmlns:m="http://schemas.openxmlformats.org/officeDocument/2006/math" xmlns:v="urn:schemas-microsoft-com:vml" xmlns:wp14="http://schemas.microsoft.com/office/word/2010/wordprocessingDrawing" xmlns:wp="http://schemas.openxmlformats.org/drawingml/2006/wordprocessingDrawing" xmlns:w10="urn:schemas-microsoft-com:office:word" xmlns:w="http://schemas.openxmlformats.org/wordprocessingml/2006/main" xmlns:w14="http://schemas.microsoft.com/office/word/2010/wordml" xmlns:wpg="http://schemas.microsoft.com/office/word/2010/wordprocessingGroup" xmlns:wpi="http://schemas.microsoft.com/office/word/2010/wordprocessingInk" xmlns:wne="http://schemas.microsoft.com/office/word/2006/wordml" xmlns:wps="http://schemas.microsoft.com/office/word/2010/wordprocessingShape" mc:Ignorable="w14 wp14">
-  <w:docParts>
-    <w:docPart>
-      <w:docPartPr>
-        <w:name w:val="8EDC59854E4C450EA152196F239D32B7"/>
-        <w:category>
-          <w:name w:val="General"/>
-          <w:gallery w:val="placeholder"/>
-        </w:category>
-        <w:types>
-          <w:type w:val="bbPlcHdr"/>
-        </w:types>
-        <w:behaviors>
-          <w:behavior w:val="content"/>
-        </w:behaviors>
-        <w:guid w:val="{37FAB6E9-06DB-450B-A776-AA5FBA767C1A}"/>
-      </w:docPartPr>
-      <w:docPartBody>
-        <w:p>
-          <w:pPr>
-            <w:pStyle w:val="8EDC59854E4C450EA152196F239D32B7"/>
-          </w:pPr>
-          <w:r>
-            <w:rPr>
-              <w:rFonts w:asciiTheme="majorHAnsi" w:eastAsiaTheme="majorEastAsia" w:hAnsiTheme="majorHAnsi" w:cstheme="majorBidi"/>
-              <w:caps/>
-            </w:rPr>
-            <w:t>[Type the company name]</w:t>
-          </w:r>
-        </w:p>
-      </w:docPartBody>
-    </w:docPart>
-    <w:docPart>
-      <w:docPartPr>
-        <w:name w:val="32F3D3A49E5C48329C8787771E5C3165"/>
-        <w:category>
-          <w:name w:val="General"/>
-          <w:gallery w:val="placeholder"/>
-        </w:category>
-        <w:types>
-          <w:type w:val="bbPlcHdr"/>
-        </w:types>
-        <w:behaviors>
-          <w:behavior w:val="content"/>
-        </w:behaviors>
-        <w:guid w:val="{24076F82-CDAF-4845-AD5D-83B1915E8173}"/>
-      </w:docPartPr>
-      <w:docPartBody>
-        <w:p>
-          <w:pPr>
-            <w:pStyle w:val="32F3D3A49E5C48329C8787771E5C3165"/>
-          </w:pPr>
-          <w:r>
-            <w:rPr>
-              <w:rFonts w:asciiTheme="majorHAnsi" w:eastAsiaTheme="majorEastAsia" w:hAnsiTheme="majorHAnsi" w:cstheme="majorBidi"/>
-              <w:sz w:val="80"/>
-              <w:szCs w:val="80"/>
-            </w:rPr>
-            <w:t>[Type the document title]</w:t>
-          </w:r>
-        </w:p>
-      </w:docPartBody>
-    </w:docPart>
-  </w:docParts>
-</w:glossaryDocument>
+<w:glossaryDocument xmlns:wpc="http://schemas.microsoft.com/office/word/2010/wordprocessingCanvas" xmlns:mc="http://schemas.openxmlformats.org/markup-compatibility/2006" xmlns:o="urn:schemas-microsoft-com:office:office" xmlns:r="http://schemas.openxmlformats.org/officeDocument/2006/relationships" xmlns:m="http://schemas.openxmlformats.org/officeDocument/2006/math" xmlns:v="urn:schemas-microsoft-com:vml" xmlns:wp14="http://schemas.microsoft.com/office/word/2010/wordprocessingDrawing" xmlns:wp="http://schemas.openxmlformats.org/drawingml/2006/wordprocessingDrawing" xmlns:w10="urn:schemas-microsoft-com:office:word" xmlns:w="http://schemas.openxmlformats.org/wordprocessingml/2006/main" xmlns:w14="http://schemas.microsoft.com/office/word/2010/wordml" xmlns:wpg="http://schemas.microsoft.com/office/word/2010/wordprocessingGroup" xmlns:wpi="http://schemas.microsoft.com/office/word/2010/wordprocessingInk" xmlns:wne="http://schemas.microsoft.com/office/word/2006/wordml" xmlns:wps="http://schemas.microsoft.com/office/word/2010/wordprocessingShape" mc:Ignorable="w14 wp14"/>
 </file>
 
 <file path=word/glossary/fontTable.xml><?xml version="1.0" encoding="utf-8"?>
@@ -8260,7 +8500,9 @@
     <w:rsidRoot w:val="00EE7190"/>
     <w:rsid w:val="00427B4C"/>
     <w:rsid w:val="00727102"/>
+    <w:rsid w:val="00C1094C"/>
     <w:rsid w:val="00C307BC"/>
+    <w:rsid w:val="00C9627E"/>
     <w:rsid w:val="00D71403"/>
     <w:rsid w:val="00E770E7"/>
     <w:rsid w:val="00EE7190"/>
@@ -9118,7 +9360,7 @@
 </file>
 
 <file path=customXml/itemProps2.xml><?xml version="1.0" encoding="utf-8"?>
-<ds:datastoreItem xmlns:ds="http://schemas.openxmlformats.org/officeDocument/2006/customXml" ds:itemID="{BCD7F46F-27A2-4D07-9493-A746B2B53850}">
+<ds:datastoreItem xmlns:ds="http://schemas.openxmlformats.org/officeDocument/2006/customXml" ds:itemID="{47F721AA-437D-4050-8BD2-E5AB87DB29C6}">
   <ds:schemaRefs>
     <ds:schemaRef ds:uri="http://schemas.openxmlformats.org/officeDocument/2006/bibliography"/>
   </ds:schemaRefs>

</xml_diff>

<commit_message>
Changes in relevant report and presentations
</commit_message>
<xml_diff>
--- a/report.docx
+++ b/report.docx
@@ -96,7 +96,6 @@
                 <w:dataBinding w:prefixMappings="xmlns:ns0='http://schemas.openxmlformats.org/package/2006/metadata/core-properties' xmlns:ns1='http://purl.org/dc/elements/1.1/'" w:xpath="/ns0:coreProperties[1]/ns1:title[1]" w:storeItemID="{6C3C8BC8-F283-45AE-878A-BAB7291924A1}"/>
                 <w:text/>
               </w:sdtPr>
-              <w:sdtEndPr/>
               <w:sdtContent>
                 <w:tc>
                   <w:tcPr>
@@ -146,7 +145,6 @@
                 <w:dataBinding w:prefixMappings="xmlns:ns0='http://schemas.openxmlformats.org/package/2006/metadata/core-properties' xmlns:ns1='http://purl.org/dc/elements/1.1/'" w:xpath="/ns0:coreProperties[1]/ns1:subject[1]" w:storeItemID="{6C3C8BC8-F283-45AE-878A-BAB7291924A1}"/>
                 <w:text/>
               </w:sdtPr>
-              <w:sdtEndPr/>
               <w:sdtContent>
                 <w:tc>
                   <w:tcPr>
@@ -172,7 +170,7 @@
                         <w:sz w:val="36"/>
                         <w:szCs w:val="44"/>
                       </w:rPr>
-                      <w:t xml:space="preserve">Bifurcation analysis of nonlinear reaction-diffusion equations | </w:t>
+                      <w:t>Bifurcation analysis of nonlinear reaction-diffusion equations |</w:t>
                     </w:r>
                   </w:p>
                 </w:tc>
@@ -252,7 +250,6 @@
                   <w:calendar w:val="gregorian"/>
                 </w:date>
               </w:sdtPr>
-              <w:sdtEndPr/>
               <w:sdtContent>
                 <w:tc>
                   <w:tcPr>
@@ -459,7 +456,6 @@
                     <w:dataBinding w:prefixMappings="xmlns:ns0='http://schemas.microsoft.com/office/2006/coverPageProps'" w:xpath="/ns0:CoverPageProperties[1]/ns0:Abstract[1]" w:storeItemID="{55AF091B-3C7A-41E3-B477-F2FDAA23CFDA}"/>
                     <w:text/>
                   </w:sdtPr>
-                  <w:sdtEndPr/>
                   <w:sdtContent>
                     <w:r>
                       <w:t>The theoretical expressions are limited to the neighborhood of the marginal stability point.  Computer simulations  allow not  only the  verification  of their predictions but  also  the  investigation of  the  behavior  of  the  system  for  larger  deviations  from  the instability point.</w:t>
@@ -7110,18 +7106,7 @@
           <w:sz w:val="20"/>
           <w:szCs w:val="20"/>
         </w:rPr>
-        <w:t>'Analytical steady state dissipative structure fo</w:t>
-      </w:r>
-      <w:bookmarkStart w:id="0" w:name="_GoBack"/>
-      <w:bookmarkEnd w:id="0"/>
-      <w:r>
-        <w:rPr>
-          <w:rFonts w:ascii="Courier New" w:hAnsi="Courier New" w:cs="Courier New"/>
-          <w:color w:val="A020F0"/>
-          <w:sz w:val="20"/>
-          <w:szCs w:val="20"/>
-        </w:rPr>
-        <w:t>r X vs r'</w:t>
+        <w:t>'Analytical steady state dissipative structure for X vs r'</w:t>
       </w:r>
       <w:r>
         <w:rPr>
@@ -7914,6 +7899,7 @@
         </w:rPr>
         <w:t xml:space="preserve">   </w:t>
       </w:r>
+      <w:bookmarkStart w:id="0" w:name="_GoBack"/>
       <w:r>
         <w:rPr>
           <w:rFonts w:cs="Courier New"/>
@@ -7962,6 +7948,7 @@
           </wp:inline>
         </w:drawing>
       </w:r>
+      <w:bookmarkEnd w:id="0"/>
     </w:p>
     <w:p>
       <w:pPr>
@@ -8018,7 +8005,6 @@
           <w:docPartUnique/>
         </w:docPartObj>
       </w:sdtPr>
-      <w:sdtEndPr/>
       <w:sdtContent>
         <w:p>
           <w:pPr>
@@ -8030,7 +8016,6 @@
             <w:id w:val="111145805"/>
             <w:bibliography/>
           </w:sdtPr>
-          <w:sdtEndPr/>
           <w:sdtContent>
             <w:p>
               <w:pPr>
@@ -8226,7 +8211,7 @@
           <w:rPr>
             <w:noProof/>
           </w:rPr>
-          <w:t>10</w:t>
+          <w:t>11</w:t>
         </w:r>
         <w:r>
           <w:rPr>
@@ -8285,22 +8270,13 @@
       </w:sdtPr>
       <w:sdtContent>
         <w:r>
-          <w:t>Bifurcation analysis of nonlinear reaction-diffusion equations</w:t>
-        </w:r>
-        <w:r>
-          <w:t xml:space="preserve"> | </w:t>
+          <w:t>Bifurcation analysis of nonlinear reaction-diffusion equations |</w:t>
         </w:r>
       </w:sdtContent>
     </w:sdt>
     <w:r>
       <w:tab/>
-      <w:t xml:space="preserve">Akash </w:t>
-    </w:r>
-    <w:r>
-      <w:t xml:space="preserve">Deep Singhal ∙ </w:t>
-    </w:r>
-    <w:r>
-      <w:t>Amit Kumar Agarwal</w:t>
+      <w:t>Akash Deep Singhal ∙ Amit Kumar Agarwal</w:t>
     </w:r>
   </w:p>
 </w:hdr>
@@ -9133,6 +9109,7 @@
   <w:style w:type="character" w:default="1" w:styleId="DefaultParagraphFont">
     <w:name w:val="Default Paragraph Font"/>
     <w:uiPriority w:val="1"/>
+    <w:semiHidden/>
     <w:unhideWhenUsed/>
   </w:style>
   <w:style w:type="table" w:default="1" w:styleId="TableNormal">
@@ -9514,6 +9491,7 @@
   <w:style w:type="character" w:default="1" w:styleId="DefaultParagraphFont">
     <w:name w:val="Default Paragraph Font"/>
     <w:uiPriority w:val="1"/>
+    <w:semiHidden/>
     <w:unhideWhenUsed/>
   </w:style>
   <w:style w:type="table" w:default="1" w:styleId="TableNormal">
@@ -10160,11 +10138,11 @@
           <c:showPercent val="0"/>
           <c:showBubbleSize val="0"/>
         </c:dLbls>
-        <c:axId val="141539584"/>
-        <c:axId val="171071744"/>
+        <c:axId val="93471104"/>
+        <c:axId val="93473024"/>
       </c:scatterChart>
       <c:valAx>
-        <c:axId val="141539584"/>
+        <c:axId val="93471104"/>
         <c:scaling>
           <c:orientation val="minMax"/>
         </c:scaling>
@@ -10192,12 +10170,12 @@
         <c:majorTickMark val="out"/>
         <c:minorTickMark val="none"/>
         <c:tickLblPos val="nextTo"/>
-        <c:crossAx val="171071744"/>
+        <c:crossAx val="93473024"/>
         <c:crosses val="autoZero"/>
         <c:crossBetween val="midCat"/>
       </c:valAx>
       <c:valAx>
-        <c:axId val="171071744"/>
+        <c:axId val="93473024"/>
         <c:scaling>
           <c:orientation val="minMax"/>
         </c:scaling>
@@ -10226,7 +10204,7 @@
         <c:majorTickMark val="out"/>
         <c:minorTickMark val="none"/>
         <c:tickLblPos val="nextTo"/>
-        <c:crossAx val="141539584"/>
+        <c:crossAx val="93471104"/>
         <c:crosses val="autoZero"/>
         <c:crossBetween val="midCat"/>
       </c:valAx>
@@ -10697,11 +10675,11 @@
           <c:showPercent val="0"/>
           <c:showBubbleSize val="0"/>
         </c:dLbls>
-        <c:axId val="183293056"/>
-        <c:axId val="183295360"/>
+        <c:axId val="93490176"/>
+        <c:axId val="93492352"/>
       </c:scatterChart>
       <c:valAx>
-        <c:axId val="183293056"/>
+        <c:axId val="93490176"/>
         <c:scaling>
           <c:orientation val="minMax"/>
         </c:scaling>
@@ -10729,12 +10707,12 @@
         <c:majorTickMark val="out"/>
         <c:minorTickMark val="none"/>
         <c:tickLblPos val="nextTo"/>
-        <c:crossAx val="183295360"/>
+        <c:crossAx val="93492352"/>
         <c:crosses val="autoZero"/>
         <c:crossBetween val="midCat"/>
       </c:valAx>
       <c:valAx>
-        <c:axId val="183295360"/>
+        <c:axId val="93492352"/>
         <c:scaling>
           <c:orientation val="minMax"/>
         </c:scaling>
@@ -10763,7 +10741,7 @@
         <c:majorTickMark val="out"/>
         <c:minorTickMark val="none"/>
         <c:tickLblPos val="nextTo"/>
-        <c:crossAx val="183293056"/>
+        <c:crossAx val="93490176"/>
         <c:crosses val="autoZero"/>
         <c:crossBetween val="midCat"/>
       </c:valAx>
@@ -10780,489 +10758,6 @@
     <c:autoUpdate val="0"/>
   </c:externalData>
 </c:chartSpace>
-</file>
-
-<file path=word/glossary/document.xml><?xml version="1.0" encoding="utf-8"?>
-<w:glossaryDocument xmlns:wpc="http://schemas.microsoft.com/office/word/2010/wordprocessingCanvas" xmlns:mc="http://schemas.openxmlformats.org/markup-compatibility/2006" xmlns:o="urn:schemas-microsoft-com:office:office" xmlns:r="http://schemas.openxmlformats.org/officeDocument/2006/relationships" xmlns:m="http://schemas.openxmlformats.org/officeDocument/2006/math" xmlns:v="urn:schemas-microsoft-com:vml" xmlns:wp14="http://schemas.microsoft.com/office/word/2010/wordprocessingDrawing" xmlns:wp="http://schemas.openxmlformats.org/drawingml/2006/wordprocessingDrawing" xmlns:w10="urn:schemas-microsoft-com:office:word" xmlns:w="http://schemas.openxmlformats.org/wordprocessingml/2006/main" xmlns:w14="http://schemas.microsoft.com/office/word/2010/wordml" xmlns:wpg="http://schemas.microsoft.com/office/word/2010/wordprocessingGroup" xmlns:wpi="http://schemas.microsoft.com/office/word/2010/wordprocessingInk" xmlns:wne="http://schemas.microsoft.com/office/word/2006/wordml" xmlns:wps="http://schemas.microsoft.com/office/word/2010/wordprocessingShape" mc:Ignorable="w14 wp14"/>
-</file>
-
-<file path=word/glossary/fontTable.xml><?xml version="1.0" encoding="utf-8"?>
-<w:fonts xmlns:mc="http://schemas.openxmlformats.org/markup-compatibility/2006" xmlns:r="http://schemas.openxmlformats.org/officeDocument/2006/relationships" xmlns:w="http://schemas.openxmlformats.org/wordprocessingml/2006/main" xmlns:w14="http://schemas.microsoft.com/office/word/2010/wordml" mc:Ignorable="w14">
-  <w:font w:name="Times New Roman">
-    <w:panose1 w:val="02020603050405020304"/>
-    <w:charset w:val="00"/>
-    <w:family w:val="roman"/>
-    <w:pitch w:val="variable"/>
-    <w:sig w:usb0="E0002EFF" w:usb1="C0007843" w:usb2="00000009" w:usb3="00000000" w:csb0="000001FF" w:csb1="00000000"/>
-  </w:font>
-  <w:font w:name="Calibri">
-    <w:panose1 w:val="020F0502020204030204"/>
-    <w:charset w:val="00"/>
-    <w:family w:val="swiss"/>
-    <w:pitch w:val="variable"/>
-    <w:sig w:usb0="E00002FF" w:usb1="4000ACFF" w:usb2="00000001" w:usb3="00000000" w:csb0="0000019F" w:csb1="00000000"/>
-  </w:font>
-  <w:font w:name="Calibri Light">
-    <w:panose1 w:val="020F0302020204030204"/>
-    <w:charset w:val="00"/>
-    <w:family w:val="swiss"/>
-    <w:pitch w:val="variable"/>
-    <w:sig w:usb0="A00002EF" w:usb1="4000207B" w:usb2="00000000" w:usb3="00000000" w:csb0="0000019F" w:csb1="00000000"/>
-  </w:font>
-  <w:font w:name="Tahoma">
-    <w:panose1 w:val="020B0604030504040204"/>
-    <w:charset w:val="00"/>
-    <w:family w:val="swiss"/>
-    <w:pitch w:val="variable"/>
-    <w:sig w:usb0="E1002EFF" w:usb1="C000605B" w:usb2="00000029" w:usb3="00000000" w:csb0="000101FF" w:csb1="00000000"/>
-  </w:font>
-  <w:font w:name="Courier New">
-    <w:panose1 w:val="02070309020205020404"/>
-    <w:charset w:val="00"/>
-    <w:family w:val="modern"/>
-    <w:pitch w:val="fixed"/>
-    <w:sig w:usb0="E0002AFF" w:usb1="C0007843" w:usb2="00000009" w:usb3="00000000" w:csb0="000001FF" w:csb1="00000000"/>
-  </w:font>
-  <w:font w:name="Cambria">
-    <w:panose1 w:val="02040503050406030204"/>
-    <w:charset w:val="00"/>
-    <w:family w:val="roman"/>
-    <w:pitch w:val="variable"/>
-    <w:sig w:usb0="E00002FF" w:usb1="400004FF" w:usb2="00000000" w:usb3="00000000" w:csb0="0000019F" w:csb1="00000000"/>
-  </w:font>
-</w:fonts>
-</file>
-
-<file path=word/glossary/settings.xml><?xml version="1.0" encoding="utf-8"?>
-<w:settings xmlns:mc="http://schemas.openxmlformats.org/markup-compatibility/2006" xmlns:o="urn:schemas-microsoft-com:office:office" xmlns:r="http://schemas.openxmlformats.org/officeDocument/2006/relationships" xmlns:m="http://schemas.openxmlformats.org/officeDocument/2006/math" xmlns:v="urn:schemas-microsoft-com:vml" xmlns:w10="urn:schemas-microsoft-com:office:word" xmlns:w="http://schemas.openxmlformats.org/wordprocessingml/2006/main" xmlns:w14="http://schemas.microsoft.com/office/word/2010/wordml" xmlns:sl="http://schemas.openxmlformats.org/schemaLibrary/2006/main" mc:Ignorable="w14">
-  <w:view w:val="normal"/>
-  <w:defaultTabStop w:val="720"/>
-  <w:characterSpacingControl w:val="doNotCompress"/>
-  <w:compat>
-    <w:useFELayout/>
-    <w:compatSetting w:name="compatibilityMode" w:uri="http://schemas.microsoft.com/office/word" w:val="14"/>
-    <w:compatSetting w:name="overrideTableStyleFontSizeAndJustification" w:uri="http://schemas.microsoft.com/office/word" w:val="1"/>
-    <w:compatSetting w:name="enableOpenTypeFeatures" w:uri="http://schemas.microsoft.com/office/word" w:val="1"/>
-    <w:compatSetting w:name="doNotFlipMirrorIndents" w:uri="http://schemas.microsoft.com/office/word" w:val="1"/>
-  </w:compat>
-  <w:rsids>
-    <w:rsidRoot w:val="006E69B7"/>
-    <w:rsid w:val="006E69B7"/>
-    <w:rsid w:val="009079DF"/>
-  </w:rsids>
-  <m:mathPr>
-    <m:mathFont m:val="Cambria Math"/>
-    <m:brkBin m:val="before"/>
-    <m:brkBinSub m:val="--"/>
-    <m:smallFrac m:val="0"/>
-    <m:dispDef/>
-    <m:lMargin m:val="0"/>
-    <m:rMargin m:val="0"/>
-    <m:defJc m:val="centerGroup"/>
-    <m:wrapIndent m:val="1440"/>
-    <m:intLim m:val="subSup"/>
-    <m:naryLim m:val="undOvr"/>
-  </m:mathPr>
-  <w:themeFontLang w:val="en-US"/>
-  <w:clrSchemeMapping w:bg1="light1" w:t1="dark1" w:bg2="light2" w:t2="dark2" w:accent1="accent1" w:accent2="accent2" w:accent3="accent3" w:accent4="accent4" w:accent5="accent5" w:accent6="accent6" w:hyperlink="hyperlink" w:followedHyperlink="followedHyperlink"/>
-  <w:decimalSymbol w:val="."/>
-  <w:listSeparator w:val=","/>
-</w:settings>
-</file>
-
-<file path=word/glossary/styles.xml><?xml version="1.0" encoding="utf-8"?>
-<w:styles xmlns:mc="http://schemas.openxmlformats.org/markup-compatibility/2006" xmlns:r="http://schemas.openxmlformats.org/officeDocument/2006/relationships" xmlns:w="http://schemas.openxmlformats.org/wordprocessingml/2006/main" xmlns:w14="http://schemas.microsoft.com/office/word/2010/wordml" mc:Ignorable="w14">
-  <w:docDefaults>
-    <w:rPrDefault>
-      <w:rPr>
-        <w:rFonts w:asciiTheme="minorHAnsi" w:eastAsiaTheme="minorEastAsia" w:hAnsiTheme="minorHAnsi" w:cstheme="minorBidi"/>
-        <w:sz w:val="22"/>
-        <w:szCs w:val="22"/>
-        <w:lang w:val="en-US" w:eastAsia="en-US" w:bidi="ar-SA"/>
-      </w:rPr>
-    </w:rPrDefault>
-    <w:pPrDefault>
-      <w:pPr>
-        <w:spacing w:after="200" w:line="276" w:lineRule="auto"/>
-      </w:pPr>
-    </w:pPrDefault>
-  </w:docDefaults>
-  <w:latentStyles w:defLockedState="0" w:defUIPriority="99" w:defSemiHidden="1" w:defUnhideWhenUsed="1" w:defQFormat="0" w:count="267">
-    <w:lsdException w:name="Normal" w:semiHidden="0" w:uiPriority="0" w:unhideWhenUsed="0" w:qFormat="1"/>
-    <w:lsdException w:name="heading 1" w:semiHidden="0" w:uiPriority="9" w:unhideWhenUsed="0" w:qFormat="1"/>
-    <w:lsdException w:name="heading 2" w:uiPriority="9" w:qFormat="1"/>
-    <w:lsdException w:name="heading 3" w:uiPriority="9" w:qFormat="1"/>
-    <w:lsdException w:name="heading 4" w:uiPriority="9" w:qFormat="1"/>
-    <w:lsdException w:name="heading 5" w:uiPriority="9" w:qFormat="1"/>
-    <w:lsdException w:name="heading 6" w:uiPriority="9" w:qFormat="1"/>
-    <w:lsdException w:name="heading 7" w:uiPriority="9" w:qFormat="1"/>
-    <w:lsdException w:name="heading 8" w:uiPriority="9" w:qFormat="1"/>
-    <w:lsdException w:name="heading 9" w:uiPriority="9" w:qFormat="1"/>
-    <w:lsdException w:name="toc 1" w:uiPriority="39"/>
-    <w:lsdException w:name="toc 2" w:uiPriority="39"/>
-    <w:lsdException w:name="toc 3" w:uiPriority="39"/>
-    <w:lsdException w:name="toc 4" w:uiPriority="39"/>
-    <w:lsdException w:name="toc 5" w:uiPriority="39"/>
-    <w:lsdException w:name="toc 6" w:uiPriority="39"/>
-    <w:lsdException w:name="toc 7" w:uiPriority="39"/>
-    <w:lsdException w:name="toc 8" w:uiPriority="39"/>
-    <w:lsdException w:name="toc 9" w:uiPriority="39"/>
-    <w:lsdException w:name="caption" w:uiPriority="35" w:qFormat="1"/>
-    <w:lsdException w:name="Title" w:semiHidden="0" w:uiPriority="10" w:unhideWhenUsed="0" w:qFormat="1"/>
-    <w:lsdException w:name="Default Paragraph Font" w:uiPriority="1"/>
-    <w:lsdException w:name="Subtitle" w:semiHidden="0" w:uiPriority="11" w:unhideWhenUsed="0" w:qFormat="1"/>
-    <w:lsdException w:name="Strong" w:semiHidden="0" w:uiPriority="22" w:unhideWhenUsed="0" w:qFormat="1"/>
-    <w:lsdException w:name="Emphasis" w:semiHidden="0" w:uiPriority="20" w:unhideWhenUsed="0" w:qFormat="1"/>
-    <w:lsdException w:name="Table Grid" w:semiHidden="0" w:uiPriority="59" w:unhideWhenUsed="0"/>
-    <w:lsdException w:name="Placeholder Text" w:unhideWhenUsed="0"/>
-    <w:lsdException w:name="No Spacing" w:semiHidden="0" w:uiPriority="1" w:unhideWhenUsed="0" w:qFormat="1"/>
-    <w:lsdException w:name="Light Shading" w:semiHidden="0" w:uiPriority="60" w:unhideWhenUsed="0"/>
-    <w:lsdException w:name="Light List" w:semiHidden="0" w:uiPriority="61" w:unhideWhenUsed="0"/>
-    <w:lsdException w:name="Light Grid" w:semiHidden="0" w:uiPriority="62" w:unhideWhenUsed="0"/>
-    <w:lsdException w:name="Medium Shading 1" w:semiHidden="0" w:uiPriority="63" w:unhideWhenUsed="0"/>
-    <w:lsdException w:name="Medium Shading 2" w:semiHidden="0" w:uiPriority="64" w:unhideWhenUsed="0"/>
-    <w:lsdException w:name="Medium List 1" w:semiHidden="0" w:uiPriority="65" w:unhideWhenUsed="0"/>
-    <w:lsdException w:name="Medium List 2" w:semiHidden="0" w:uiPriority="66" w:unhideWhenUsed="0"/>
-    <w:lsdException w:name="Medium Grid 1" w:semiHidden="0" w:uiPriority="67" w:unhideWhenUsed="0"/>
-    <w:lsdException w:name="Medium Grid 2" w:semiHidden="0" w:uiPriority="68" w:unhideWhenUsed="0"/>
-    <w:lsdException w:name="Medium Grid 3" w:semiHidden="0" w:uiPriority="69" w:unhideWhenUsed="0"/>
-    <w:lsdException w:name="Dark List" w:semiHidden="0" w:uiPriority="70" w:unhideWhenUsed="0"/>
-    <w:lsdException w:name="Colorful Shading" w:semiHidden="0" w:uiPriority="71" w:unhideWhenUsed="0"/>
-    <w:lsdException w:name="Colorful List" w:semiHidden="0" w:uiPriority="72" w:unhideWhenUsed="0"/>
-    <w:lsdException w:name="Colorful Grid" w:semiHidden="0" w:uiPriority="73" w:unhideWhenUsed="0"/>
-    <w:lsdException w:name="Light Shading Accent 1" w:semiHidden="0" w:uiPriority="60" w:unhideWhenUsed="0"/>
-    <w:lsdException w:name="Light List Accent 1" w:semiHidden="0" w:uiPriority="61" w:unhideWhenUsed="0"/>
-    <w:lsdException w:name="Light Grid Accent 1" w:semiHidden="0" w:uiPriority="62" w:unhideWhenUsed="0"/>
-    <w:lsdException w:name="Medium Shading 1 Accent 1" w:semiHidden="0" w:uiPriority="63" w:unhideWhenUsed="0"/>
-    <w:lsdException w:name="Medium Shading 2 Accent 1" w:semiHidden="0" w:uiPriority="64" w:unhideWhenUsed="0"/>
-    <w:lsdException w:name="Medium List 1 Accent 1" w:semiHidden="0" w:uiPriority="65" w:unhideWhenUsed="0"/>
-    <w:lsdException w:name="Revision" w:unhideWhenUsed="0"/>
-    <w:lsdException w:name="List Paragraph" w:semiHidden="0" w:uiPriority="34" w:unhideWhenUsed="0" w:qFormat="1"/>
-    <w:lsdException w:name="Quote" w:semiHidden="0" w:uiPriority="29" w:unhideWhenUsed="0" w:qFormat="1"/>
-    <w:lsdException w:name="Intense Quote" w:semiHidden="0" w:uiPriority="30" w:unhideWhenUsed="0" w:qFormat="1"/>
-    <w:lsdException w:name="Medium List 2 Accent 1" w:semiHidden="0" w:uiPriority="66" w:unhideWhenUsed="0"/>
-    <w:lsdException w:name="Medium Grid 1 Accent 1" w:semiHidden="0" w:uiPriority="67" w:unhideWhenUsed="0"/>
-    <w:lsdException w:name="Medium Grid 2 Accent 1" w:semiHidden="0" w:uiPriority="68" w:unhideWhenUsed="0"/>
-    <w:lsdException w:name="Medium Grid 3 Accent 1" w:semiHidden="0" w:uiPriority="69" w:unhideWhenUsed="0"/>
-    <w:lsdException w:name="Dark List Accent 1" w:semiHidden="0" w:uiPriority="70" w:unhideWhenUsed="0"/>
-    <w:lsdException w:name="Colorful Shading Accent 1" w:semiHidden="0" w:uiPriority="71" w:unhideWhenUsed="0"/>
-    <w:lsdException w:name="Colorful List Accent 1" w:semiHidden="0" w:uiPriority="72" w:unhideWhenUsed="0"/>
-    <w:lsdException w:name="Colorful Grid Accent 1" w:semiHidden="0" w:uiPriority="73" w:unhideWhenUsed="0"/>
-    <w:lsdException w:name="Light Shading Accent 2" w:semiHidden="0" w:uiPriority="60" w:unhideWhenUsed="0"/>
-    <w:lsdException w:name="Light List Accent 2" w:semiHidden="0" w:uiPriority="61" w:unhideWhenUsed="0"/>
-    <w:lsdException w:name="Light Grid Accent 2" w:semiHidden="0" w:uiPriority="62" w:unhideWhenUsed="0"/>
-    <w:lsdException w:name="Medium Shading 1 Accent 2" w:semiHidden="0" w:uiPriority="63" w:unhideWhenUsed="0"/>
-    <w:lsdException w:name="Medium Shading 2 Accent 2" w:semiHidden="0" w:uiPriority="64" w:unhideWhenUsed="0"/>
-    <w:lsdException w:name="Medium List 1 Accent 2" w:semiHidden="0" w:uiPriority="65" w:unhideWhenUsed="0"/>
-    <w:lsdException w:name="Medium List 2 Accent 2" w:semiHidden="0" w:uiPriority="66" w:unhideWhenUsed="0"/>
-    <w:lsdException w:name="Medium Grid 1 Accent 2" w:semiHidden="0" w:uiPriority="67" w:unhideWhenUsed="0"/>
-    <w:lsdException w:name="Medium Grid 2 Accent 2" w:semiHidden="0" w:uiPriority="68" w:unhideWhenUsed="0"/>
-    <w:lsdException w:name="Medium Grid 3 Accent 2" w:semiHidden="0" w:uiPriority="69" w:unhideWhenUsed="0"/>
-    <w:lsdException w:name="Dark List Accent 2" w:semiHidden="0" w:uiPriority="70" w:unhideWhenUsed="0"/>
-    <w:lsdException w:name="Colorful Shading Accent 2" w:semiHidden="0" w:uiPriority="71" w:unhideWhenUsed="0"/>
-    <w:lsdException w:name="Colorful List Accent 2" w:semiHidden="0" w:uiPriority="72" w:unhideWhenUsed="0"/>
-    <w:lsdException w:name="Colorful Grid Accent 2" w:semiHidden="0" w:uiPriority="73" w:unhideWhenUsed="0"/>
-    <w:lsdException w:name="Light Shading Accent 3" w:semiHidden="0" w:uiPriority="60" w:unhideWhenUsed="0"/>
-    <w:lsdException w:name="Light List Accent 3" w:semiHidden="0" w:uiPriority="61" w:unhideWhenUsed="0"/>
-    <w:lsdException w:name="Light Grid Accent 3" w:semiHidden="0" w:uiPriority="62" w:unhideWhenUsed="0"/>
-    <w:lsdException w:name="Medium Shading 1 Accent 3" w:semiHidden="0" w:uiPriority="63" w:unhideWhenUsed="0"/>
-    <w:lsdException w:name="Medium Shading 2 Accent 3" w:semiHidden="0" w:uiPriority="64" w:unhideWhenUsed="0"/>
-    <w:lsdException w:name="Medium List 1 Accent 3" w:semiHidden="0" w:uiPriority="65" w:unhideWhenUsed="0"/>
-    <w:lsdException w:name="Medium List 2 Accent 3" w:semiHidden="0" w:uiPriority="66" w:unhideWhenUsed="0"/>
-    <w:lsdException w:name="Medium Grid 1 Accent 3" w:semiHidden="0" w:uiPriority="67" w:unhideWhenUsed="0"/>
-    <w:lsdException w:name="Medium Grid 2 Accent 3" w:semiHidden="0" w:uiPriority="68" w:unhideWhenUsed="0"/>
-    <w:lsdException w:name="Medium Grid 3 Accent 3" w:semiHidden="0" w:uiPriority="69" w:unhideWhenUsed="0"/>
-    <w:lsdException w:name="Dark List Accent 3" w:semiHidden="0" w:uiPriority="70" w:unhideWhenUsed="0"/>
-    <w:lsdException w:name="Colorful Shading Accent 3" w:semiHidden="0" w:uiPriority="71" w:unhideWhenUsed="0"/>
-    <w:lsdException w:name="Colorful List Accent 3" w:semiHidden="0" w:uiPriority="72" w:unhideWhenUsed="0"/>
-    <w:lsdException w:name="Colorful Grid Accent 3" w:semiHidden="0" w:uiPriority="73" w:unhideWhenUsed="0"/>
-    <w:lsdException w:name="Light Shading Accent 4" w:semiHidden="0" w:uiPriority="60" w:unhideWhenUsed="0"/>
-    <w:lsdException w:name="Light List Accent 4" w:semiHidden="0" w:uiPriority="61" w:unhideWhenUsed="0"/>
-    <w:lsdException w:name="Light Grid Accent 4" w:semiHidden="0" w:uiPriority="62" w:unhideWhenUsed="0"/>
-    <w:lsdException w:name="Medium Shading 1 Accent 4" w:semiHidden="0" w:uiPriority="63" w:unhideWhenUsed="0"/>
-    <w:lsdException w:name="Medium Shading 2 Accent 4" w:semiHidden="0" w:uiPriority="64" w:unhideWhenUsed="0"/>
-    <w:lsdException w:name="Medium List 1 Accent 4" w:semiHidden="0" w:uiPriority="65" w:unhideWhenUsed="0"/>
-    <w:lsdException w:name="Medium List 2 Accent 4" w:semiHidden="0" w:uiPriority="66" w:unhideWhenUsed="0"/>
-    <w:lsdException w:name="Medium Grid 1 Accent 4" w:semiHidden="0" w:uiPriority="67" w:unhideWhenUsed="0"/>
-    <w:lsdException w:name="Medium Grid 2 Accent 4" w:semiHidden="0" w:uiPriority="68" w:unhideWhenUsed="0"/>
-    <w:lsdException w:name="Medium Grid 3 Accent 4" w:semiHidden="0" w:uiPriority="69" w:unhideWhenUsed="0"/>
-    <w:lsdException w:name="Dark List Accent 4" w:semiHidden="0" w:uiPriority="70" w:unhideWhenUsed="0"/>
-    <w:lsdException w:name="Colorful Shading Accent 4" w:semiHidden="0" w:uiPriority="71" w:unhideWhenUsed="0"/>
-    <w:lsdException w:name="Colorful List Accent 4" w:semiHidden="0" w:uiPriority="72" w:unhideWhenUsed="0"/>
-    <w:lsdException w:name="Colorful Grid Accent 4" w:semiHidden="0" w:uiPriority="73" w:unhideWhenUsed="0"/>
-    <w:lsdException w:name="Light Shading Accent 5" w:semiHidden="0" w:uiPriority="60" w:unhideWhenUsed="0"/>
-    <w:lsdException w:name="Light List Accent 5" w:semiHidden="0" w:uiPriority="61" w:unhideWhenUsed="0"/>
-    <w:lsdException w:name="Light Grid Accent 5" w:semiHidden="0" w:uiPriority="62" w:unhideWhenUsed="0"/>
-    <w:lsdException w:name="Medium Shading 1 Accent 5" w:semiHidden="0" w:uiPriority="63" w:unhideWhenUsed="0"/>
-    <w:lsdException w:name="Medium Shading 2 Accent 5" w:semiHidden="0" w:uiPriority="64" w:unhideWhenUsed="0"/>
-    <w:lsdException w:name="Medium List 1 Accent 5" w:semiHidden="0" w:uiPriority="65" w:unhideWhenUsed="0"/>
-    <w:lsdException w:name="Medium List 2 Accent 5" w:semiHidden="0" w:uiPriority="66" w:unhideWhenUsed="0"/>
-    <w:lsdException w:name="Medium Grid 1 Accent 5" w:semiHidden="0" w:uiPriority="67" w:unhideWhenUsed="0"/>
-    <w:lsdException w:name="Medium Grid 2 Accent 5" w:semiHidden="0" w:uiPriority="68" w:unhideWhenUsed="0"/>
-    <w:lsdException w:name="Medium Grid 3 Accent 5" w:semiHidden="0" w:uiPriority="69" w:unhideWhenUsed="0"/>
-    <w:lsdException w:name="Dark List Accent 5" w:semiHidden="0" w:uiPriority="70" w:unhideWhenUsed="0"/>
-    <w:lsdException w:name="Colorful Shading Accent 5" w:semiHidden="0" w:uiPriority="71" w:unhideWhenUsed="0"/>
-    <w:lsdException w:name="Colorful List Accent 5" w:semiHidden="0" w:uiPriority="72" w:unhideWhenUsed="0"/>
-    <w:lsdException w:name="Colorful Grid Accent 5" w:semiHidden="0" w:uiPriority="73" w:unhideWhenUsed="0"/>
-    <w:lsdException w:name="Light Shading Accent 6" w:semiHidden="0" w:uiPriority="60" w:unhideWhenUsed="0"/>
-    <w:lsdException w:name="Light List Accent 6" w:semiHidden="0" w:uiPriority="61" w:unhideWhenUsed="0"/>
-    <w:lsdException w:name="Light Grid Accent 6" w:semiHidden="0" w:uiPriority="62" w:unhideWhenUsed="0"/>
-    <w:lsdException w:name="Medium Shading 1 Accent 6" w:semiHidden="0" w:uiPriority="63" w:unhideWhenUsed="0"/>
-    <w:lsdException w:name="Medium Shading 2 Accent 6" w:semiHidden="0" w:uiPriority="64" w:unhideWhenUsed="0"/>
-    <w:lsdException w:name="Medium List 1 Accent 6" w:semiHidden="0" w:uiPriority="65" w:unhideWhenUsed="0"/>
-    <w:lsdException w:name="Medium List 2 Accent 6" w:semiHidden="0" w:uiPriority="66" w:unhideWhenUsed="0"/>
-    <w:lsdException w:name="Medium Grid 1 Accent 6" w:semiHidden="0" w:uiPriority="67" w:unhideWhenUsed="0"/>
-    <w:lsdException w:name="Medium Grid 2 Accent 6" w:semiHidden="0" w:uiPriority="68" w:unhideWhenUsed="0"/>
-    <w:lsdException w:name="Medium Grid 3 Accent 6" w:semiHidden="0" w:uiPriority="69" w:unhideWhenUsed="0"/>
-    <w:lsdException w:name="Dark List Accent 6" w:semiHidden="0" w:uiPriority="70" w:unhideWhenUsed="0"/>
-    <w:lsdException w:name="Colorful Shading Accent 6" w:semiHidden="0" w:uiPriority="71" w:unhideWhenUsed="0"/>
-    <w:lsdException w:name="Colorful List Accent 6" w:semiHidden="0" w:uiPriority="72" w:unhideWhenUsed="0"/>
-    <w:lsdException w:name="Colorful Grid Accent 6" w:semiHidden="0" w:uiPriority="73" w:unhideWhenUsed="0"/>
-    <w:lsdException w:name="Subtle Emphasis" w:semiHidden="0" w:uiPriority="19" w:unhideWhenUsed="0" w:qFormat="1"/>
-    <w:lsdException w:name="Intense Emphasis" w:semiHidden="0" w:uiPriority="21" w:unhideWhenUsed="0" w:qFormat="1"/>
-    <w:lsdException w:name="Subtle Reference" w:semiHidden="0" w:uiPriority="31" w:unhideWhenUsed="0" w:qFormat="1"/>
-    <w:lsdException w:name="Intense Reference" w:semiHidden="0" w:uiPriority="32" w:unhideWhenUsed="0" w:qFormat="1"/>
-    <w:lsdException w:name="Book Title" w:semiHidden="0" w:uiPriority="33" w:unhideWhenUsed="0" w:qFormat="1"/>
-    <w:lsdException w:name="Bibliography" w:uiPriority="37"/>
-    <w:lsdException w:name="TOC Heading" w:uiPriority="39" w:qFormat="1"/>
-  </w:latentStyles>
-  <w:style w:type="paragraph" w:default="1" w:styleId="Normal">
-    <w:name w:val="Normal"/>
-    <w:qFormat/>
-  </w:style>
-  <w:style w:type="character" w:default="1" w:styleId="DefaultParagraphFont">
-    <w:name w:val="Default Paragraph Font"/>
-    <w:uiPriority w:val="1"/>
-    <w:semiHidden/>
-    <w:unhideWhenUsed/>
-  </w:style>
-  <w:style w:type="table" w:default="1" w:styleId="TableNormal">
-    <w:name w:val="Normal Table"/>
-    <w:uiPriority w:val="99"/>
-    <w:semiHidden/>
-    <w:unhideWhenUsed/>
-    <w:tblPr>
-      <w:tblInd w:w="0" w:type="dxa"/>
-      <w:tblCellMar>
-        <w:top w:w="0" w:type="dxa"/>
-        <w:left w:w="108" w:type="dxa"/>
-        <w:bottom w:w="0" w:type="dxa"/>
-        <w:right w:w="108" w:type="dxa"/>
-      </w:tblCellMar>
-    </w:tblPr>
-  </w:style>
-  <w:style w:type="numbering" w:default="1" w:styleId="NoList">
-    <w:name w:val="No List"/>
-    <w:uiPriority w:val="99"/>
-    <w:semiHidden/>
-    <w:unhideWhenUsed/>
-  </w:style>
-  <w:style w:type="paragraph" w:customStyle="1" w:styleId="EAB8F9B032F44AD9808A5BF9E9C2DDC2">
-    <w:name w:val="EAB8F9B032F44AD9808A5BF9E9C2DDC2"/>
-    <w:rsid w:val="006E69B7"/>
-  </w:style>
-</w:styles>
-</file>
-
-<file path=word/glossary/stylesWithEffects.xml><?xml version="1.0" encoding="utf-8"?>
-<w:styles xmlns:wpc="http://schemas.microsoft.com/office/word/2010/wordprocessingCanvas" xmlns:mc="http://schemas.openxmlformats.org/markup-compatibility/2006" xmlns:o="urn:schemas-microsoft-com:office:office" xmlns:r="http://schemas.openxmlformats.org/officeDocument/2006/relationships" xmlns:m="http://schemas.openxmlformats.org/officeDocument/2006/math" xmlns:v="urn:schemas-microsoft-com:vml" xmlns:wp14="http://schemas.microsoft.com/office/word/2010/wordprocessingDrawing" xmlns:wp="http://schemas.openxmlformats.org/drawingml/2006/wordprocessingDrawing" xmlns:w10="urn:schemas-microsoft-com:office:word" xmlns:w="http://schemas.openxmlformats.org/wordprocessingml/2006/main" xmlns:w14="http://schemas.microsoft.com/office/word/2010/wordml" xmlns:wpg="http://schemas.microsoft.com/office/word/2010/wordprocessingGroup" xmlns:wpi="http://schemas.microsoft.com/office/word/2010/wordprocessingInk" xmlns:wne="http://schemas.microsoft.com/office/word/2006/wordml" xmlns:wps="http://schemas.microsoft.com/office/word/2010/wordprocessingShape" mc:Ignorable="w14 wp14">
-  <w:docDefaults>
-    <w:rPrDefault>
-      <w:rPr>
-        <w:rFonts w:asciiTheme="minorHAnsi" w:eastAsiaTheme="minorEastAsia" w:hAnsiTheme="minorHAnsi" w:cstheme="minorBidi"/>
-        <w:sz w:val="22"/>
-        <w:szCs w:val="22"/>
-        <w:lang w:val="en-US" w:eastAsia="en-US" w:bidi="ar-SA"/>
-      </w:rPr>
-    </w:rPrDefault>
-    <w:pPrDefault>
-      <w:pPr>
-        <w:spacing w:after="200" w:line="276" w:lineRule="auto"/>
-      </w:pPr>
-    </w:pPrDefault>
-  </w:docDefaults>
-  <w:latentStyles w:defLockedState="0" w:defUIPriority="99" w:defSemiHidden="1" w:defUnhideWhenUsed="1" w:defQFormat="0" w:count="267">
-    <w:lsdException w:name="Normal" w:semiHidden="0" w:uiPriority="0" w:unhideWhenUsed="0" w:qFormat="1"/>
-    <w:lsdException w:name="heading 1" w:semiHidden="0" w:uiPriority="9" w:unhideWhenUsed="0" w:qFormat="1"/>
-    <w:lsdException w:name="heading 2" w:uiPriority="9" w:qFormat="1"/>
-    <w:lsdException w:name="heading 3" w:uiPriority="9" w:qFormat="1"/>
-    <w:lsdException w:name="heading 4" w:uiPriority="9" w:qFormat="1"/>
-    <w:lsdException w:name="heading 5" w:uiPriority="9" w:qFormat="1"/>
-    <w:lsdException w:name="heading 6" w:uiPriority="9" w:qFormat="1"/>
-    <w:lsdException w:name="heading 7" w:uiPriority="9" w:qFormat="1"/>
-    <w:lsdException w:name="heading 8" w:uiPriority="9" w:qFormat="1"/>
-    <w:lsdException w:name="heading 9" w:uiPriority="9" w:qFormat="1"/>
-    <w:lsdException w:name="toc 1" w:uiPriority="39"/>
-    <w:lsdException w:name="toc 2" w:uiPriority="39"/>
-    <w:lsdException w:name="toc 3" w:uiPriority="39"/>
-    <w:lsdException w:name="toc 4" w:uiPriority="39"/>
-    <w:lsdException w:name="toc 5" w:uiPriority="39"/>
-    <w:lsdException w:name="toc 6" w:uiPriority="39"/>
-    <w:lsdException w:name="toc 7" w:uiPriority="39"/>
-    <w:lsdException w:name="toc 8" w:uiPriority="39"/>
-    <w:lsdException w:name="toc 9" w:uiPriority="39"/>
-    <w:lsdException w:name="caption" w:uiPriority="35" w:qFormat="1"/>
-    <w:lsdException w:name="Title" w:semiHidden="0" w:uiPriority="10" w:unhideWhenUsed="0" w:qFormat="1"/>
-    <w:lsdException w:name="Default Paragraph Font" w:uiPriority="1"/>
-    <w:lsdException w:name="Subtitle" w:semiHidden="0" w:uiPriority="11" w:unhideWhenUsed="0" w:qFormat="1"/>
-    <w:lsdException w:name="Strong" w:semiHidden="0" w:uiPriority="22" w:unhideWhenUsed="0" w:qFormat="1"/>
-    <w:lsdException w:name="Emphasis" w:semiHidden="0" w:uiPriority="20" w:unhideWhenUsed="0" w:qFormat="1"/>
-    <w:lsdException w:name="Table Grid" w:semiHidden="0" w:uiPriority="59" w:unhideWhenUsed="0"/>
-    <w:lsdException w:name="Placeholder Text" w:unhideWhenUsed="0"/>
-    <w:lsdException w:name="No Spacing" w:semiHidden="0" w:uiPriority="1" w:unhideWhenUsed="0" w:qFormat="1"/>
-    <w:lsdException w:name="Light Shading" w:semiHidden="0" w:uiPriority="60" w:unhideWhenUsed="0"/>
-    <w:lsdException w:name="Light List" w:semiHidden="0" w:uiPriority="61" w:unhideWhenUsed="0"/>
-    <w:lsdException w:name="Light Grid" w:semiHidden="0" w:uiPriority="62" w:unhideWhenUsed="0"/>
-    <w:lsdException w:name="Medium Shading 1" w:semiHidden="0" w:uiPriority="63" w:unhideWhenUsed="0"/>
-    <w:lsdException w:name="Medium Shading 2" w:semiHidden="0" w:uiPriority="64" w:unhideWhenUsed="0"/>
-    <w:lsdException w:name="Medium List 1" w:semiHidden="0" w:uiPriority="65" w:unhideWhenUsed="0"/>
-    <w:lsdException w:name="Medium List 2" w:semiHidden="0" w:uiPriority="66" w:unhideWhenUsed="0"/>
-    <w:lsdException w:name="Medium Grid 1" w:semiHidden="0" w:uiPriority="67" w:unhideWhenUsed="0"/>
-    <w:lsdException w:name="Medium Grid 2" w:semiHidden="0" w:uiPriority="68" w:unhideWhenUsed="0"/>
-    <w:lsdException w:name="Medium Grid 3" w:semiHidden="0" w:uiPriority="69" w:unhideWhenUsed="0"/>
-    <w:lsdException w:name="Dark List" w:semiHidden="0" w:uiPriority="70" w:unhideWhenUsed="0"/>
-    <w:lsdException w:name="Colorful Shading" w:semiHidden="0" w:uiPriority="71" w:unhideWhenUsed="0"/>
-    <w:lsdException w:name="Colorful List" w:semiHidden="0" w:uiPriority="72" w:unhideWhenUsed="0"/>
-    <w:lsdException w:name="Colorful Grid" w:semiHidden="0" w:uiPriority="73" w:unhideWhenUsed="0"/>
-    <w:lsdException w:name="Light Shading Accent 1" w:semiHidden="0" w:uiPriority="60" w:unhideWhenUsed="0"/>
-    <w:lsdException w:name="Light List Accent 1" w:semiHidden="0" w:uiPriority="61" w:unhideWhenUsed="0"/>
-    <w:lsdException w:name="Light Grid Accent 1" w:semiHidden="0" w:uiPriority="62" w:unhideWhenUsed="0"/>
-    <w:lsdException w:name="Medium Shading 1 Accent 1" w:semiHidden="0" w:uiPriority="63" w:unhideWhenUsed="0"/>
-    <w:lsdException w:name="Medium Shading 2 Accent 1" w:semiHidden="0" w:uiPriority="64" w:unhideWhenUsed="0"/>
-    <w:lsdException w:name="Medium List 1 Accent 1" w:semiHidden="0" w:uiPriority="65" w:unhideWhenUsed="0"/>
-    <w:lsdException w:name="Revision" w:unhideWhenUsed="0"/>
-    <w:lsdException w:name="List Paragraph" w:semiHidden="0" w:uiPriority="34" w:unhideWhenUsed="0" w:qFormat="1"/>
-    <w:lsdException w:name="Quote" w:semiHidden="0" w:uiPriority="29" w:unhideWhenUsed="0" w:qFormat="1"/>
-    <w:lsdException w:name="Intense Quote" w:semiHidden="0" w:uiPriority="30" w:unhideWhenUsed="0" w:qFormat="1"/>
-    <w:lsdException w:name="Medium List 2 Accent 1" w:semiHidden="0" w:uiPriority="66" w:unhideWhenUsed="0"/>
-    <w:lsdException w:name="Medium Grid 1 Accent 1" w:semiHidden="0" w:uiPriority="67" w:unhideWhenUsed="0"/>
-    <w:lsdException w:name="Medium Grid 2 Accent 1" w:semiHidden="0" w:uiPriority="68" w:unhideWhenUsed="0"/>
-    <w:lsdException w:name="Medium Grid 3 Accent 1" w:semiHidden="0" w:uiPriority="69" w:unhideWhenUsed="0"/>
-    <w:lsdException w:name="Dark List Accent 1" w:semiHidden="0" w:uiPriority="70" w:unhideWhenUsed="0"/>
-    <w:lsdException w:name="Colorful Shading Accent 1" w:semiHidden="0" w:uiPriority="71" w:unhideWhenUsed="0"/>
-    <w:lsdException w:name="Colorful List Accent 1" w:semiHidden="0" w:uiPriority="72" w:unhideWhenUsed="0"/>
-    <w:lsdException w:name="Colorful Grid Accent 1" w:semiHidden="0" w:uiPriority="73" w:unhideWhenUsed="0"/>
-    <w:lsdException w:name="Light Shading Accent 2" w:semiHidden="0" w:uiPriority="60" w:unhideWhenUsed="0"/>
-    <w:lsdException w:name="Light List Accent 2" w:semiHidden="0" w:uiPriority="61" w:unhideWhenUsed="0"/>
-    <w:lsdException w:name="Light Grid Accent 2" w:semiHidden="0" w:uiPriority="62" w:unhideWhenUsed="0"/>
-    <w:lsdException w:name="Medium Shading 1 Accent 2" w:semiHidden="0" w:uiPriority="63" w:unhideWhenUsed="0"/>
-    <w:lsdException w:name="Medium Shading 2 Accent 2" w:semiHidden="0" w:uiPriority="64" w:unhideWhenUsed="0"/>
-    <w:lsdException w:name="Medium List 1 Accent 2" w:semiHidden="0" w:uiPriority="65" w:unhideWhenUsed="0"/>
-    <w:lsdException w:name="Medium List 2 Accent 2" w:semiHidden="0" w:uiPriority="66" w:unhideWhenUsed="0"/>
-    <w:lsdException w:name="Medium Grid 1 Accent 2" w:semiHidden="0" w:uiPriority="67" w:unhideWhenUsed="0"/>
-    <w:lsdException w:name="Medium Grid 2 Accent 2" w:semiHidden="0" w:uiPriority="68" w:unhideWhenUsed="0"/>
-    <w:lsdException w:name="Medium Grid 3 Accent 2" w:semiHidden="0" w:uiPriority="69" w:unhideWhenUsed="0"/>
-    <w:lsdException w:name="Dark List Accent 2" w:semiHidden="0" w:uiPriority="70" w:unhideWhenUsed="0"/>
-    <w:lsdException w:name="Colorful Shading Accent 2" w:semiHidden="0" w:uiPriority="71" w:unhideWhenUsed="0"/>
-    <w:lsdException w:name="Colorful List Accent 2" w:semiHidden="0" w:uiPriority="72" w:unhideWhenUsed="0"/>
-    <w:lsdException w:name="Colorful Grid Accent 2" w:semiHidden="0" w:uiPriority="73" w:unhideWhenUsed="0"/>
-    <w:lsdException w:name="Light Shading Accent 3" w:semiHidden="0" w:uiPriority="60" w:unhideWhenUsed="0"/>
-    <w:lsdException w:name="Light List Accent 3" w:semiHidden="0" w:uiPriority="61" w:unhideWhenUsed="0"/>
-    <w:lsdException w:name="Light Grid Accent 3" w:semiHidden="0" w:uiPriority="62" w:unhideWhenUsed="0"/>
-    <w:lsdException w:name="Medium Shading 1 Accent 3" w:semiHidden="0" w:uiPriority="63" w:unhideWhenUsed="0"/>
-    <w:lsdException w:name="Medium Shading 2 Accent 3" w:semiHidden="0" w:uiPriority="64" w:unhideWhenUsed="0"/>
-    <w:lsdException w:name="Medium List 1 Accent 3" w:semiHidden="0" w:uiPriority="65" w:unhideWhenUsed="0"/>
-    <w:lsdException w:name="Medium List 2 Accent 3" w:semiHidden="0" w:uiPriority="66" w:unhideWhenUsed="0"/>
-    <w:lsdException w:name="Medium Grid 1 Accent 3" w:semiHidden="0" w:uiPriority="67" w:unhideWhenUsed="0"/>
-    <w:lsdException w:name="Medium Grid 2 Accent 3" w:semiHidden="0" w:uiPriority="68" w:unhideWhenUsed="0"/>
-    <w:lsdException w:name="Medium Grid 3 Accent 3" w:semiHidden="0" w:uiPriority="69" w:unhideWhenUsed="0"/>
-    <w:lsdException w:name="Dark List Accent 3" w:semiHidden="0" w:uiPriority="70" w:unhideWhenUsed="0"/>
-    <w:lsdException w:name="Colorful Shading Accent 3" w:semiHidden="0" w:uiPriority="71" w:unhideWhenUsed="0"/>
-    <w:lsdException w:name="Colorful List Accent 3" w:semiHidden="0" w:uiPriority="72" w:unhideWhenUsed="0"/>
-    <w:lsdException w:name="Colorful Grid Accent 3" w:semiHidden="0" w:uiPriority="73" w:unhideWhenUsed="0"/>
-    <w:lsdException w:name="Light Shading Accent 4" w:semiHidden="0" w:uiPriority="60" w:unhideWhenUsed="0"/>
-    <w:lsdException w:name="Light List Accent 4" w:semiHidden="0" w:uiPriority="61" w:unhideWhenUsed="0"/>
-    <w:lsdException w:name="Light Grid Accent 4" w:semiHidden="0" w:uiPriority="62" w:unhideWhenUsed="0"/>
-    <w:lsdException w:name="Medium Shading 1 Accent 4" w:semiHidden="0" w:uiPriority="63" w:unhideWhenUsed="0"/>
-    <w:lsdException w:name="Medium Shading 2 Accent 4" w:semiHidden="0" w:uiPriority="64" w:unhideWhenUsed="0"/>
-    <w:lsdException w:name="Medium List 1 Accent 4" w:semiHidden="0" w:uiPriority="65" w:unhideWhenUsed="0"/>
-    <w:lsdException w:name="Medium List 2 Accent 4" w:semiHidden="0" w:uiPriority="66" w:unhideWhenUsed="0"/>
-    <w:lsdException w:name="Medium Grid 1 Accent 4" w:semiHidden="0" w:uiPriority="67" w:unhideWhenUsed="0"/>
-    <w:lsdException w:name="Medium Grid 2 Accent 4" w:semiHidden="0" w:uiPriority="68" w:unhideWhenUsed="0"/>
-    <w:lsdException w:name="Medium Grid 3 Accent 4" w:semiHidden="0" w:uiPriority="69" w:unhideWhenUsed="0"/>
-    <w:lsdException w:name="Dark List Accent 4" w:semiHidden="0" w:uiPriority="70" w:unhideWhenUsed="0"/>
-    <w:lsdException w:name="Colorful Shading Accent 4" w:semiHidden="0" w:uiPriority="71" w:unhideWhenUsed="0"/>
-    <w:lsdException w:name="Colorful List Accent 4" w:semiHidden="0" w:uiPriority="72" w:unhideWhenUsed="0"/>
-    <w:lsdException w:name="Colorful Grid Accent 4" w:semiHidden="0" w:uiPriority="73" w:unhideWhenUsed="0"/>
-    <w:lsdException w:name="Light Shading Accent 5" w:semiHidden="0" w:uiPriority="60" w:unhideWhenUsed="0"/>
-    <w:lsdException w:name="Light List Accent 5" w:semiHidden="0" w:uiPriority="61" w:unhideWhenUsed="0"/>
-    <w:lsdException w:name="Light Grid Accent 5" w:semiHidden="0" w:uiPriority="62" w:unhideWhenUsed="0"/>
-    <w:lsdException w:name="Medium Shading 1 Accent 5" w:semiHidden="0" w:uiPriority="63" w:unhideWhenUsed="0"/>
-    <w:lsdException w:name="Medium Shading 2 Accent 5" w:semiHidden="0" w:uiPriority="64" w:unhideWhenUsed="0"/>
-    <w:lsdException w:name="Medium List 1 Accent 5" w:semiHidden="0" w:uiPriority="65" w:unhideWhenUsed="0"/>
-    <w:lsdException w:name="Medium List 2 Accent 5" w:semiHidden="0" w:uiPriority="66" w:unhideWhenUsed="0"/>
-    <w:lsdException w:name="Medium Grid 1 Accent 5" w:semiHidden="0" w:uiPriority="67" w:unhideWhenUsed="0"/>
-    <w:lsdException w:name="Medium Grid 2 Accent 5" w:semiHidden="0" w:uiPriority="68" w:unhideWhenUsed="0"/>
-    <w:lsdException w:name="Medium Grid 3 Accent 5" w:semiHidden="0" w:uiPriority="69" w:unhideWhenUsed="0"/>
-    <w:lsdException w:name="Dark List Accent 5" w:semiHidden="0" w:uiPriority="70" w:unhideWhenUsed="0"/>
-    <w:lsdException w:name="Colorful Shading Accent 5" w:semiHidden="0" w:uiPriority="71" w:unhideWhenUsed="0"/>
-    <w:lsdException w:name="Colorful List Accent 5" w:semiHidden="0" w:uiPriority="72" w:unhideWhenUsed="0"/>
-    <w:lsdException w:name="Colorful Grid Accent 5" w:semiHidden="0" w:uiPriority="73" w:unhideWhenUsed="0"/>
-    <w:lsdException w:name="Light Shading Accent 6" w:semiHidden="0" w:uiPriority="60" w:unhideWhenUsed="0"/>
-    <w:lsdException w:name="Light List Accent 6" w:semiHidden="0" w:uiPriority="61" w:unhideWhenUsed="0"/>
-    <w:lsdException w:name="Light Grid Accent 6" w:semiHidden="0" w:uiPriority="62" w:unhideWhenUsed="0"/>
-    <w:lsdException w:name="Medium Shading 1 Accent 6" w:semiHidden="0" w:uiPriority="63" w:unhideWhenUsed="0"/>
-    <w:lsdException w:name="Medium Shading 2 Accent 6" w:semiHidden="0" w:uiPriority="64" w:unhideWhenUsed="0"/>
-    <w:lsdException w:name="Medium List 1 Accent 6" w:semiHidden="0" w:uiPriority="65" w:unhideWhenUsed="0"/>
-    <w:lsdException w:name="Medium List 2 Accent 6" w:semiHidden="0" w:uiPriority="66" w:unhideWhenUsed="0"/>
-    <w:lsdException w:name="Medium Grid 1 Accent 6" w:semiHidden="0" w:uiPriority="67" w:unhideWhenUsed="0"/>
-    <w:lsdException w:name="Medium Grid 2 Accent 6" w:semiHidden="0" w:uiPriority="68" w:unhideWhenUsed="0"/>
-    <w:lsdException w:name="Medium Grid 3 Accent 6" w:semiHidden="0" w:uiPriority="69" w:unhideWhenUsed="0"/>
-    <w:lsdException w:name="Dark List Accent 6" w:semiHidden="0" w:uiPriority="70" w:unhideWhenUsed="0"/>
-    <w:lsdException w:name="Colorful Shading Accent 6" w:semiHidden="0" w:uiPriority="71" w:unhideWhenUsed="0"/>
-    <w:lsdException w:name="Colorful List Accent 6" w:semiHidden="0" w:uiPriority="72" w:unhideWhenUsed="0"/>
-    <w:lsdException w:name="Colorful Grid Accent 6" w:semiHidden="0" w:uiPriority="73" w:unhideWhenUsed="0"/>
-    <w:lsdException w:name="Subtle Emphasis" w:semiHidden="0" w:uiPriority="19" w:unhideWhenUsed="0" w:qFormat="1"/>
-    <w:lsdException w:name="Intense Emphasis" w:semiHidden="0" w:uiPriority="21" w:unhideWhenUsed="0" w:qFormat="1"/>
-    <w:lsdException w:name="Subtle Reference" w:semiHidden="0" w:uiPriority="31" w:unhideWhenUsed="0" w:qFormat="1"/>
-    <w:lsdException w:name="Intense Reference" w:semiHidden="0" w:uiPriority="32" w:unhideWhenUsed="0" w:qFormat="1"/>
-    <w:lsdException w:name="Book Title" w:semiHidden="0" w:uiPriority="33" w:unhideWhenUsed="0" w:qFormat="1"/>
-    <w:lsdException w:name="Bibliography" w:uiPriority="37"/>
-    <w:lsdException w:name="TOC Heading" w:uiPriority="39" w:qFormat="1"/>
-  </w:latentStyles>
-  <w:style w:type="paragraph" w:default="1" w:styleId="Normal">
-    <w:name w:val="Normal"/>
-    <w:qFormat/>
-  </w:style>
-  <w:style w:type="character" w:default="1" w:styleId="DefaultParagraphFont">
-    <w:name w:val="Default Paragraph Font"/>
-    <w:uiPriority w:val="1"/>
-    <w:semiHidden/>
-    <w:unhideWhenUsed/>
-  </w:style>
-  <w:style w:type="table" w:default="1" w:styleId="TableNormal">
-    <w:name w:val="Normal Table"/>
-    <w:uiPriority w:val="99"/>
-    <w:semiHidden/>
-    <w:unhideWhenUsed/>
-    <w:tblPr>
-      <w:tblInd w:w="0" w:type="dxa"/>
-      <w:tblCellMar>
-        <w:top w:w="0" w:type="dxa"/>
-        <w:left w:w="108" w:type="dxa"/>
-        <w:bottom w:w="0" w:type="dxa"/>
-        <w:right w:w="108" w:type="dxa"/>
-      </w:tblCellMar>
-    </w:tblPr>
-  </w:style>
-  <w:style w:type="numbering" w:default="1" w:styleId="NoList">
-    <w:name w:val="No List"/>
-    <w:uiPriority w:val="99"/>
-    <w:semiHidden/>
-    <w:unhideWhenUsed/>
-  </w:style>
-  <w:style w:type="paragraph" w:customStyle="1" w:styleId="EAB8F9B032F44AD9808A5BF9E9C2DDC2">
-    <w:name w:val="EAB8F9B032F44AD9808A5BF9E9C2DDC2"/>
-    <w:rsid w:val="006E69B7"/>
-  </w:style>
-</w:styles>
-</file>
-
-<file path=word/glossary/webSettings.xml><?xml version="1.0" encoding="utf-8"?>
-<w:webSettings xmlns:mc="http://schemas.openxmlformats.org/markup-compatibility/2006" xmlns:r="http://schemas.openxmlformats.org/officeDocument/2006/relationships" xmlns:w="http://schemas.openxmlformats.org/wordprocessingml/2006/main" xmlns:w14="http://schemas.microsoft.com/office/word/2010/wordml" mc:Ignorable="w14">
-  <w:optimizeForBrowser/>
-  <w:allowPNG/>
-</w:webSettings>
 </file>
 
 <file path=word/theme/theme1.xml><?xml version="1.0" encoding="utf-8"?>
@@ -11520,7 +11015,7 @@
   <a:extraClrSchemeLst/>
   <a:extLst>
     <a:ext uri="{05A4C25C-085E-4340-85A3-A5531E510DB2}">
-      <thm15:themeFamily xmlns="" xmlns:thm15="http://schemas.microsoft.com/office/thememl/2012/main" name="Office Theme" id="{62F939B6-93AF-4DB8-9C6B-D6C7DFDC589F}" vid="{4A3C46E8-61CC-4603-A589-7422A47A8E4A}"/>
+      <thm15:themeFamily xmlns:thm15="http://schemas.microsoft.com/office/thememl/2012/main" xmlns="" name="Office Theme" id="{62F939B6-93AF-4DB8-9C6B-D6C7DFDC589F}" vid="{4A3C46E8-61CC-4603-A589-7422A47A8E4A}"/>
     </a:ext>
   </a:extLst>
 </a:theme>
@@ -11623,7 +11118,7 @@
 </file>
 
 <file path=customXml/itemProps2.xml><?xml version="1.0" encoding="utf-8"?>
-<ds:datastoreItem xmlns:ds="http://schemas.openxmlformats.org/officeDocument/2006/customXml" ds:itemID="{707D5804-E73A-4920-BDD7-94DA51435368}">
+<ds:datastoreItem xmlns:ds="http://schemas.openxmlformats.org/officeDocument/2006/customXml" ds:itemID="{EBE33454-AC9C-473A-9BB1-4D9F90954DAA}">
   <ds:schemaRefs>
     <ds:schemaRef ds:uri="http://schemas.openxmlformats.org/officeDocument/2006/bibliography"/>
   </ds:schemaRefs>

</xml_diff>